<commit_message>
Updated password requirements description
</commit_message>
<xml_diff>
--- a/Azure_DevOps_Pipelines_Infrastructure_BuildingBlocks_StartupKit.docx
+++ b/Azure_DevOps_Pipelines_Infrastructure_BuildingBlocks_StartupKit.docx
@@ -111,7 +111,6 @@
         </w:rPr>
         <w:t xml:space="preserve">s </w:t>
       </w:r>
-      <w:bookmarkStart w:id="0" w:name="_GoBack"/>
       <w:r>
         <w:rPr>
           <w:rFonts w:asciiTheme="majorHAnsi" w:eastAsiaTheme="majorEastAsia" w:hAnsiTheme="majorHAnsi" w:cstheme="majorBidi"/>
@@ -121,7 +120,6 @@
         </w:rPr>
         <w:t>Startup</w:t>
       </w:r>
-      <w:bookmarkEnd w:id="0"/>
       <w:r>
         <w:rPr>
           <w:rFonts w:asciiTheme="majorHAnsi" w:eastAsiaTheme="majorEastAsia" w:hAnsiTheme="majorHAnsi" w:cstheme="majorBidi"/>
@@ -205,15 +203,7 @@
         <w:t xml:space="preserve"> maximize code reuse from </w:t>
       </w:r>
       <w:r>
-        <w:t xml:space="preserve">this </w:t>
-      </w:r>
-      <w:proofErr w:type="spellStart"/>
-      <w:r>
-        <w:t>github</w:t>
-      </w:r>
-      <w:proofErr w:type="spellEnd"/>
-      <w:r>
-        <w:t xml:space="preserve"> repo</w:t>
+        <w:t>this github repo</w:t>
       </w:r>
       <w:r>
         <w:t>.</w:t>
@@ -475,11 +465,9 @@
             </w:tcBorders>
           </w:tcPr>
           <w:p>
-            <w:proofErr w:type="spellStart"/>
             <w:r>
               <w:t>Powershell</w:t>
             </w:r>
-            <w:proofErr w:type="spellEnd"/>
           </w:p>
         </w:tc>
         <w:tc>
@@ -550,13 +538,8 @@
             </w:tcBorders>
           </w:tcPr>
           <w:p>
-            <w:proofErr w:type="spellStart"/>
-            <w:r>
-              <w:t>Powershell</w:t>
-            </w:r>
-            <w:proofErr w:type="spellEnd"/>
-            <w:r>
-              <w:t xml:space="preserve"> DSC</w:t>
+            <w:r>
+              <w:t>Powershell DSC</w:t>
             </w:r>
           </w:p>
         </w:tc>
@@ -674,11 +657,9 @@
             </w:tcBorders>
           </w:tcPr>
           <w:p>
-            <w:proofErr w:type="spellStart"/>
             <w:r>
               <w:t>Powershell</w:t>
             </w:r>
-            <w:proofErr w:type="spellEnd"/>
             <w:r>
               <w:t xml:space="preserve"> </w:t>
             </w:r>
@@ -787,15 +768,7 @@
               <w:t xml:space="preserve"> templates</w:t>
             </w:r>
             <w:r>
-              <w:t xml:space="preserve"> calling </w:t>
-            </w:r>
-            <w:proofErr w:type="spellStart"/>
-            <w:r>
-              <w:t>Powershell</w:t>
-            </w:r>
-            <w:proofErr w:type="spellEnd"/>
-            <w:r>
-              <w:t xml:space="preserve"> DSC</w:t>
+              <w:t xml:space="preserve"> calling Powershell DSC</w:t>
             </w:r>
           </w:p>
         </w:tc>
@@ -836,15 +809,7 @@
           </w:tcPr>
           <w:p>
             <w:r>
-              <w:t xml:space="preserve">ARM templates calling sub-ARM templates and </w:t>
-            </w:r>
-            <w:proofErr w:type="spellStart"/>
-            <w:r>
-              <w:t>Powershell</w:t>
-            </w:r>
-            <w:proofErr w:type="spellEnd"/>
-            <w:r>
-              <w:t xml:space="preserve"> DSC</w:t>
+              <w:t>ARM templates calling sub-ARM templates and Powershell DSC</w:t>
             </w:r>
           </w:p>
         </w:tc>
@@ -880,27 +845,14 @@
             </w:tcBorders>
           </w:tcPr>
           <w:p>
-            <w:proofErr w:type="spellStart"/>
-            <w:r>
-              <w:t>Powershell</w:t>
-            </w:r>
-            <w:proofErr w:type="spellEnd"/>
-            <w:r>
-              <w:t xml:space="preserve"> </w:t>
+            <w:r>
+              <w:t xml:space="preserve">Powershell </w:t>
             </w:r>
             <w:r>
               <w:t>and</w:t>
             </w:r>
             <w:r>
-              <w:t xml:space="preserve"> </w:t>
-            </w:r>
-            <w:proofErr w:type="spellStart"/>
-            <w:r>
-              <w:t>Powershell</w:t>
-            </w:r>
-            <w:proofErr w:type="spellEnd"/>
-            <w:r>
-              <w:t xml:space="preserve"> DSC</w:t>
+              <w:t xml:space="preserve"> Powershell DSC</w:t>
             </w:r>
           </w:p>
         </w:tc>
@@ -916,13 +868,8 @@
             <w:pPr>
               <w:cnfStyle w:val="000000100000" w:firstRow="0" w:lastRow="0" w:firstColumn="0" w:lastColumn="0" w:oddVBand="0" w:evenVBand="0" w:oddHBand="1" w:evenHBand="0" w:firstRowFirstColumn="0" w:firstRowLastColumn="0" w:lastRowFirstColumn="0" w:lastRowLastColumn="0"/>
             </w:pPr>
-            <w:proofErr w:type="spellStart"/>
-            <w:r>
-              <w:t>Powershell</w:t>
-            </w:r>
-            <w:proofErr w:type="spellEnd"/>
-            <w:r>
-              <w:t xml:space="preserve"> for azure objects </w:t>
+            <w:r>
+              <w:t xml:space="preserve">Powershell for azure objects </w:t>
             </w:r>
             <w:r>
               <w:t xml:space="preserve">and </w:t>
@@ -1038,15 +985,7 @@
         <w:t xml:space="preserve"> </w:t>
       </w:r>
       <w:r>
-        <w:t xml:space="preserve">which is </w:t>
-      </w:r>
-      <w:proofErr w:type="spellStart"/>
-      <w:r>
-        <w:t>Powershell</w:t>
-      </w:r>
-      <w:proofErr w:type="spellEnd"/>
-      <w:r>
-        <w:t xml:space="preserve"> only. </w:t>
+        <w:t xml:space="preserve">which is Powershell only. </w:t>
       </w:r>
       <w:r>
         <w:t xml:space="preserve">More complex structures will be detailed in additional </w:t>
@@ -1066,25 +1005,12 @@
         <w:t>Azure Deployment</w:t>
       </w:r>
       <w:r>
-        <w:t xml:space="preserve"> with Azure DevOps – </w:t>
-      </w:r>
-      <w:proofErr w:type="spellStart"/>
-      <w:r>
-        <w:t>Powershell</w:t>
-      </w:r>
-      <w:proofErr w:type="spellEnd"/>
-      <w:r>
-        <w:t xml:space="preserve"> Only</w:t>
-      </w:r>
-    </w:p>
-    <w:p>
-      <w:proofErr w:type="spellStart"/>
-      <w:r>
-        <w:t>Powershell</w:t>
-      </w:r>
-      <w:proofErr w:type="spellEnd"/>
-      <w:r>
-        <w:t xml:space="preserve"> provides a </w:t>
+        <w:t xml:space="preserve"> with Azure DevOps – Powershell Only</w:t>
+      </w:r>
+    </w:p>
+    <w:p>
+      <w:r>
+        <w:t xml:space="preserve">Powershell provides a </w:t>
       </w:r>
       <w:r>
         <w:t>simple stateless method to deploy automation from Azure DevOps.</w:t>
@@ -1092,15 +1018,7 @@
     </w:p>
     <w:p>
       <w:r>
-        <w:t xml:space="preserve">As an example of how to use </w:t>
-      </w:r>
-      <w:proofErr w:type="spellStart"/>
-      <w:r>
-        <w:t>Powershell</w:t>
-      </w:r>
-      <w:proofErr w:type="spellEnd"/>
-      <w:r>
-        <w:t xml:space="preserve"> in Azure Pipelines we’ll create a VM. </w:t>
+        <w:t xml:space="preserve">As an example of how to use Powershell in Azure Pipelines we’ll create a VM. </w:t>
       </w:r>
       <w:r>
         <w:t>To follow this</w:t>
@@ -1335,19 +1253,11 @@
         <w:t xml:space="preserve">using this step-by-step guide or import a pipeline from the </w:t>
       </w:r>
       <w:hyperlink r:id="rId10" w:history="1">
-        <w:proofErr w:type="spellStart"/>
         <w:r>
           <w:rPr>
             <w:rStyle w:val="Hyperlink"/>
           </w:rPr>
-          <w:t>github</w:t>
-        </w:r>
-        <w:proofErr w:type="spellEnd"/>
-        <w:r>
-          <w:rPr>
-            <w:rStyle w:val="Hyperlink"/>
-          </w:rPr>
-          <w:t xml:space="preserve"> repository</w:t>
+          <w:t>github repository</w:t>
         </w:r>
       </w:hyperlink>
       <w:r>
@@ -1362,15 +1272,7 @@
         <w:t>To import</w:t>
       </w:r>
       <w:r>
-        <w:t xml:space="preserve"> the </w:t>
-      </w:r>
-      <w:proofErr w:type="gramStart"/>
-      <w:r>
-        <w:t>example</w:t>
-      </w:r>
-      <w:proofErr w:type="gramEnd"/>
-      <w:r>
-        <w:t xml:space="preserve"> build pipeline</w:t>
+        <w:t xml:space="preserve"> the example build pipeline</w:t>
       </w:r>
       <w:r>
         <w:t>:</w:t>
@@ -1388,21 +1290,11 @@
         <w:t xml:space="preserve">Download the </w:t>
       </w:r>
       <w:r>
-        <w:t xml:space="preserve">example import file from the </w:t>
-      </w:r>
-      <w:proofErr w:type="spellStart"/>
-      <w:r>
-        <w:t>github</w:t>
-      </w:r>
-      <w:proofErr w:type="spellEnd"/>
-      <w:r>
-        <w:t xml:space="preserve"> repo ‘</w:t>
-      </w:r>
-      <w:proofErr w:type="spellStart"/>
+        <w:t>example import file from the github repo ‘</w:t>
+      </w:r>
       <w:r>
         <w:t>ExampleBuildPipeline-DeployVMwithPowershell.json</w:t>
       </w:r>
-      <w:proofErr w:type="spellEnd"/>
       <w:r>
         <w:t>’</w:t>
       </w:r>
@@ -1947,35 +1839,21 @@
         <w:rPr>
           <w:b/>
         </w:rPr>
-        <w:t xml:space="preserve">Done, </w:t>
-      </w:r>
-      <w:proofErr w:type="gramStart"/>
-      <w:r>
-        <w:rPr>
-          <w:b/>
-        </w:rPr>
-        <w:t>with the exception of</w:t>
-      </w:r>
-      <w:proofErr w:type="gramEnd"/>
-      <w:r>
-        <w:rPr>
-          <w:b/>
-        </w:rPr>
-        <w:t xml:space="preserve"> creating the pipeline or group variables that the scripts depend on!</w:t>
+        <w:t>Done, with the exception of creating the pipeline or group variables that the scripts depend on!</w:t>
       </w:r>
     </w:p>
     <w:p>
       <w:pPr>
         <w:pStyle w:val="Heading3"/>
       </w:pPr>
-      <w:bookmarkStart w:id="1" w:name="_Hlk534044169"/>
+      <w:bookmarkStart w:id="0" w:name="_Hlk534044169"/>
       <w:r>
         <w:t xml:space="preserve">To </w:t>
       </w:r>
       <w:r>
         <w:t>build the example build pipeline from scratch instead of importing:</w:t>
       </w:r>
-      <w:bookmarkEnd w:id="1"/>
+      <w:bookmarkEnd w:id="0"/>
     </w:p>
     <w:p>
       <w:pPr>
@@ -2073,15 +1951,7 @@
         <w:t>Click Add for the one</w:t>
       </w:r>
       <w:r>
-        <w:t xml:space="preserve"> below to deploy </w:t>
-      </w:r>
-      <w:proofErr w:type="spellStart"/>
-      <w:r>
-        <w:t>powershell</w:t>
-      </w:r>
-      <w:proofErr w:type="spellEnd"/>
-      <w:r>
-        <w:t xml:space="preserve"> to Azure. </w:t>
+        <w:t xml:space="preserve"> below to deploy powershell to Azure. </w:t>
       </w:r>
       <w:r>
         <w:t xml:space="preserve"> </w:t>
@@ -2221,15 +2091,7 @@
         <w:t>connection</w:t>
       </w:r>
       <w:r>
-        <w:t xml:space="preserve">, executing a </w:t>
-      </w:r>
-      <w:proofErr w:type="spellStart"/>
-      <w:r>
-        <w:t>powershell</w:t>
-      </w:r>
-      <w:proofErr w:type="spellEnd"/>
-      <w:r>
-        <w:t xml:space="preserve"> script </w:t>
+        <w:t xml:space="preserve">, executing a powershell script </w:t>
       </w:r>
       <w:r>
         <w:t>(</w:t>
@@ -2241,15 +2103,7 @@
         <w:t xml:space="preserve"> or referenced script)</w:t>
       </w:r>
       <w:r>
-        <w:t xml:space="preserve">, choosing a </w:t>
-      </w:r>
-      <w:proofErr w:type="spellStart"/>
-      <w:r>
-        <w:t>powershell</w:t>
-      </w:r>
-      <w:proofErr w:type="spellEnd"/>
-      <w:r>
-        <w:t xml:space="preserve"> version</w:t>
+        <w:t>, choosing a powershell version</w:t>
       </w:r>
       <w:r>
         <w:t>,</w:t>
@@ -2366,15 +2220,7 @@
         <w:t xml:space="preserve"> (ex. </w:t>
       </w:r>
       <w:r>
-        <w:t xml:space="preserve">Create NIC named </w:t>
-      </w:r>
-      <w:proofErr w:type="spellStart"/>
-      <w:r>
-        <w:t>VMName</w:t>
-      </w:r>
-      <w:proofErr w:type="spellEnd"/>
-      <w:r>
-        <w:t xml:space="preserve"> + 'NIC'</w:t>
+        <w:t>Create NIC named VMName + 'NIC'</w:t>
       </w:r>
       <w:r>
         <w:t>)</w:t>
@@ -2404,15 +2250,7 @@
         </w:numPr>
       </w:pPr>
       <w:r>
-        <w:t xml:space="preserve">Inline </w:t>
-      </w:r>
-      <w:proofErr w:type="spellStart"/>
-      <w:r>
-        <w:t>Powershell</w:t>
-      </w:r>
-      <w:proofErr w:type="spellEnd"/>
-      <w:r>
-        <w:t xml:space="preserve"> script</w:t>
+        <w:t>Inline Powershell script</w:t>
       </w:r>
       <w:r>
         <w:t xml:space="preserve"> </w:t>
@@ -2440,270 +2278,60 @@
         <w:rPr>
           <w:i/>
         </w:rPr>
-        <w:t xml:space="preserve"># Creates variable for NIC name using DevOps variable for </w:t>
-      </w:r>
-      <w:proofErr w:type="spellStart"/>
+        <w:t># Creates variable for NIC name using DevOps variable for VMName with 'NIC' suffix</w:t>
+      </w:r>
       <w:r>
         <w:rPr>
           <w:i/>
         </w:rPr>
-        <w:t>VMName</w:t>
-      </w:r>
-      <w:proofErr w:type="spellEnd"/>
-      <w:r>
+        <w:br/>
+        <w:t>$NICName = "$(VMName)" + "NIC"</w:t>
+      </w:r>
+    </w:p>
+    <w:p>
+      <w:pPr>
         <w:rPr>
           <w:i/>
         </w:rPr>
-        <w:t xml:space="preserve"> with 'NIC' suffix</w:t>
-      </w:r>
+      </w:pPr>
       <w:r>
         <w:rPr>
           <w:i/>
         </w:rPr>
+        <w:t># Creates variable for the Azure subnet object using several DevOps variables</w:t>
+      </w:r>
+      <w:r>
+        <w:rPr>
+          <w:i/>
+        </w:rPr>
         <w:br/>
-        <w:t>$</w:t>
-      </w:r>
-      <w:proofErr w:type="spellStart"/>
-      <w:r>
+        <w:t>$SubnetObject = "/subscriptions/" + "$(SubscriptionID)" + "/resourceGroups/" + "$(NetworkRG)" + "/providers/Microsoft.Network/virtualNetworks/" + "$(Network)" + "/subnets/" + "$(Subnet)"</w:t>
+      </w:r>
+    </w:p>
+    <w:p>
+      <w:pPr>
         <w:rPr>
           <w:i/>
         </w:rPr>
-        <w:t>NICName</w:t>
-      </w:r>
-      <w:proofErr w:type="spellEnd"/>
+      </w:pPr>
       <w:r>
         <w:rPr>
           <w:i/>
         </w:rPr>
-        <w:t xml:space="preserve"> = "$(</w:t>
-      </w:r>
-      <w:proofErr w:type="spellStart"/>
-      <w:r>
+        <w:t># Creates NIC using previous variables and DevOps variables</w:t>
+      </w:r>
+    </w:p>
+    <w:p>
+      <w:pPr>
         <w:rPr>
           <w:i/>
         </w:rPr>
-        <w:t>VMName</w:t>
-      </w:r>
-      <w:proofErr w:type="spellEnd"/>
+      </w:pPr>
       <w:r>
         <w:rPr>
           <w:i/>
         </w:rPr>
-        <w:t>)" + "NIC"</w:t>
-      </w:r>
-    </w:p>
-    <w:p>
-      <w:pPr>
-        <w:rPr>
-          <w:i/>
-        </w:rPr>
-      </w:pPr>
-      <w:r>
-        <w:rPr>
-          <w:i/>
-        </w:rPr>
-        <w:t># Creates variable for the Azure subnet object using several DevOps variables</w:t>
-      </w:r>
-      <w:r>
-        <w:rPr>
-          <w:i/>
-        </w:rPr>
-        <w:br/>
-        <w:t>$</w:t>
-      </w:r>
-      <w:proofErr w:type="spellStart"/>
-      <w:r>
-        <w:rPr>
-          <w:i/>
-        </w:rPr>
-        <w:t>SubnetObject</w:t>
-      </w:r>
-      <w:proofErr w:type="spellEnd"/>
-      <w:r>
-        <w:rPr>
-          <w:i/>
-        </w:rPr>
-        <w:t xml:space="preserve"> = "/subscriptions/" + "$(</w:t>
-      </w:r>
-      <w:proofErr w:type="spellStart"/>
-      <w:r>
-        <w:rPr>
-          <w:i/>
-        </w:rPr>
-        <w:t>SubscriptionID</w:t>
-      </w:r>
-      <w:proofErr w:type="spellEnd"/>
-      <w:r>
-        <w:rPr>
-          <w:i/>
-        </w:rPr>
-        <w:t>)" + "/</w:t>
-      </w:r>
-      <w:proofErr w:type="spellStart"/>
-      <w:r>
-        <w:rPr>
-          <w:i/>
-        </w:rPr>
-        <w:t>resourceGroups</w:t>
-      </w:r>
-      <w:proofErr w:type="spellEnd"/>
-      <w:r>
-        <w:rPr>
-          <w:i/>
-        </w:rPr>
-        <w:t>/" + "$(</w:t>
-      </w:r>
-      <w:proofErr w:type="spellStart"/>
-      <w:r>
-        <w:rPr>
-          <w:i/>
-        </w:rPr>
-        <w:t>NetworkRG</w:t>
-      </w:r>
-      <w:proofErr w:type="spellEnd"/>
-      <w:r>
-        <w:rPr>
-          <w:i/>
-        </w:rPr>
-        <w:t>)" + "/providers/</w:t>
-      </w:r>
-      <w:proofErr w:type="spellStart"/>
-      <w:r>
-        <w:rPr>
-          <w:i/>
-        </w:rPr>
-        <w:t>Microsoft.Network</w:t>
-      </w:r>
-      <w:proofErr w:type="spellEnd"/>
-      <w:r>
-        <w:rPr>
-          <w:i/>
-        </w:rPr>
-        <w:t>/</w:t>
-      </w:r>
-      <w:proofErr w:type="spellStart"/>
-      <w:r>
-        <w:rPr>
-          <w:i/>
-        </w:rPr>
-        <w:t>virtualNetworks</w:t>
-      </w:r>
-      <w:proofErr w:type="spellEnd"/>
-      <w:r>
-        <w:rPr>
-          <w:i/>
-        </w:rPr>
-        <w:t>/" + "$(Network)" + "/subnets/" + "$(Subnet)"</w:t>
-      </w:r>
-    </w:p>
-    <w:p>
-      <w:pPr>
-        <w:rPr>
-          <w:i/>
-        </w:rPr>
-      </w:pPr>
-      <w:r>
-        <w:rPr>
-          <w:i/>
-        </w:rPr>
-        <w:t># Creates NIC using previous variables and DevOps variables</w:t>
-      </w:r>
-    </w:p>
-    <w:p>
-      <w:pPr>
-        <w:rPr>
-          <w:i/>
-        </w:rPr>
-      </w:pPr>
-      <w:r>
-        <w:rPr>
-          <w:i/>
-        </w:rPr>
-        <w:t>$NIC = New-</w:t>
-      </w:r>
-      <w:proofErr w:type="spellStart"/>
-      <w:r>
-        <w:rPr>
-          <w:i/>
-        </w:rPr>
-        <w:t>AzureRmNetworkInterface</w:t>
-      </w:r>
-      <w:proofErr w:type="spellEnd"/>
-      <w:r>
-        <w:rPr>
-          <w:i/>
-        </w:rPr>
-        <w:t xml:space="preserve"> -Name $</w:t>
-      </w:r>
-      <w:proofErr w:type="spellStart"/>
-      <w:r>
-        <w:rPr>
-          <w:i/>
-        </w:rPr>
-        <w:t>NICName</w:t>
-      </w:r>
-      <w:proofErr w:type="spellEnd"/>
-      <w:r>
-        <w:rPr>
-          <w:i/>
-        </w:rPr>
-        <w:t xml:space="preserve"> -</w:t>
-      </w:r>
-      <w:proofErr w:type="spellStart"/>
-      <w:r>
-        <w:rPr>
-          <w:i/>
-        </w:rPr>
-        <w:t>ResourceGroupName</w:t>
-      </w:r>
-      <w:proofErr w:type="spellEnd"/>
-      <w:r>
-        <w:rPr>
-          <w:i/>
-        </w:rPr>
-        <w:t xml:space="preserve"> "$(</w:t>
-      </w:r>
-      <w:proofErr w:type="spellStart"/>
-      <w:r>
-        <w:rPr>
-          <w:i/>
-        </w:rPr>
-        <w:t>ResourceGroup</w:t>
-      </w:r>
-      <w:proofErr w:type="spellEnd"/>
-      <w:r>
-        <w:rPr>
-          <w:i/>
-        </w:rPr>
-        <w:t>)" -Location "$(Location)" -</w:t>
-      </w:r>
-      <w:proofErr w:type="spellStart"/>
-      <w:r>
-        <w:rPr>
-          <w:i/>
-        </w:rPr>
-        <w:t>SubnetId</w:t>
-      </w:r>
-      <w:proofErr w:type="spellEnd"/>
-      <w:r>
-        <w:rPr>
-          <w:i/>
-        </w:rPr>
-        <w:t xml:space="preserve"> $</w:t>
-      </w:r>
-      <w:proofErr w:type="spellStart"/>
-      <w:r>
-        <w:rPr>
-          <w:i/>
-        </w:rPr>
-        <w:t>SubnetObject</w:t>
-      </w:r>
-      <w:proofErr w:type="spellEnd"/>
-      <w:r>
-        <w:rPr>
-          <w:i/>
-        </w:rPr>
-        <w:t xml:space="preserve"> -Force</w:t>
+        <w:t>$NIC = New-AzureRmNetworkInterface -Name $NICName -ResourceGroupName "$(ResourceGroup)" -Location "$(Location)" -SubnetId $SubnetObject -Force</w:t>
       </w:r>
     </w:p>
     <w:p>
@@ -2724,15 +2352,7 @@
         <w:t>’</w:t>
       </w:r>
       <w:r>
-        <w:t xml:space="preserve"> button for </w:t>
-      </w:r>
-      <w:proofErr w:type="spellStart"/>
-      <w:r>
-        <w:t>Powershell</w:t>
-      </w:r>
-      <w:proofErr w:type="spellEnd"/>
-      <w:r>
-        <w:t xml:space="preserve"> version</w:t>
+        <w:t xml:space="preserve"> button for Powershell version</w:t>
       </w:r>
     </w:p>
     <w:p>
@@ -2853,15 +2473,7 @@
         <w:t>nd</w:t>
       </w:r>
       <w:r>
-        <w:t xml:space="preserve"> </w:t>
-      </w:r>
-      <w:proofErr w:type="spellStart"/>
-      <w:r>
-        <w:t>powershell</w:t>
-      </w:r>
-      <w:proofErr w:type="spellEnd"/>
-      <w:r>
-        <w:t xml:space="preserve"> script to create a VM.</w:t>
+        <w:t xml:space="preserve"> powershell script to create a VM.</w:t>
       </w:r>
     </w:p>
     <w:p>
@@ -2873,15 +2485,7 @@
         </w:numPr>
       </w:pPr>
       <w:r>
-        <w:t xml:space="preserve">Click on our previous </w:t>
-      </w:r>
-      <w:proofErr w:type="spellStart"/>
-      <w:r>
-        <w:t>powershell</w:t>
-      </w:r>
-      <w:proofErr w:type="spellEnd"/>
-      <w:r>
-        <w:t xml:space="preserve"> script and then right-click choosing Clone task(s) (shown below)</w:t>
+        <w:t>Click on our previous powershell script and then right-click choosing Clone task(s) (shown below)</w:t>
       </w:r>
     </w:p>
     <w:p>
@@ -2945,15 +2549,7 @@
         <w:t>nd</w:t>
       </w:r>
       <w:r>
-        <w:t xml:space="preserve"> </w:t>
-      </w:r>
-      <w:proofErr w:type="spellStart"/>
-      <w:r>
-        <w:t>powershell</w:t>
-      </w:r>
-      <w:proofErr w:type="spellEnd"/>
-      <w:r>
-        <w:t xml:space="preserve"> script change the step as shown in the picture below. The two items that need to be changed are:</w:t>
+        <w:t xml:space="preserve"> powershell script change the step as shown in the picture below. The two items that need to be changed are:</w:t>
       </w:r>
     </w:p>
     <w:p>
@@ -2968,15 +2564,7 @@
         <w:t xml:space="preserve">Name (ex. </w:t>
       </w:r>
       <w:r>
-        <w:t xml:space="preserve">Create NIC named </w:t>
-      </w:r>
-      <w:proofErr w:type="spellStart"/>
-      <w:r>
-        <w:t>VMName</w:t>
-      </w:r>
-      <w:proofErr w:type="spellEnd"/>
-      <w:r>
-        <w:t xml:space="preserve"> + 'NIC'</w:t>
+        <w:t>Create NIC named VMName + 'NIC'</w:t>
       </w:r>
       <w:r>
         <w:t>)</w:t>
@@ -2994,15 +2582,7 @@
         </w:rPr>
       </w:pPr>
       <w:r>
-        <w:t xml:space="preserve">Inline </w:t>
-      </w:r>
-      <w:proofErr w:type="spellStart"/>
-      <w:r>
-        <w:t>Powershell</w:t>
-      </w:r>
-      <w:proofErr w:type="spellEnd"/>
-      <w:r>
-        <w:t xml:space="preserve"> script shown below </w:t>
+        <w:t xml:space="preserve">Inline Powershell script shown below </w:t>
       </w:r>
     </w:p>
     <w:p>
@@ -3015,63 +2595,58 @@
         <w:rPr>
           <w:i/>
         </w:rPr>
-        <w:t>$</w:t>
-      </w:r>
-      <w:proofErr w:type="spellStart"/>
+        <w:t>$localPass = ConvertTo-SecureString "$(localPass)" -AsPlainText -Force</w:t>
+      </w:r>
       <w:r>
         <w:rPr>
           <w:i/>
         </w:rPr>
-        <w:t>localPass</w:t>
-      </w:r>
-      <w:proofErr w:type="spellEnd"/>
+        <w:br/>
+      </w:r>
       <w:r>
         <w:rPr>
           <w:i/>
         </w:rPr>
-        <w:t xml:space="preserve"> = </w:t>
-      </w:r>
-      <w:proofErr w:type="spellStart"/>
-      <w:r>
+        <w:t>$NICName = "$(VMName)" + "NIC"</w:t>
+      </w:r>
+    </w:p>
+    <w:p>
+      <w:pPr>
         <w:rPr>
           <w:i/>
         </w:rPr>
-        <w:t>ConvertTo-SecureString</w:t>
-      </w:r>
-      <w:proofErr w:type="spellEnd"/>
+      </w:pPr>
       <w:r>
         <w:rPr>
           <w:i/>
         </w:rPr>
-        <w:t xml:space="preserve"> "$(</w:t>
-      </w:r>
-      <w:proofErr w:type="spellStart"/>
-      <w:r>
+        <w:t>$NIC = Get-AzureRmNetworkInterface -ResourceGroupName "$(ResourceGroup)" -Name $NICName</w:t>
+      </w:r>
+    </w:p>
+    <w:p>
+      <w:pPr>
         <w:rPr>
           <w:i/>
         </w:rPr>
-        <w:t>localPass</w:t>
-      </w:r>
-      <w:proofErr w:type="spellEnd"/>
+      </w:pPr>
       <w:r>
         <w:rPr>
           <w:i/>
         </w:rPr>
-        <w:t>)" -</w:t>
-      </w:r>
-      <w:proofErr w:type="spellStart"/>
-      <w:r>
+        <w:t>$Credential = New-Object System.Management.Automation.PSCredential ("$(localUser)", $localPass)</w:t>
+      </w:r>
+    </w:p>
+    <w:p>
+      <w:pPr>
         <w:rPr>
           <w:i/>
         </w:rPr>
-        <w:t>AsPlainText</w:t>
-      </w:r>
-      <w:proofErr w:type="spellEnd"/>
+      </w:pPr>
       <w:r>
         <w:rPr>
           <w:i/>
         </w:rPr>
-        <w:t xml:space="preserve"> -Force</w:t>
+        <w:t>$VirtualMachine = New-AzureRmVMConfig -VMName "$(VMName)" -VMSize "$(VMSize)"</w:t>
       </w:r>
       <w:r>
         <w:rPr>
@@ -3083,928 +2658,81 @@
         <w:rPr>
           <w:i/>
         </w:rPr>
-        <w:t>$</w:t>
-      </w:r>
-      <w:proofErr w:type="spellStart"/>
+        <w:t>$VirtualMachine = Set-AzureRmVMOperatingSystem -VM $VirtualMachine -Windows -ComputerName "$(VMName)" -Credential $Credential -ProvisionVMAgent -EnableAutoUpdate</w:t>
+      </w:r>
       <w:r>
         <w:rPr>
           <w:i/>
         </w:rPr>
-        <w:t>NICName</w:t>
-      </w:r>
-      <w:proofErr w:type="spellEnd"/>
+        <w:br/>
+      </w:r>
       <w:r>
         <w:rPr>
           <w:i/>
         </w:rPr>
-        <w:t xml:space="preserve"> = "$(</w:t>
-      </w:r>
-      <w:proofErr w:type="spellStart"/>
+        <w:t>$VirtualMachine = Add-AzureRmVMNetworkInterface -VM $VirtualMachine -Id $NIC.Id</w:t>
+      </w:r>
       <w:r>
         <w:rPr>
           <w:i/>
         </w:rPr>
-        <w:t>VMName</w:t>
-      </w:r>
-      <w:proofErr w:type="spellEnd"/>
+        <w:br/>
+      </w:r>
       <w:r>
         <w:rPr>
           <w:i/>
         </w:rPr>
-        <w:t>)" + "NIC"</w:t>
-      </w:r>
-    </w:p>
-    <w:p>
-      <w:pPr>
+        <w:t>$VirtualMachine = Set-AzureRmVMSourceImage -VM $VirtualMachine -PublisherName 'MicrosoftWindowsServer' -Offer 'WindowsServer' -Skus '2016-Datacenter' -Version 'latest'</w:t>
+      </w:r>
+      <w:r>
         <w:rPr>
           <w:i/>
         </w:rPr>
-      </w:pPr>
+        <w:br/>
+      </w:r>
       <w:r>
         <w:rPr>
           <w:i/>
         </w:rPr>
-        <w:t>$NIC = Get-</w:t>
-      </w:r>
-      <w:proofErr w:type="spellStart"/>
+        <w:t>$VirtualMachine = Set-AzureRmVMOSDisk -VM $VirtualMachine -CreateOption 'FromImage' -StorageAccountType 'Standard_LRS'  -Name "$(VMName)-osdisk"</w:t>
+      </w:r>
       <w:r>
         <w:rPr>
           <w:i/>
         </w:rPr>
-        <w:t>AzureRmNetworkInterface</w:t>
-      </w:r>
-      <w:proofErr w:type="spellEnd"/>
+        <w:br/>
+      </w:r>
       <w:r>
         <w:rPr>
           <w:i/>
         </w:rPr>
-        <w:t xml:space="preserve"> -</w:t>
-      </w:r>
-      <w:proofErr w:type="spellStart"/>
+        <w:t>$VirtualMachine = Add-AzureRmVMDataDisk -VM $VirtualMachine -Lun 0 -CreateOption 'Empty' -Name "$(VMName)-datadisk1" -StorageAccountType 'Standard_LRS' -Caching None -DiskSizeinGB 127</w:t>
+      </w:r>
       <w:r>
         <w:rPr>
           <w:i/>
         </w:rPr>
-        <w:t>ResourceGroupName</w:t>
-      </w:r>
-      <w:proofErr w:type="spellEnd"/>
+        <w:br/>
+      </w:r>
       <w:r>
         <w:rPr>
           <w:i/>
         </w:rPr>
-        <w:t xml:space="preserve"> "$(</w:t>
-      </w:r>
-      <w:proofErr w:type="spellStart"/>
-      <w:r>
+        <w:t>$VirtualMachine = Set-AzureRmVMBootDiagnostics -VM $VirtualMachine -Disable</w:t>
+      </w:r>
+    </w:p>
+    <w:p>
+      <w:pPr>
         <w:rPr>
           <w:i/>
         </w:rPr>
-        <w:t>ResourceGroup</w:t>
-      </w:r>
-      <w:proofErr w:type="spellEnd"/>
+      </w:pPr>
       <w:r>
         <w:rPr>
           <w:i/>
         </w:rPr>
-        <w:t>)" -Name $</w:t>
-      </w:r>
-      <w:proofErr w:type="spellStart"/>
-      <w:r>
-        <w:rPr>
-          <w:i/>
-        </w:rPr>
-        <w:t>NICName</w:t>
-      </w:r>
-      <w:proofErr w:type="spellEnd"/>
-    </w:p>
-    <w:p>
-      <w:pPr>
-        <w:rPr>
-          <w:i/>
-        </w:rPr>
-      </w:pPr>
-      <w:r>
-        <w:rPr>
-          <w:i/>
-        </w:rPr>
-        <w:t xml:space="preserve">$Credential = New-Object </w:t>
-      </w:r>
-      <w:proofErr w:type="spellStart"/>
-      <w:proofErr w:type="gramStart"/>
-      <w:r>
-        <w:rPr>
-          <w:i/>
-        </w:rPr>
-        <w:t>System.Management.Automation.PSCredential</w:t>
-      </w:r>
-      <w:proofErr w:type="spellEnd"/>
-      <w:proofErr w:type="gramEnd"/>
-      <w:r>
-        <w:rPr>
-          <w:i/>
-        </w:rPr>
-        <w:t xml:space="preserve"> ("$(</w:t>
-      </w:r>
-      <w:proofErr w:type="spellStart"/>
-      <w:r>
-        <w:rPr>
-          <w:i/>
-        </w:rPr>
-        <w:t>localUser</w:t>
-      </w:r>
-      <w:proofErr w:type="spellEnd"/>
-      <w:r>
-        <w:rPr>
-          <w:i/>
-        </w:rPr>
-        <w:t>)", $</w:t>
-      </w:r>
-      <w:proofErr w:type="spellStart"/>
-      <w:r>
-        <w:rPr>
-          <w:i/>
-        </w:rPr>
-        <w:t>localPass</w:t>
-      </w:r>
-      <w:proofErr w:type="spellEnd"/>
-      <w:r>
-        <w:rPr>
-          <w:i/>
-        </w:rPr>
-        <w:t>)</w:t>
-      </w:r>
-    </w:p>
-    <w:p>
-      <w:pPr>
-        <w:rPr>
-          <w:i/>
-        </w:rPr>
-      </w:pPr>
-      <w:r>
-        <w:rPr>
-          <w:i/>
-        </w:rPr>
-        <w:t>$</w:t>
-      </w:r>
-      <w:proofErr w:type="spellStart"/>
-      <w:r>
-        <w:rPr>
-          <w:i/>
-        </w:rPr>
-        <w:t>VirtualMachine</w:t>
-      </w:r>
-      <w:proofErr w:type="spellEnd"/>
-      <w:r>
-        <w:rPr>
-          <w:i/>
-        </w:rPr>
-        <w:t xml:space="preserve"> = New-</w:t>
-      </w:r>
-      <w:proofErr w:type="spellStart"/>
-      <w:r>
-        <w:rPr>
-          <w:i/>
-        </w:rPr>
-        <w:t>AzureRmVMConfig</w:t>
-      </w:r>
-      <w:proofErr w:type="spellEnd"/>
-      <w:r>
-        <w:rPr>
-          <w:i/>
-        </w:rPr>
-        <w:t xml:space="preserve"> -</w:t>
-      </w:r>
-      <w:proofErr w:type="spellStart"/>
-      <w:r>
-        <w:rPr>
-          <w:i/>
-        </w:rPr>
-        <w:t>VMName</w:t>
-      </w:r>
-      <w:proofErr w:type="spellEnd"/>
-      <w:r>
-        <w:rPr>
-          <w:i/>
-        </w:rPr>
-        <w:t xml:space="preserve"> "$(</w:t>
-      </w:r>
-      <w:proofErr w:type="spellStart"/>
-      <w:r>
-        <w:rPr>
-          <w:i/>
-        </w:rPr>
-        <w:t>VMName</w:t>
-      </w:r>
-      <w:proofErr w:type="spellEnd"/>
-      <w:r>
-        <w:rPr>
-          <w:i/>
-        </w:rPr>
-        <w:t>)" -</w:t>
-      </w:r>
-      <w:proofErr w:type="spellStart"/>
-      <w:r>
-        <w:rPr>
-          <w:i/>
-        </w:rPr>
-        <w:t>VMSize</w:t>
-      </w:r>
-      <w:proofErr w:type="spellEnd"/>
-      <w:r>
-        <w:rPr>
-          <w:i/>
-        </w:rPr>
-        <w:t xml:space="preserve"> "$(</w:t>
-      </w:r>
-      <w:proofErr w:type="spellStart"/>
-      <w:r>
-        <w:rPr>
-          <w:i/>
-        </w:rPr>
-        <w:t>VMSize</w:t>
-      </w:r>
-      <w:proofErr w:type="spellEnd"/>
-      <w:r>
-        <w:rPr>
-          <w:i/>
-        </w:rPr>
-        <w:t>)"</w:t>
-      </w:r>
-      <w:r>
-        <w:rPr>
-          <w:i/>
-        </w:rPr>
-        <w:br/>
-      </w:r>
-      <w:r>
-        <w:rPr>
-          <w:i/>
-        </w:rPr>
-        <w:t>$</w:t>
-      </w:r>
-      <w:proofErr w:type="spellStart"/>
-      <w:r>
-        <w:rPr>
-          <w:i/>
-        </w:rPr>
-        <w:t>VirtualMachine</w:t>
-      </w:r>
-      <w:proofErr w:type="spellEnd"/>
-      <w:r>
-        <w:rPr>
-          <w:i/>
-        </w:rPr>
-        <w:t xml:space="preserve"> = Set-</w:t>
-      </w:r>
-      <w:proofErr w:type="spellStart"/>
-      <w:r>
-        <w:rPr>
-          <w:i/>
-        </w:rPr>
-        <w:t>AzureRmVMOperatingSystem</w:t>
-      </w:r>
-      <w:proofErr w:type="spellEnd"/>
-      <w:r>
-        <w:rPr>
-          <w:i/>
-        </w:rPr>
-        <w:t xml:space="preserve"> -VM $</w:t>
-      </w:r>
-      <w:proofErr w:type="spellStart"/>
-      <w:r>
-        <w:rPr>
-          <w:i/>
-        </w:rPr>
-        <w:t>VirtualMachine</w:t>
-      </w:r>
-      <w:proofErr w:type="spellEnd"/>
-      <w:r>
-        <w:rPr>
-          <w:i/>
-        </w:rPr>
-        <w:t xml:space="preserve"> -Windows -</w:t>
-      </w:r>
-      <w:proofErr w:type="spellStart"/>
-      <w:r>
-        <w:rPr>
-          <w:i/>
-        </w:rPr>
-        <w:t>ComputerName</w:t>
-      </w:r>
-      <w:proofErr w:type="spellEnd"/>
-      <w:r>
-        <w:rPr>
-          <w:i/>
-        </w:rPr>
-        <w:t xml:space="preserve"> "$(</w:t>
-      </w:r>
-      <w:proofErr w:type="spellStart"/>
-      <w:r>
-        <w:rPr>
-          <w:i/>
-        </w:rPr>
-        <w:t>VMName</w:t>
-      </w:r>
-      <w:proofErr w:type="spellEnd"/>
-      <w:r>
-        <w:rPr>
-          <w:i/>
-        </w:rPr>
-        <w:t>)" -Credential $Credential -</w:t>
-      </w:r>
-      <w:proofErr w:type="spellStart"/>
-      <w:r>
-        <w:rPr>
-          <w:i/>
-        </w:rPr>
-        <w:t>ProvisionVMAgent</w:t>
-      </w:r>
-      <w:proofErr w:type="spellEnd"/>
-      <w:r>
-        <w:rPr>
-          <w:i/>
-        </w:rPr>
-        <w:t xml:space="preserve"> -</w:t>
-      </w:r>
-      <w:proofErr w:type="spellStart"/>
-      <w:r>
-        <w:rPr>
-          <w:i/>
-        </w:rPr>
-        <w:t>EnableAutoUpdate</w:t>
-      </w:r>
-      <w:proofErr w:type="spellEnd"/>
-      <w:r>
-        <w:rPr>
-          <w:i/>
-        </w:rPr>
-        <w:br/>
-      </w:r>
-      <w:r>
-        <w:rPr>
-          <w:i/>
-        </w:rPr>
-        <w:t>$</w:t>
-      </w:r>
-      <w:proofErr w:type="spellStart"/>
-      <w:r>
-        <w:rPr>
-          <w:i/>
-        </w:rPr>
-        <w:t>VirtualMachine</w:t>
-      </w:r>
-      <w:proofErr w:type="spellEnd"/>
-      <w:r>
-        <w:rPr>
-          <w:i/>
-        </w:rPr>
-        <w:t xml:space="preserve"> = Add-</w:t>
-      </w:r>
-      <w:proofErr w:type="spellStart"/>
-      <w:r>
-        <w:rPr>
-          <w:i/>
-        </w:rPr>
-        <w:t>AzureRmVMNetworkInterface</w:t>
-      </w:r>
-      <w:proofErr w:type="spellEnd"/>
-      <w:r>
-        <w:rPr>
-          <w:i/>
-        </w:rPr>
-        <w:t xml:space="preserve"> -VM $</w:t>
-      </w:r>
-      <w:proofErr w:type="spellStart"/>
-      <w:r>
-        <w:rPr>
-          <w:i/>
-        </w:rPr>
-        <w:t>VirtualMachine</w:t>
-      </w:r>
-      <w:proofErr w:type="spellEnd"/>
-      <w:r>
-        <w:rPr>
-          <w:i/>
-        </w:rPr>
-        <w:t xml:space="preserve"> -Id $</w:t>
-      </w:r>
-      <w:proofErr w:type="spellStart"/>
-      <w:r>
-        <w:rPr>
-          <w:i/>
-        </w:rPr>
-        <w:t>NIC.Id</w:t>
-      </w:r>
-      <w:proofErr w:type="spellEnd"/>
-      <w:r>
-        <w:rPr>
-          <w:i/>
-        </w:rPr>
-        <w:br/>
-      </w:r>
-      <w:r>
-        <w:rPr>
-          <w:i/>
-        </w:rPr>
-        <w:t>$</w:t>
-      </w:r>
-      <w:proofErr w:type="spellStart"/>
-      <w:r>
-        <w:rPr>
-          <w:i/>
-        </w:rPr>
-        <w:t>VirtualMachine</w:t>
-      </w:r>
-      <w:proofErr w:type="spellEnd"/>
-      <w:r>
-        <w:rPr>
-          <w:i/>
-        </w:rPr>
-        <w:t xml:space="preserve"> = Set-</w:t>
-      </w:r>
-      <w:proofErr w:type="spellStart"/>
-      <w:r>
-        <w:rPr>
-          <w:i/>
-        </w:rPr>
-        <w:t>AzureRmVMSourceImage</w:t>
-      </w:r>
-      <w:proofErr w:type="spellEnd"/>
-      <w:r>
-        <w:rPr>
-          <w:i/>
-        </w:rPr>
-        <w:t xml:space="preserve"> -VM $</w:t>
-      </w:r>
-      <w:proofErr w:type="spellStart"/>
-      <w:r>
-        <w:rPr>
-          <w:i/>
-        </w:rPr>
-        <w:t>VirtualMachine</w:t>
-      </w:r>
-      <w:proofErr w:type="spellEnd"/>
-      <w:r>
-        <w:rPr>
-          <w:i/>
-        </w:rPr>
-        <w:t xml:space="preserve"> -</w:t>
-      </w:r>
-      <w:proofErr w:type="spellStart"/>
-      <w:r>
-        <w:rPr>
-          <w:i/>
-        </w:rPr>
-        <w:t>PublisherName</w:t>
-      </w:r>
-      <w:proofErr w:type="spellEnd"/>
-      <w:r>
-        <w:rPr>
-          <w:i/>
-        </w:rPr>
-        <w:t xml:space="preserve"> '</w:t>
-      </w:r>
-      <w:proofErr w:type="spellStart"/>
-      <w:r>
-        <w:rPr>
-          <w:i/>
-        </w:rPr>
-        <w:t>MicrosoftWindowsServer</w:t>
-      </w:r>
-      <w:proofErr w:type="spellEnd"/>
-      <w:r>
-        <w:rPr>
-          <w:i/>
-        </w:rPr>
-        <w:t>' -Offer '</w:t>
-      </w:r>
-      <w:proofErr w:type="spellStart"/>
-      <w:r>
-        <w:rPr>
-          <w:i/>
-        </w:rPr>
-        <w:t>WindowsServer</w:t>
-      </w:r>
-      <w:proofErr w:type="spellEnd"/>
-      <w:r>
-        <w:rPr>
-          <w:i/>
-        </w:rPr>
-        <w:t>' -</w:t>
-      </w:r>
-      <w:proofErr w:type="spellStart"/>
-      <w:r>
-        <w:rPr>
-          <w:i/>
-        </w:rPr>
-        <w:t>Skus</w:t>
-      </w:r>
-      <w:proofErr w:type="spellEnd"/>
-      <w:r>
-        <w:rPr>
-          <w:i/>
-        </w:rPr>
-        <w:t xml:space="preserve"> '2016-Datacenter' -Version 'latest'</w:t>
-      </w:r>
-      <w:r>
-        <w:rPr>
-          <w:i/>
-        </w:rPr>
-        <w:br/>
-      </w:r>
-      <w:r>
-        <w:rPr>
-          <w:i/>
-        </w:rPr>
-        <w:t>$</w:t>
-      </w:r>
-      <w:proofErr w:type="spellStart"/>
-      <w:r>
-        <w:rPr>
-          <w:i/>
-        </w:rPr>
-        <w:t>VirtualMachine</w:t>
-      </w:r>
-      <w:proofErr w:type="spellEnd"/>
-      <w:r>
-        <w:rPr>
-          <w:i/>
-        </w:rPr>
-        <w:t xml:space="preserve"> = Set-</w:t>
-      </w:r>
-      <w:proofErr w:type="spellStart"/>
-      <w:r>
-        <w:rPr>
-          <w:i/>
-        </w:rPr>
-        <w:t>AzureRmVMOSDisk</w:t>
-      </w:r>
-      <w:proofErr w:type="spellEnd"/>
-      <w:r>
-        <w:rPr>
-          <w:i/>
-        </w:rPr>
-        <w:t xml:space="preserve"> -VM $</w:t>
-      </w:r>
-      <w:proofErr w:type="spellStart"/>
-      <w:r>
-        <w:rPr>
-          <w:i/>
-        </w:rPr>
-        <w:t>VirtualMachine</w:t>
-      </w:r>
-      <w:proofErr w:type="spellEnd"/>
-      <w:r>
-        <w:rPr>
-          <w:i/>
-        </w:rPr>
-        <w:t xml:space="preserve"> -</w:t>
-      </w:r>
-      <w:proofErr w:type="spellStart"/>
-      <w:r>
-        <w:rPr>
-          <w:i/>
-        </w:rPr>
-        <w:t>CreateOption</w:t>
-      </w:r>
-      <w:proofErr w:type="spellEnd"/>
-      <w:r>
-        <w:rPr>
-          <w:i/>
-        </w:rPr>
-        <w:t xml:space="preserve"> '</w:t>
-      </w:r>
-      <w:proofErr w:type="spellStart"/>
-      <w:r>
-        <w:rPr>
-          <w:i/>
-        </w:rPr>
-        <w:t>FromImage</w:t>
-      </w:r>
-      <w:proofErr w:type="spellEnd"/>
-      <w:r>
-        <w:rPr>
-          <w:i/>
-        </w:rPr>
-        <w:t>' -</w:t>
-      </w:r>
-      <w:proofErr w:type="spellStart"/>
-      <w:r>
-        <w:rPr>
-          <w:i/>
-        </w:rPr>
-        <w:t>StorageAccountType</w:t>
-      </w:r>
-      <w:proofErr w:type="spellEnd"/>
-      <w:r>
-        <w:rPr>
-          <w:i/>
-        </w:rPr>
-        <w:t xml:space="preserve"> '</w:t>
-      </w:r>
-      <w:proofErr w:type="spellStart"/>
-      <w:r>
-        <w:rPr>
-          <w:i/>
-        </w:rPr>
-        <w:t>Standard_LRS</w:t>
-      </w:r>
-      <w:proofErr w:type="spellEnd"/>
-      <w:r>
-        <w:rPr>
-          <w:i/>
-        </w:rPr>
-        <w:t>'  -Name "$(</w:t>
-      </w:r>
-      <w:proofErr w:type="spellStart"/>
-      <w:r>
-        <w:rPr>
-          <w:i/>
-        </w:rPr>
-        <w:t>VMName</w:t>
-      </w:r>
-      <w:proofErr w:type="spellEnd"/>
-      <w:r>
-        <w:rPr>
-          <w:i/>
-        </w:rPr>
-        <w:t>)-</w:t>
-      </w:r>
-      <w:proofErr w:type="spellStart"/>
-      <w:r>
-        <w:rPr>
-          <w:i/>
-        </w:rPr>
-        <w:t>osdisk</w:t>
-      </w:r>
-      <w:proofErr w:type="spellEnd"/>
-      <w:r>
-        <w:rPr>
-          <w:i/>
-        </w:rPr>
-        <w:t>"</w:t>
-      </w:r>
-      <w:r>
-        <w:rPr>
-          <w:i/>
-        </w:rPr>
-        <w:br/>
-      </w:r>
-      <w:r>
-        <w:rPr>
-          <w:i/>
-        </w:rPr>
-        <w:t>$</w:t>
-      </w:r>
-      <w:proofErr w:type="spellStart"/>
-      <w:r>
-        <w:rPr>
-          <w:i/>
-        </w:rPr>
-        <w:t>VirtualMachine</w:t>
-      </w:r>
-      <w:proofErr w:type="spellEnd"/>
-      <w:r>
-        <w:rPr>
-          <w:i/>
-        </w:rPr>
-        <w:t xml:space="preserve"> = Add-</w:t>
-      </w:r>
-      <w:proofErr w:type="spellStart"/>
-      <w:r>
-        <w:rPr>
-          <w:i/>
-        </w:rPr>
-        <w:t>AzureRmVMDataDisk</w:t>
-      </w:r>
-      <w:proofErr w:type="spellEnd"/>
-      <w:r>
-        <w:rPr>
-          <w:i/>
-        </w:rPr>
-        <w:t xml:space="preserve"> -VM $</w:t>
-      </w:r>
-      <w:proofErr w:type="spellStart"/>
-      <w:r>
-        <w:rPr>
-          <w:i/>
-        </w:rPr>
-        <w:t>VirtualMachine</w:t>
-      </w:r>
-      <w:proofErr w:type="spellEnd"/>
-      <w:r>
-        <w:rPr>
-          <w:i/>
-        </w:rPr>
-        <w:t xml:space="preserve"> -</w:t>
-      </w:r>
-      <w:proofErr w:type="spellStart"/>
-      <w:r>
-        <w:rPr>
-          <w:i/>
-        </w:rPr>
-        <w:t>Lun</w:t>
-      </w:r>
-      <w:proofErr w:type="spellEnd"/>
-      <w:r>
-        <w:rPr>
-          <w:i/>
-        </w:rPr>
-        <w:t xml:space="preserve"> 0 -</w:t>
-      </w:r>
-      <w:proofErr w:type="spellStart"/>
-      <w:r>
-        <w:rPr>
-          <w:i/>
-        </w:rPr>
-        <w:t>CreateOption</w:t>
-      </w:r>
-      <w:proofErr w:type="spellEnd"/>
-      <w:r>
-        <w:rPr>
-          <w:i/>
-        </w:rPr>
-        <w:t xml:space="preserve"> 'Empty' -Name "$(</w:t>
-      </w:r>
-      <w:proofErr w:type="spellStart"/>
-      <w:r>
-        <w:rPr>
-          <w:i/>
-        </w:rPr>
-        <w:t>VMName</w:t>
-      </w:r>
-      <w:proofErr w:type="spellEnd"/>
-      <w:r>
-        <w:rPr>
-          <w:i/>
-        </w:rPr>
-        <w:t>)-datadisk1" -</w:t>
-      </w:r>
-      <w:proofErr w:type="spellStart"/>
-      <w:r>
-        <w:rPr>
-          <w:i/>
-        </w:rPr>
-        <w:t>StorageAccountType</w:t>
-      </w:r>
-      <w:proofErr w:type="spellEnd"/>
-      <w:r>
-        <w:rPr>
-          <w:i/>
-        </w:rPr>
-        <w:t xml:space="preserve"> '</w:t>
-      </w:r>
-      <w:proofErr w:type="spellStart"/>
-      <w:r>
-        <w:rPr>
-          <w:i/>
-        </w:rPr>
-        <w:t>Standard_LRS</w:t>
-      </w:r>
-      <w:proofErr w:type="spellEnd"/>
-      <w:r>
-        <w:rPr>
-          <w:i/>
-        </w:rPr>
-        <w:t>' -Caching None -</w:t>
-      </w:r>
-      <w:proofErr w:type="spellStart"/>
-      <w:r>
-        <w:rPr>
-          <w:i/>
-        </w:rPr>
-        <w:t>DiskSizeinGB</w:t>
-      </w:r>
-      <w:proofErr w:type="spellEnd"/>
-      <w:r>
-        <w:rPr>
-          <w:i/>
-        </w:rPr>
-        <w:t xml:space="preserve"> 127</w:t>
-      </w:r>
-      <w:r>
-        <w:rPr>
-          <w:i/>
-        </w:rPr>
-        <w:br/>
-      </w:r>
-      <w:r>
-        <w:rPr>
-          <w:i/>
-        </w:rPr>
-        <w:t>$</w:t>
-      </w:r>
-      <w:proofErr w:type="spellStart"/>
-      <w:r>
-        <w:rPr>
-          <w:i/>
-        </w:rPr>
-        <w:t>VirtualMachine</w:t>
-      </w:r>
-      <w:proofErr w:type="spellEnd"/>
-      <w:r>
-        <w:rPr>
-          <w:i/>
-        </w:rPr>
-        <w:t xml:space="preserve"> = Set-</w:t>
-      </w:r>
-      <w:proofErr w:type="spellStart"/>
-      <w:r>
-        <w:rPr>
-          <w:i/>
-        </w:rPr>
-        <w:t>AzureRmVMBootDiagnostics</w:t>
-      </w:r>
-      <w:proofErr w:type="spellEnd"/>
-      <w:r>
-        <w:rPr>
-          <w:i/>
-        </w:rPr>
-        <w:t xml:space="preserve"> -VM $</w:t>
-      </w:r>
-      <w:proofErr w:type="spellStart"/>
-      <w:r>
-        <w:rPr>
-          <w:i/>
-        </w:rPr>
-        <w:t>VirtualMachine</w:t>
-      </w:r>
-      <w:proofErr w:type="spellEnd"/>
-      <w:r>
-        <w:rPr>
-          <w:i/>
-        </w:rPr>
-        <w:t xml:space="preserve"> -Disable</w:t>
-      </w:r>
-    </w:p>
-    <w:p>
-      <w:pPr>
-        <w:rPr>
-          <w:i/>
-        </w:rPr>
-      </w:pPr>
-      <w:r>
-        <w:rPr>
-          <w:i/>
-        </w:rPr>
         <w:lastRenderedPageBreak/>
-        <w:t>New-</w:t>
-      </w:r>
-      <w:proofErr w:type="spellStart"/>
-      <w:r>
-        <w:rPr>
-          <w:i/>
-        </w:rPr>
-        <w:t>AzureRmVM</w:t>
-      </w:r>
-      <w:proofErr w:type="spellEnd"/>
-      <w:r>
-        <w:rPr>
-          <w:i/>
-        </w:rPr>
-        <w:t xml:space="preserve"> -</w:t>
-      </w:r>
-      <w:proofErr w:type="spellStart"/>
-      <w:r>
-        <w:rPr>
-          <w:i/>
-        </w:rPr>
-        <w:t>ResourceGroupName</w:t>
-      </w:r>
-      <w:proofErr w:type="spellEnd"/>
-      <w:r>
-        <w:rPr>
-          <w:i/>
-        </w:rPr>
-        <w:t xml:space="preserve"> "$(</w:t>
-      </w:r>
-      <w:proofErr w:type="spellStart"/>
-      <w:r>
-        <w:rPr>
-          <w:i/>
-        </w:rPr>
-        <w:t>ResourceGroup</w:t>
-      </w:r>
-      <w:proofErr w:type="spellEnd"/>
-      <w:r>
-        <w:rPr>
-          <w:i/>
-        </w:rPr>
-        <w:t>)" -Location "$(Location)" -VM $</w:t>
-      </w:r>
-      <w:proofErr w:type="spellStart"/>
-      <w:r>
-        <w:rPr>
-          <w:i/>
-        </w:rPr>
-        <w:t>VirtualMachine</w:t>
-      </w:r>
-      <w:proofErr w:type="spellEnd"/>
-      <w:r>
-        <w:rPr>
-          <w:i/>
-        </w:rPr>
-        <w:t xml:space="preserve"> -Verbose </w:t>
+        <w:t xml:space="preserve">New-AzureRmVM -ResourceGroupName "$(ResourceGroup)" -Location "$(Location)" -VM $VirtualMachine -Verbose </w:t>
       </w:r>
     </w:p>
     <w:p>
@@ -4207,15 +2935,7 @@
         <w:t>needed</w:t>
       </w:r>
       <w:r>
-        <w:t xml:space="preserve"> for </w:t>
-      </w:r>
-      <w:proofErr w:type="spellStart"/>
-      <w:r>
-        <w:t>powershell</w:t>
-      </w:r>
-      <w:proofErr w:type="spellEnd"/>
-      <w:r>
-        <w:t xml:space="preserve"> script to work correctly</w:t>
+        <w:t xml:space="preserve"> for powershell script to work correctly</w:t>
       </w:r>
       <w:r>
         <w:t>:</w:t>
@@ -4309,11 +3029,9 @@
             <w:pPr>
               <w:cnfStyle w:val="000000100000" w:firstRow="0" w:lastRow="0" w:firstColumn="0" w:lastColumn="0" w:oddVBand="0" w:evenVBand="0" w:oddHBand="1" w:evenHBand="0" w:firstRowFirstColumn="0" w:firstRowLastColumn="0" w:lastRowFirstColumn="0" w:lastRowLastColumn="0"/>
             </w:pPr>
-            <w:proofErr w:type="spellStart"/>
             <w:r>
               <w:t>VMName</w:t>
             </w:r>
-            <w:proofErr w:type="spellEnd"/>
           </w:p>
         </w:tc>
         <w:tc>
@@ -4324,11 +3042,9 @@
             <w:pPr>
               <w:cnfStyle w:val="000000100000" w:firstRow="0" w:lastRow="0" w:firstColumn="0" w:lastColumn="0" w:oddVBand="0" w:evenVBand="0" w:oddHBand="1" w:evenHBand="0" w:firstRowFirstColumn="0" w:firstRowLastColumn="0" w:lastRowFirstColumn="0" w:lastRowLastColumn="0"/>
             </w:pPr>
-            <w:proofErr w:type="spellStart"/>
             <w:r>
               <w:t>myVM</w:t>
             </w:r>
-            <w:proofErr w:type="spellEnd"/>
           </w:p>
         </w:tc>
       </w:tr>
@@ -4360,11 +3076,9 @@
             <w:pPr>
               <w:cnfStyle w:val="000000000000" w:firstRow="0" w:lastRow="0" w:firstColumn="0" w:lastColumn="0" w:oddVBand="0" w:evenVBand="0" w:oddHBand="0" w:evenHBand="0" w:firstRowFirstColumn="0" w:firstRowLastColumn="0" w:lastRowFirstColumn="0" w:lastRowLastColumn="0"/>
             </w:pPr>
-            <w:proofErr w:type="spellStart"/>
             <w:r>
               <w:t>SubscriptionID</w:t>
             </w:r>
-            <w:proofErr w:type="spellEnd"/>
           </w:p>
         </w:tc>
         <w:tc>
@@ -4418,11 +3132,9 @@
             <w:pPr>
               <w:cnfStyle w:val="000000100000" w:firstRow="0" w:lastRow="0" w:firstColumn="0" w:lastColumn="0" w:oddVBand="0" w:evenVBand="0" w:oddHBand="1" w:evenHBand="0" w:firstRowFirstColumn="0" w:firstRowLastColumn="0" w:lastRowFirstColumn="0" w:lastRowLastColumn="0"/>
             </w:pPr>
-            <w:proofErr w:type="spellStart"/>
             <w:r>
               <w:t>NetworkRG</w:t>
             </w:r>
-            <w:proofErr w:type="spellEnd"/>
           </w:p>
         </w:tc>
         <w:tc>
@@ -4433,11 +3145,9 @@
             <w:pPr>
               <w:cnfStyle w:val="000000100000" w:firstRow="0" w:lastRow="0" w:firstColumn="0" w:lastColumn="0" w:oddVBand="0" w:evenVBand="0" w:oddHBand="1" w:evenHBand="0" w:firstRowFirstColumn="0" w:firstRowLastColumn="0" w:lastRowFirstColumn="0" w:lastRowLastColumn="0"/>
             </w:pPr>
-            <w:proofErr w:type="spellStart"/>
             <w:r>
               <w:t>myRG</w:t>
             </w:r>
-            <w:proofErr w:type="spellEnd"/>
           </w:p>
         </w:tc>
       </w:tr>
@@ -4494,11 +3204,9 @@
             <w:pPr>
               <w:cnfStyle w:val="000000000000" w:firstRow="0" w:lastRow="0" w:firstColumn="0" w:lastColumn="0" w:oddVBand="0" w:evenVBand="0" w:oddHBand="0" w:evenHBand="0" w:firstRowFirstColumn="0" w:firstRowLastColumn="0" w:lastRowFirstColumn="0" w:lastRowLastColumn="0"/>
             </w:pPr>
-            <w:proofErr w:type="spellStart"/>
             <w:r>
               <w:t>myVNET</w:t>
             </w:r>
-            <w:proofErr w:type="spellEnd"/>
           </w:p>
         </w:tc>
       </w:tr>
@@ -4580,11 +3288,9 @@
             <w:pPr>
               <w:cnfStyle w:val="000000000000" w:firstRow="0" w:lastRow="0" w:firstColumn="0" w:lastColumn="0" w:oddVBand="0" w:evenVBand="0" w:oddHBand="0" w:evenHBand="0" w:firstRowFirstColumn="0" w:firstRowLastColumn="0" w:lastRowFirstColumn="0" w:lastRowLastColumn="0"/>
             </w:pPr>
-            <w:proofErr w:type="spellStart"/>
             <w:r>
               <w:t>ResourceGroup</w:t>
             </w:r>
-            <w:proofErr w:type="spellEnd"/>
           </w:p>
         </w:tc>
         <w:tc>
@@ -4595,11 +3301,9 @@
             <w:pPr>
               <w:cnfStyle w:val="000000000000" w:firstRow="0" w:lastRow="0" w:firstColumn="0" w:lastColumn="0" w:oddVBand="0" w:evenVBand="0" w:oddHBand="0" w:evenHBand="0" w:firstRowFirstColumn="0" w:firstRowLastColumn="0" w:lastRowFirstColumn="0" w:lastRowLastColumn="0"/>
             </w:pPr>
-            <w:proofErr w:type="spellStart"/>
             <w:r>
               <w:t>myRG</w:t>
             </w:r>
-            <w:proofErr w:type="spellEnd"/>
           </w:p>
         </w:tc>
       </w:tr>
@@ -4647,11 +3351,9 @@
             <w:pPr>
               <w:cnfStyle w:val="000000100000" w:firstRow="0" w:lastRow="0" w:firstColumn="0" w:lastColumn="0" w:oddVBand="0" w:evenVBand="0" w:oddHBand="1" w:evenHBand="0" w:firstRowFirstColumn="0" w:firstRowLastColumn="0" w:lastRowFirstColumn="0" w:lastRowLastColumn="0"/>
             </w:pPr>
-            <w:proofErr w:type="spellStart"/>
             <w:r>
               <w:t>EastUS</w:t>
             </w:r>
-            <w:proofErr w:type="spellEnd"/>
           </w:p>
         </w:tc>
       </w:tr>
@@ -4683,11 +3385,9 @@
             <w:pPr>
               <w:cnfStyle w:val="000000000000" w:firstRow="0" w:lastRow="0" w:firstColumn="0" w:lastColumn="0" w:oddVBand="0" w:evenVBand="0" w:oddHBand="0" w:evenHBand="0" w:firstRowFirstColumn="0" w:firstRowLastColumn="0" w:lastRowFirstColumn="0" w:lastRowLastColumn="0"/>
             </w:pPr>
-            <w:proofErr w:type="spellStart"/>
             <w:r>
               <w:t>localPass</w:t>
             </w:r>
-            <w:proofErr w:type="spellEnd"/>
           </w:p>
         </w:tc>
         <w:tc>
@@ -4701,6 +3401,11 @@
             <w:r>
               <w:t>&lt;complex password</w:t>
             </w:r>
+            <w:r>
+              <w:t xml:space="preserve"> at least 12 characters</w:t>
+            </w:r>
+            <w:bookmarkStart w:id="1" w:name="_GoBack"/>
+            <w:bookmarkEnd w:id="1"/>
             <w:r>
               <w:t>&gt;</w:t>
             </w:r>
@@ -4738,11 +3443,9 @@
             <w:pPr>
               <w:cnfStyle w:val="000000100000" w:firstRow="0" w:lastRow="0" w:firstColumn="0" w:lastColumn="0" w:oddVBand="0" w:evenVBand="0" w:oddHBand="1" w:evenHBand="0" w:firstRowFirstColumn="0" w:firstRowLastColumn="0" w:lastRowFirstColumn="0" w:lastRowLastColumn="0"/>
             </w:pPr>
-            <w:proofErr w:type="spellStart"/>
             <w:r>
               <w:t>localUser</w:t>
             </w:r>
-            <w:proofErr w:type="spellEnd"/>
           </w:p>
         </w:tc>
         <w:tc>
@@ -4753,11 +3456,9 @@
             <w:pPr>
               <w:cnfStyle w:val="000000100000" w:firstRow="0" w:lastRow="0" w:firstColumn="0" w:lastColumn="0" w:oddVBand="0" w:evenVBand="0" w:oddHBand="1" w:evenHBand="0" w:firstRowFirstColumn="0" w:firstRowLastColumn="0" w:lastRowFirstColumn="0" w:lastRowLastColumn="0"/>
             </w:pPr>
-            <w:proofErr w:type="spellStart"/>
             <w:r>
               <w:t>localuser</w:t>
             </w:r>
-            <w:proofErr w:type="spellEnd"/>
           </w:p>
         </w:tc>
       </w:tr>
@@ -4789,11 +3490,9 @@
             <w:pPr>
               <w:cnfStyle w:val="000000000000" w:firstRow="0" w:lastRow="0" w:firstColumn="0" w:lastColumn="0" w:oddVBand="0" w:evenVBand="0" w:oddHBand="0" w:evenHBand="0" w:firstRowFirstColumn="0" w:firstRowLastColumn="0" w:lastRowFirstColumn="0" w:lastRowLastColumn="0"/>
             </w:pPr>
-            <w:proofErr w:type="spellStart"/>
             <w:r>
               <w:t>VMSize</w:t>
             </w:r>
-            <w:proofErr w:type="spellEnd"/>
           </w:p>
         </w:tc>
         <w:tc>
@@ -4894,21 +3593,8 @@
         <w:rPr>
           <w:b/>
         </w:rPr>
-        <w:t xml:space="preserve">The </w:t>
-      </w:r>
-      <w:proofErr w:type="spellStart"/>
-      <w:r>
-        <w:rPr>
-          <w:b/>
-        </w:rPr>
-        <w:t>github</w:t>
-      </w:r>
-      <w:proofErr w:type="spellEnd"/>
-      <w:r>
-        <w:rPr>
-          <w:b/>
-        </w:rPr>
-        <w:t xml:space="preserve"> repository path </w:t>
+        <w:lastRenderedPageBreak/>
+        <w:t xml:space="preserve">The github repository path </w:t>
       </w:r>
       <w:hyperlink r:id="rId29" w:history="1">
         <w:r>

</xml_diff>

<commit_message>
Updated document with comments
</commit_message>
<xml_diff>
--- a/Azure_DevOps_Pipelines_Infrastructure_BuildingBlocks_StartupKit.docx
+++ b/Azure_DevOps_Pipelines_Infrastructure_BuildingBlocks_StartupKit.docx
@@ -203,7 +203,10 @@
         <w:t xml:space="preserve"> maximize code reuse from </w:t>
       </w:r>
       <w:r>
-        <w:t>this github repo</w:t>
+        <w:t>an associated</w:t>
+      </w:r>
+      <w:r>
+        <w:t xml:space="preserve"> github repo</w:t>
       </w:r>
       <w:r>
         <w:t>.</w:t>
@@ -305,43 +308,33 @@
         <w:t>scripting</w:t>
       </w:r>
       <w:r>
-        <w:t xml:space="preserve"> you plan to use require</w:t>
-      </w:r>
-      <w:r>
-        <w:t>s</w:t>
-      </w:r>
-      <w:r>
-        <w:t xml:space="preserve"> state fullness</w:t>
-      </w:r>
-      <w:r>
-        <w:t xml:space="preserve">. This quality </w:t>
-      </w:r>
-      <w:r>
-        <w:t xml:space="preserve">allows </w:t>
-      </w:r>
-      <w:r>
-        <w:t>assess</w:t>
-      </w:r>
-      <w:r>
-        <w:t>ment of</w:t>
-      </w:r>
-      <w:r>
-        <w:t xml:space="preserve"> the current state to determine if it is compliant and then </w:t>
-      </w:r>
-      <w:r>
-        <w:t>executes</w:t>
-      </w:r>
-      <w:r>
-        <w:t xml:space="preserve"> the appropriate changes to bring it into compliance. </w:t>
-      </w:r>
-      <w:r>
-        <w:t>Without this state fullness</w:t>
-      </w:r>
-      <w:r>
-        <w:t xml:space="preserve"> quality</w:t>
-      </w:r>
-      <w:r>
-        <w:t>,</w:t>
+        <w:t xml:space="preserve"> you plan to use </w:t>
+      </w:r>
+      <w:r>
+        <w:t xml:space="preserve">will use either imperative or declarative syntax as described in detail </w:t>
+      </w:r>
+      <w:hyperlink r:id="rId8" w:history="1">
+        <w:r>
+          <w:rPr>
+            <w:rStyle w:val="Hyperlink"/>
+          </w:rPr>
+          <w:t>here</w:t>
+        </w:r>
+      </w:hyperlink>
+      <w:r>
+        <w:t xml:space="preserve">. </w:t>
+      </w:r>
+      <w:r>
+        <w:t xml:space="preserve">In summary, imperative syntax lists specifically how a task will be completed AND declarative </w:t>
+      </w:r>
+      <w:r>
+        <w:t>allows assessment of the current state to determine if it is compliant and then executes the appropriate changes to bring it into compliance</w:t>
+      </w:r>
+      <w:r>
+        <w:t xml:space="preserve">. </w:t>
+      </w:r>
+      <w:r>
+        <w:t>Using imperative syntax</w:t>
       </w:r>
       <w:r>
         <w:t xml:space="preserve"> </w:t>
@@ -400,7 +393,13 @@
         <w:t xml:space="preserve">pipelines </w:t>
       </w:r>
       <w:r>
-        <w:t>and whether they have state fullness:</w:t>
+        <w:t xml:space="preserve">and </w:t>
+      </w:r>
+      <w:r>
+        <w:t>the syntax type used</w:t>
+      </w:r>
+      <w:r>
+        <w:t>:</w:t>
       </w:r>
     </w:p>
     <w:tbl>
@@ -445,7 +444,7 @@
               <w:cnfStyle w:val="100000000000" w:firstRow="1" w:lastRow="0" w:firstColumn="0" w:lastColumn="0" w:oddVBand="0" w:evenVBand="0" w:oddHBand="0" w:evenHBand="0" w:firstRowFirstColumn="0" w:firstRowLastColumn="0" w:lastRowFirstColumn="0" w:lastRowLastColumn="0"/>
             </w:pPr>
             <w:r>
-              <w:t>State fullness</w:t>
+              <w:t>Syntax Type</w:t>
             </w:r>
           </w:p>
         </w:tc>
@@ -483,7 +482,7 @@
               <w:cnfStyle w:val="000000100000" w:firstRow="0" w:lastRow="0" w:firstColumn="0" w:lastColumn="0" w:oddVBand="0" w:evenVBand="0" w:oddHBand="1" w:evenHBand="0" w:firstRowFirstColumn="0" w:firstRowLastColumn="0" w:lastRowFirstColumn="0" w:lastRowLastColumn="0"/>
             </w:pPr>
             <w:r>
-              <w:t>No</w:t>
+              <w:t>Imperative</w:t>
             </w:r>
           </w:p>
         </w:tc>
@@ -518,7 +517,7 @@
               <w:cnfStyle w:val="000000000000" w:firstRow="0" w:lastRow="0" w:firstColumn="0" w:lastColumn="0" w:oddVBand="0" w:evenVBand="0" w:oddHBand="0" w:evenHBand="0" w:firstRowFirstColumn="0" w:firstRowLastColumn="0" w:lastRowFirstColumn="0" w:lastRowLastColumn="0"/>
             </w:pPr>
             <w:r>
-              <w:t>Yes</w:t>
+              <w:t>Declarative</w:t>
             </w:r>
           </w:p>
         </w:tc>
@@ -556,7 +555,7 @@
               <w:cnfStyle w:val="000000100000" w:firstRow="0" w:lastRow="0" w:firstColumn="0" w:lastColumn="0" w:oddVBand="0" w:evenVBand="0" w:oddHBand="1" w:evenHBand="0" w:firstRowFirstColumn="0" w:firstRowLastColumn="0" w:lastRowFirstColumn="0" w:lastRowLastColumn="0"/>
             </w:pPr>
             <w:r>
-              <w:t>Yes</w:t>
+              <w:t>Declarative</w:t>
             </w:r>
           </w:p>
         </w:tc>
@@ -922,7 +921,6 @@
     <w:p/>
     <w:p>
       <w:r>
-        <w:lastRenderedPageBreak/>
         <w:t xml:space="preserve">If you add in third party </w:t>
       </w:r>
       <w:r>
@@ -1013,7 +1011,13 @@
         <w:t xml:space="preserve">Powershell provides a </w:t>
       </w:r>
       <w:r>
-        <w:t>simple stateless method to deploy automation from Azure DevOps.</w:t>
+        <w:t xml:space="preserve">simple </w:t>
+      </w:r>
+      <w:r>
+        <w:t xml:space="preserve">imperative </w:t>
+      </w:r>
+      <w:r>
+        <w:t>method to deploy automation from Azure DevOps.</w:t>
       </w:r>
     </w:p>
     <w:p>
@@ -1188,7 +1192,7 @@
       <w:r>
         <w:t xml:space="preserve"> </w:t>
       </w:r>
-      <w:hyperlink r:id="rId8" w:history="1">
+      <w:hyperlink r:id="rId9" w:history="1">
         <w:r>
           <w:rPr>
             <w:rStyle w:val="Hyperlink"/>
@@ -1213,7 +1217,7 @@
       <w:r>
         <w:t>in to your Azure DevOps account (</w:t>
       </w:r>
-      <w:hyperlink r:id="rId9" w:history="1">
+      <w:hyperlink r:id="rId10" w:history="1">
         <w:r>
           <w:rPr>
             <w:rStyle w:val="Hyperlink"/>
@@ -1233,10 +1237,26 @@
     </w:p>
     <w:p>
       <w:r>
-        <w:t>This example will use a build pipeline instead of a release pipeline for simplicity and will also rely on several pipeline variables that will need to be setup.</w:t>
-      </w:r>
-      <w:r>
-        <w:t xml:space="preserve"> </w:t>
+        <w:t xml:space="preserve">When working with Azure DevOps Pipelines the two primary types of pipelines are build and release pipelines. Conceptually build pipelines are for building/preparation activities such as compiling code or copying necessary content from the DevOps repository to a storage account. Release pipelines are for deploying or releasing content into the environment. Release pipelines should be used for activities such as deploying code or deploying virtual machines into the environment. Release pipelines provide layered version control </w:t>
+      </w:r>
+      <w:r>
+        <w:t xml:space="preserve">using a base release pipeline and a specific release pipeline when instantiated. </w:t>
+      </w:r>
+    </w:p>
+    <w:p>
+      <w:r>
+        <w:t xml:space="preserve">For this example, although a release pipeline would be the proper pipeline to deploy a virtual machine we will use a build pipeline to focus on the building block approach which is the point of the lesson. </w:t>
+      </w:r>
+      <w:bookmarkStart w:id="0" w:name="_GoBack"/>
+      <w:bookmarkEnd w:id="0"/>
+      <w:r>
+        <w:t xml:space="preserve">This example will also rely on </w:t>
+      </w:r>
+      <w:r>
+        <w:t>several pipeline variables that will need to be setup</w:t>
+      </w:r>
+      <w:r>
+        <w:t xml:space="preserve"> as a final step before execution.</w:t>
       </w:r>
     </w:p>
     <w:p>
@@ -1252,7 +1272,7 @@
       <w:r>
         <w:t xml:space="preserve">using this step-by-step guide or import a pipeline from the </w:t>
       </w:r>
-      <w:hyperlink r:id="rId10" w:history="1">
+      <w:hyperlink r:id="rId11" w:history="1">
         <w:r>
           <w:rPr>
             <w:rStyle w:val="Hyperlink"/>
@@ -1298,77 +1318,8 @@
       <w:r>
         <w:t>’</w:t>
       </w:r>
-    </w:p>
-    <w:p>
-      <w:pPr>
-        <w:pStyle w:val="ListParagraph"/>
-        <w:numPr>
-          <w:ilvl w:val="0"/>
-          <w:numId w:val="1"/>
-        </w:numPr>
-      </w:pPr>
-      <w:r>
-        <w:t xml:space="preserve">Create a new build pipeline (the import option is not available without </w:t>
-      </w:r>
-      <w:r>
-        <w:t>at least one present)</w:t>
-      </w:r>
-    </w:p>
-    <w:p>
-      <w:pPr>
-        <w:ind w:left="360"/>
-      </w:pPr>
-      <w:r>
-        <w:rPr>
-          <w:noProof/>
-        </w:rPr>
-        <w:drawing>
-          <wp:inline distT="0" distB="0" distL="0" distR="0" wp14:anchorId="15AEB368" wp14:editId="325E4826">
-            <wp:extent cx="5943600" cy="1353820"/>
-            <wp:effectExtent l="0" t="0" r="0" b="0"/>
-            <wp:docPr id="2" name="Picture 2"/>
-            <wp:cNvGraphicFramePr>
-              <a:graphicFrameLocks xmlns:a="http://schemas.openxmlformats.org/drawingml/2006/main" noChangeAspect="1"/>
-            </wp:cNvGraphicFramePr>
-            <a:graphic xmlns:a="http://schemas.openxmlformats.org/drawingml/2006/main">
-              <a:graphicData uri="http://schemas.openxmlformats.org/drawingml/2006/picture">
-                <pic:pic xmlns:pic="http://schemas.openxmlformats.org/drawingml/2006/picture">
-                  <pic:nvPicPr>
-                    <pic:cNvPr id="1" name=""/>
-                    <pic:cNvPicPr/>
-                  </pic:nvPicPr>
-                  <pic:blipFill>
-                    <a:blip r:embed="rId11"/>
-                    <a:stretch>
-                      <a:fillRect/>
-                    </a:stretch>
-                  </pic:blipFill>
-                  <pic:spPr>
-                    <a:xfrm>
-                      <a:off x="0" y="0"/>
-                      <a:ext cx="5943600" cy="1353820"/>
-                    </a:xfrm>
-                    <a:prstGeom prst="rect">
-                      <a:avLst/>
-                    </a:prstGeom>
-                  </pic:spPr>
-                </pic:pic>
-              </a:graphicData>
-            </a:graphic>
-          </wp:inline>
-        </w:drawing>
-      </w:r>
-    </w:p>
-    <w:p>
-      <w:pPr>
-        <w:pStyle w:val="ListParagraph"/>
-        <w:numPr>
-          <w:ilvl w:val="0"/>
-          <w:numId w:val="1"/>
-        </w:numPr>
-      </w:pPr>
-      <w:r>
-        <w:t>Choosing default is fine</w:t>
+      <w:r>
+        <w:t>. The easiest way to do this is to download the entire repository to a local location. When accessing the github repository there is a button on the right side to do this:</w:t>
       </w:r>
     </w:p>
     <w:p>
@@ -1381,10 +1332,10 @@
         </w:rPr>
         <w:lastRenderedPageBreak/>
         <w:drawing>
-          <wp:inline distT="0" distB="0" distL="0" distR="0" wp14:anchorId="5D1B1566" wp14:editId="7310E0AA">
-            <wp:extent cx="5286375" cy="3619500"/>
-            <wp:effectExtent l="0" t="0" r="9525" b="0"/>
-            <wp:docPr id="5" name="Picture 5"/>
+          <wp:inline distT="0" distB="0" distL="0" distR="0" wp14:anchorId="2D8AC255" wp14:editId="74DD5888">
+            <wp:extent cx="5943600" cy="1668145"/>
+            <wp:effectExtent l="0" t="0" r="0" b="8255"/>
+            <wp:docPr id="11" name="Picture 11"/>
             <wp:cNvGraphicFramePr>
               <a:graphicFrameLocks xmlns:a="http://schemas.openxmlformats.org/drawingml/2006/main" noChangeAspect="1"/>
             </wp:cNvGraphicFramePr>
@@ -1404,7 +1355,7 @@
                   <pic:spPr>
                     <a:xfrm>
                       <a:off x="0" y="0"/>
-                      <a:ext cx="5286375" cy="3619500"/>
+                      <a:ext cx="5943600" cy="1668145"/>
                     </a:xfrm>
                     <a:prstGeom prst="rect">
                       <a:avLst/>
@@ -1426,7 +1377,13 @@
         </w:numPr>
       </w:pPr>
       <w:r>
-        <w:t>Then…</w:t>
+        <w:t>Once in your Azure DevOps subscription, c</w:t>
+      </w:r>
+      <w:r>
+        <w:t xml:space="preserve">reate a new build pipeline (the import option is not available without </w:t>
+      </w:r>
+      <w:r>
+        <w:t>at least one present)</w:t>
       </w:r>
     </w:p>
     <w:p>
@@ -1438,10 +1395,10 @@
           <w:noProof/>
         </w:rPr>
         <w:drawing>
-          <wp:inline distT="0" distB="0" distL="0" distR="0" wp14:anchorId="2752D179" wp14:editId="2F3ADE4F">
-            <wp:extent cx="1828800" cy="590550"/>
+          <wp:inline distT="0" distB="0" distL="0" distR="0" wp14:anchorId="15AEB368" wp14:editId="325E4826">
+            <wp:extent cx="5943600" cy="1353820"/>
             <wp:effectExtent l="0" t="0" r="0" b="0"/>
-            <wp:docPr id="7" name="Picture 7"/>
+            <wp:docPr id="2" name="Picture 2"/>
             <wp:cNvGraphicFramePr>
               <a:graphicFrameLocks xmlns:a="http://schemas.openxmlformats.org/drawingml/2006/main" noChangeAspect="1"/>
             </wp:cNvGraphicFramePr>
@@ -1461,7 +1418,7 @@
                   <pic:spPr>
                     <a:xfrm>
                       <a:off x="0" y="0"/>
-                      <a:ext cx="1828800" cy="590550"/>
+                      <a:ext cx="5943600" cy="1353820"/>
                     </a:xfrm>
                     <a:prstGeom prst="rect">
                       <a:avLst/>
@@ -1483,7 +1440,7 @@
         </w:numPr>
       </w:pPr>
       <w:r>
-        <w:t>When it creates Save it</w:t>
+        <w:t>Choosing default is fine</w:t>
       </w:r>
     </w:p>
     <w:p>
@@ -1495,10 +1452,10 @@
           <w:noProof/>
         </w:rPr>
         <w:drawing>
-          <wp:inline distT="0" distB="0" distL="0" distR="0" wp14:anchorId="61A8BA73" wp14:editId="2105C4B1">
-            <wp:extent cx="1514475" cy="1295400"/>
+          <wp:inline distT="0" distB="0" distL="0" distR="0" wp14:anchorId="5D1B1566" wp14:editId="7310E0AA">
+            <wp:extent cx="5286375" cy="3619500"/>
             <wp:effectExtent l="0" t="0" r="9525" b="0"/>
-            <wp:docPr id="9" name="Picture 9"/>
+            <wp:docPr id="5" name="Picture 5"/>
             <wp:cNvGraphicFramePr>
               <a:graphicFrameLocks xmlns:a="http://schemas.openxmlformats.org/drawingml/2006/main" noChangeAspect="1"/>
             </wp:cNvGraphicFramePr>
@@ -1518,7 +1475,7 @@
                   <pic:spPr>
                     <a:xfrm>
                       <a:off x="0" y="0"/>
-                      <a:ext cx="1514475" cy="1295400"/>
+                      <a:ext cx="5286375" cy="3619500"/>
                     </a:xfrm>
                     <a:prstGeom prst="rect">
                       <a:avLst/>
@@ -1540,10 +1497,7 @@
         </w:numPr>
       </w:pPr>
       <w:r>
-        <w:t>Then go back to the Builds icon on the left</w:t>
-      </w:r>
-      <w:r>
-        <w:t>, click it, then the New drop-down, and choose import</w:t>
+        <w:t>Then…</w:t>
       </w:r>
     </w:p>
     <w:p>
@@ -1556,10 +1510,10 @@
         </w:rPr>
         <w:lastRenderedPageBreak/>
         <w:drawing>
-          <wp:inline distT="0" distB="0" distL="0" distR="0" wp14:anchorId="2244C5D6" wp14:editId="43666162">
-            <wp:extent cx="4257675" cy="2162175"/>
-            <wp:effectExtent l="0" t="0" r="9525" b="9525"/>
-            <wp:docPr id="14" name="Picture 14"/>
+          <wp:inline distT="0" distB="0" distL="0" distR="0" wp14:anchorId="2752D179" wp14:editId="2F3ADE4F">
+            <wp:extent cx="1828800" cy="590550"/>
+            <wp:effectExtent l="0" t="0" r="0" b="0"/>
+            <wp:docPr id="7" name="Picture 7"/>
             <wp:cNvGraphicFramePr>
               <a:graphicFrameLocks xmlns:a="http://schemas.openxmlformats.org/drawingml/2006/main" noChangeAspect="1"/>
             </wp:cNvGraphicFramePr>
@@ -1579,7 +1533,7 @@
                   <pic:spPr>
                     <a:xfrm>
                       <a:off x="0" y="0"/>
-                      <a:ext cx="4257675" cy="2162175"/>
+                      <a:ext cx="1828800" cy="590550"/>
                     </a:xfrm>
                     <a:prstGeom prst="rect">
                       <a:avLst/>
@@ -1601,7 +1555,7 @@
         </w:numPr>
       </w:pPr>
       <w:r>
-        <w:t>Browse to the previously downloaded pipeline</w:t>
+        <w:t>When it creates Save it</w:t>
       </w:r>
     </w:p>
     <w:p>
@@ -1613,10 +1567,10 @@
           <w:noProof/>
         </w:rPr>
         <w:drawing>
-          <wp:inline distT="0" distB="0" distL="0" distR="0" wp14:anchorId="27AFB361" wp14:editId="1A816522">
-            <wp:extent cx="3762375" cy="1981200"/>
+          <wp:inline distT="0" distB="0" distL="0" distR="0" wp14:anchorId="61A8BA73" wp14:editId="2105C4B1">
+            <wp:extent cx="1514475" cy="1295400"/>
             <wp:effectExtent l="0" t="0" r="9525" b="0"/>
-            <wp:docPr id="22" name="Picture 22"/>
+            <wp:docPr id="9" name="Picture 9"/>
             <wp:cNvGraphicFramePr>
               <a:graphicFrameLocks xmlns:a="http://schemas.openxmlformats.org/drawingml/2006/main" noChangeAspect="1"/>
             </wp:cNvGraphicFramePr>
@@ -1636,7 +1590,7 @@
                   <pic:spPr>
                     <a:xfrm>
                       <a:off x="0" y="0"/>
-                      <a:ext cx="3762375" cy="1981200"/>
+                      <a:ext cx="1514475" cy="1295400"/>
                     </a:xfrm>
                     <a:prstGeom prst="rect">
                       <a:avLst/>
@@ -1658,10 +1612,10 @@
         </w:numPr>
       </w:pPr>
       <w:r>
-        <w:t xml:space="preserve">For the agent pool choose </w:t>
-      </w:r>
-      <w:r>
-        <w:t>Hosted VS2017</w:t>
+        <w:t>Then go back to the Builds icon on the left</w:t>
+      </w:r>
+      <w:r>
+        <w:t>, click it, then the New drop-down, and choose import</w:t>
       </w:r>
     </w:p>
     <w:p>
@@ -1673,10 +1627,10 @@
           <w:noProof/>
         </w:rPr>
         <w:drawing>
-          <wp:inline distT="0" distB="0" distL="0" distR="0" wp14:anchorId="73240D0E" wp14:editId="4915D343">
-            <wp:extent cx="2933700" cy="1181100"/>
-            <wp:effectExtent l="0" t="0" r="0" b="0"/>
-            <wp:docPr id="23" name="Picture 23"/>
+          <wp:inline distT="0" distB="0" distL="0" distR="0" wp14:anchorId="2244C5D6" wp14:editId="43666162">
+            <wp:extent cx="4257675" cy="2162175"/>
+            <wp:effectExtent l="0" t="0" r="9525" b="9525"/>
+            <wp:docPr id="14" name="Picture 14"/>
             <wp:cNvGraphicFramePr>
               <a:graphicFrameLocks xmlns:a="http://schemas.openxmlformats.org/drawingml/2006/main" noChangeAspect="1"/>
             </wp:cNvGraphicFramePr>
@@ -1696,7 +1650,7 @@
                   <pic:spPr>
                     <a:xfrm>
                       <a:off x="0" y="0"/>
-                      <a:ext cx="2933700" cy="1181100"/>
+                      <a:ext cx="4257675" cy="2162175"/>
                     </a:xfrm>
                     <a:prstGeom prst="rect">
                       <a:avLst/>
@@ -1718,7 +1672,7 @@
         </w:numPr>
       </w:pPr>
       <w:r>
-        <w:t>For each task choose your service connection</w:t>
+        <w:t>Browse to the previously downloaded pipeline</w:t>
       </w:r>
     </w:p>
     <w:p>
@@ -1730,10 +1684,10 @@
           <w:noProof/>
         </w:rPr>
         <w:drawing>
-          <wp:inline distT="0" distB="0" distL="0" distR="0" wp14:anchorId="0B950601" wp14:editId="7A56B410">
-            <wp:extent cx="5943600" cy="1158875"/>
-            <wp:effectExtent l="0" t="0" r="0" b="3175"/>
-            <wp:docPr id="24" name="Picture 24"/>
+          <wp:inline distT="0" distB="0" distL="0" distR="0" wp14:anchorId="27AFB361" wp14:editId="1A816522">
+            <wp:extent cx="3762375" cy="1981200"/>
+            <wp:effectExtent l="0" t="0" r="9525" b="0"/>
+            <wp:docPr id="22" name="Picture 22"/>
             <wp:cNvGraphicFramePr>
               <a:graphicFrameLocks xmlns:a="http://schemas.openxmlformats.org/drawingml/2006/main" noChangeAspect="1"/>
             </wp:cNvGraphicFramePr>
@@ -1753,7 +1707,7 @@
                   <pic:spPr>
                     <a:xfrm>
                       <a:off x="0" y="0"/>
-                      <a:ext cx="5943600" cy="1158875"/>
+                      <a:ext cx="3762375" cy="1981200"/>
                     </a:xfrm>
                     <a:prstGeom prst="rect">
                       <a:avLst/>
@@ -1775,7 +1729,10 @@
         </w:numPr>
       </w:pPr>
       <w:r>
-        <w:t>Save the build pipeline</w:t>
+        <w:t xml:space="preserve">For the agent pool choose </w:t>
+      </w:r>
+      <w:r>
+        <w:t>Hosted VS2017</w:t>
       </w:r>
     </w:p>
     <w:p>
@@ -1788,107 +1745,10 @@
         </w:rPr>
         <w:lastRenderedPageBreak/>
         <w:drawing>
-          <wp:inline distT="0" distB="0" distL="0" distR="0" wp14:anchorId="17F968E1" wp14:editId="56392CD6">
-            <wp:extent cx="1514475" cy="1295400"/>
-            <wp:effectExtent l="0" t="0" r="9525" b="0"/>
-            <wp:docPr id="25" name="Picture 25"/>
-            <wp:cNvGraphicFramePr>
-              <a:graphicFrameLocks xmlns:a="http://schemas.openxmlformats.org/drawingml/2006/main" noChangeAspect="1"/>
-            </wp:cNvGraphicFramePr>
-            <a:graphic xmlns:a="http://schemas.openxmlformats.org/drawingml/2006/main">
-              <a:graphicData uri="http://schemas.openxmlformats.org/drawingml/2006/picture">
-                <pic:pic xmlns:pic="http://schemas.openxmlformats.org/drawingml/2006/picture">
-                  <pic:nvPicPr>
-                    <pic:cNvPr id="1" name=""/>
-                    <pic:cNvPicPr/>
-                  </pic:nvPicPr>
-                  <pic:blipFill>
-                    <a:blip r:embed="rId14"/>
-                    <a:stretch>
-                      <a:fillRect/>
-                    </a:stretch>
-                  </pic:blipFill>
-                  <pic:spPr>
-                    <a:xfrm>
-                      <a:off x="0" y="0"/>
-                      <a:ext cx="1514475" cy="1295400"/>
-                    </a:xfrm>
-                    <a:prstGeom prst="rect">
-                      <a:avLst/>
-                    </a:prstGeom>
-                  </pic:spPr>
-                </pic:pic>
-              </a:graphicData>
-            </a:graphic>
-          </wp:inline>
-        </w:drawing>
-      </w:r>
-    </w:p>
-    <w:p>
-      <w:pPr>
-        <w:pStyle w:val="ListParagraph"/>
-        <w:numPr>
-          <w:ilvl w:val="0"/>
-          <w:numId w:val="1"/>
-        </w:numPr>
-        <w:rPr>
-          <w:b/>
-        </w:rPr>
-      </w:pPr>
-      <w:r>
-        <w:rPr>
-          <w:b/>
-        </w:rPr>
-        <w:t>Done, with the exception of creating the pipeline or group variables that the scripts depend on!</w:t>
-      </w:r>
-    </w:p>
-    <w:p>
-      <w:pPr>
-        <w:pStyle w:val="Heading3"/>
-      </w:pPr>
-      <w:bookmarkStart w:id="0" w:name="_Hlk534044169"/>
-      <w:r>
-        <w:t xml:space="preserve">To </w:t>
-      </w:r>
-      <w:r>
-        <w:t>build the example build pipeline from scratch instead of importing:</w:t>
-      </w:r>
-      <w:bookmarkEnd w:id="0"/>
-    </w:p>
-    <w:p>
-      <w:pPr>
-        <w:pStyle w:val="ListParagraph"/>
-        <w:numPr>
-          <w:ilvl w:val="0"/>
-          <w:numId w:val="1"/>
-        </w:numPr>
-      </w:pPr>
-      <w:r>
-        <w:t>See the steps in the previous section for how to build a blank build pipeline</w:t>
-      </w:r>
-    </w:p>
-    <w:p>
-      <w:pPr>
-        <w:pStyle w:val="ListParagraph"/>
-        <w:numPr>
-          <w:ilvl w:val="0"/>
-          <w:numId w:val="1"/>
-        </w:numPr>
-      </w:pPr>
-      <w:r>
-        <w:t>After naming it, it should look like:</w:t>
-      </w:r>
-    </w:p>
-    <w:p>
-      <w:r>
-        <w:rPr>
-          <w:noProof/>
-        </w:rPr>
-        <w:drawing>
-          <wp:inline distT="0" distB="0" distL="0" distR="0" wp14:anchorId="75F65639" wp14:editId="7F38032B">
-            <wp:extent cx="5943600" cy="2117725"/>
+          <wp:inline distT="0" distB="0" distL="0" distR="0" wp14:anchorId="73240D0E" wp14:editId="4915D343">
+            <wp:extent cx="2933700" cy="1181100"/>
             <wp:effectExtent l="0" t="0" r="0" b="0"/>
-            <wp:docPr id="8" name="Picture 8"/>
+            <wp:docPr id="23" name="Picture 23"/>
             <wp:cNvGraphicFramePr>
               <a:graphicFrameLocks xmlns:a="http://schemas.openxmlformats.org/drawingml/2006/main" noChangeAspect="1"/>
             </wp:cNvGraphicFramePr>
@@ -1908,7 +1768,7 @@
                   <pic:spPr>
                     <a:xfrm>
                       <a:off x="0" y="0"/>
-                      <a:ext cx="5943600" cy="2117725"/>
+                      <a:ext cx="2933700" cy="1181100"/>
                     </a:xfrm>
                     <a:prstGeom prst="rect">
                       <a:avLst/>
@@ -1930,43 +1790,22 @@
         </w:numPr>
       </w:pPr>
       <w:r>
-        <w:t>Click the + sign highlighted above to create a new task.</w:t>
-      </w:r>
-    </w:p>
-    <w:p>
-      <w:pPr>
-        <w:pStyle w:val="ListParagraph"/>
-        <w:numPr>
-          <w:ilvl w:val="0"/>
-          <w:numId w:val="1"/>
-        </w:numPr>
-      </w:pPr>
-      <w:r>
-        <w:t>Azure DevOps has many built-in task templates</w:t>
-      </w:r>
-      <w:r>
-        <w:t xml:space="preserve">. </w:t>
-      </w:r>
-      <w:r>
-        <w:t>Click Add for the one</w:t>
-      </w:r>
-      <w:r>
-        <w:t xml:space="preserve"> below to deploy powershell to Azure. </w:t>
-      </w:r>
-      <w:r>
-        <w:t xml:space="preserve"> </w:t>
-      </w:r>
-    </w:p>
-    <w:p>
+        <w:t>For each task choose your service connection</w:t>
+      </w:r>
+    </w:p>
+    <w:p>
+      <w:pPr>
+        <w:ind w:left="360"/>
+      </w:pPr>
       <w:r>
         <w:rPr>
           <w:noProof/>
         </w:rPr>
         <w:drawing>
-          <wp:inline distT="0" distB="0" distL="0" distR="0" wp14:anchorId="5A6F9E42" wp14:editId="07173162">
-            <wp:extent cx="5943600" cy="586740"/>
-            <wp:effectExtent l="0" t="0" r="0" b="3810"/>
-            <wp:docPr id="6" name="Picture 6"/>
+          <wp:inline distT="0" distB="0" distL="0" distR="0" wp14:anchorId="0B950601" wp14:editId="7A56B410">
+            <wp:extent cx="5943600" cy="1158875"/>
+            <wp:effectExtent l="0" t="0" r="0" b="3175"/>
+            <wp:docPr id="24" name="Picture 24"/>
             <wp:cNvGraphicFramePr>
               <a:graphicFrameLocks xmlns:a="http://schemas.openxmlformats.org/drawingml/2006/main" noChangeAspect="1"/>
             </wp:cNvGraphicFramePr>
@@ -1986,7 +1825,7 @@
                   <pic:spPr>
                     <a:xfrm>
                       <a:off x="0" y="0"/>
-                      <a:ext cx="5943600" cy="586740"/>
+                      <a:ext cx="5943600" cy="1158875"/>
                     </a:xfrm>
                     <a:prstGeom prst="rect">
                       <a:avLst/>
@@ -1999,7 +1838,6 @@
         </w:drawing>
       </w:r>
     </w:p>
-    <w:p/>
     <w:p>
       <w:pPr>
         <w:pStyle w:val="ListParagraph"/>
@@ -2007,34 +1845,121 @@
           <w:ilvl w:val="0"/>
           <w:numId w:val="1"/>
         </w:numPr>
+      </w:pPr>
+      <w:r>
+        <w:t>Save the build pipeline</w:t>
+      </w:r>
+    </w:p>
+    <w:p>
+      <w:pPr>
+        <w:ind w:left="360"/>
+      </w:pPr>
+      <w:r>
         <w:rPr>
           <w:noProof/>
         </w:rPr>
-      </w:pPr>
+        <w:drawing>
+          <wp:inline distT="0" distB="0" distL="0" distR="0" wp14:anchorId="17F968E1" wp14:editId="56392CD6">
+            <wp:extent cx="1514475" cy="1295400"/>
+            <wp:effectExtent l="0" t="0" r="9525" b="0"/>
+            <wp:docPr id="25" name="Picture 25"/>
+            <wp:cNvGraphicFramePr>
+              <a:graphicFrameLocks xmlns:a="http://schemas.openxmlformats.org/drawingml/2006/main" noChangeAspect="1"/>
+            </wp:cNvGraphicFramePr>
+            <a:graphic xmlns:a="http://schemas.openxmlformats.org/drawingml/2006/main">
+              <a:graphicData uri="http://schemas.openxmlformats.org/drawingml/2006/picture">
+                <pic:pic xmlns:pic="http://schemas.openxmlformats.org/drawingml/2006/picture">
+                  <pic:nvPicPr>
+                    <pic:cNvPr id="1" name=""/>
+                    <pic:cNvPicPr/>
+                  </pic:nvPicPr>
+                  <pic:blipFill>
+                    <a:blip r:embed="rId16"/>
+                    <a:stretch>
+                      <a:fillRect/>
+                    </a:stretch>
+                  </pic:blipFill>
+                  <pic:spPr>
+                    <a:xfrm>
+                      <a:off x="0" y="0"/>
+                      <a:ext cx="1514475" cy="1295400"/>
+                    </a:xfrm>
+                    <a:prstGeom prst="rect">
+                      <a:avLst/>
+                    </a:prstGeom>
+                  </pic:spPr>
+                </pic:pic>
+              </a:graphicData>
+            </a:graphic>
+          </wp:inline>
+        </w:drawing>
+      </w:r>
+    </w:p>
+    <w:p>
+      <w:pPr>
+        <w:pStyle w:val="ListParagraph"/>
+        <w:numPr>
+          <w:ilvl w:val="0"/>
+          <w:numId w:val="1"/>
+        </w:numPr>
+        <w:rPr>
+          <w:b/>
+        </w:rPr>
+      </w:pPr>
+      <w:r>
+        <w:rPr>
+          <w:b/>
+        </w:rPr>
+        <w:t>Done, with the exception of creating the pipeline or group variables that the scripts depend on!</w:t>
+      </w:r>
+    </w:p>
+    <w:p>
+      <w:pPr>
+        <w:pStyle w:val="Heading3"/>
+      </w:pPr>
+      <w:bookmarkStart w:id="1" w:name="_Hlk534044169"/>
+      <w:r>
+        <w:t xml:space="preserve">To </w:t>
+      </w:r>
+      <w:r>
+        <w:t>build the example build pipeline from scratch instead of importing:</w:t>
+      </w:r>
+      <w:bookmarkEnd w:id="1"/>
+    </w:p>
+    <w:p>
+      <w:pPr>
+        <w:pStyle w:val="ListParagraph"/>
+        <w:numPr>
+          <w:ilvl w:val="0"/>
+          <w:numId w:val="1"/>
+        </w:numPr>
+      </w:pPr>
+      <w:r>
+        <w:t>See the steps in the previous section for how to build a blank build pipeline</w:t>
+      </w:r>
+    </w:p>
+    <w:p>
+      <w:pPr>
+        <w:pStyle w:val="ListParagraph"/>
+        <w:numPr>
+          <w:ilvl w:val="0"/>
+          <w:numId w:val="1"/>
+        </w:numPr>
+      </w:pPr>
+      <w:r>
+        <w:t>After naming it, it should look like:</w:t>
+      </w:r>
+    </w:p>
+    <w:p>
       <w:r>
         <w:rPr>
           <w:noProof/>
         </w:rPr>
-        <w:t xml:space="preserve">It will be added to your pipeline as shown below. Highlight </w:t>
-      </w:r>
-      <w:r>
-        <w:rPr>
-          <w:noProof/>
-        </w:rPr>
-        <w:t>the step to choose options for it.</w:t>
-      </w:r>
-    </w:p>
-    <w:p>
-      <w:r>
-        <w:rPr>
-          <w:noProof/>
-        </w:rPr>
-        <w:lastRenderedPageBreak/>
         <w:drawing>
-          <wp:inline distT="0" distB="0" distL="0" distR="0" wp14:anchorId="103960C4" wp14:editId="0441FD8C">
-            <wp:extent cx="4781550" cy="2562225"/>
-            <wp:effectExtent l="0" t="0" r="0" b="9525"/>
-            <wp:docPr id="1" name="Picture 1"/>
+          <wp:inline distT="0" distB="0" distL="0" distR="0" wp14:anchorId="75F65639" wp14:editId="7F38032B">
+            <wp:extent cx="5943600" cy="2117725"/>
+            <wp:effectExtent l="0" t="0" r="0" b="0"/>
+            <wp:docPr id="8" name="Picture 8"/>
             <wp:cNvGraphicFramePr>
               <a:graphicFrameLocks xmlns:a="http://schemas.openxmlformats.org/drawingml/2006/main" noChangeAspect="1"/>
             </wp:cNvGraphicFramePr>
@@ -2054,7 +1979,7 @@
                   <pic:spPr>
                     <a:xfrm>
                       <a:off x="0" y="0"/>
-                      <a:ext cx="4781550" cy="2562225"/>
+                      <a:ext cx="5943600" cy="2117725"/>
                     </a:xfrm>
                     <a:prstGeom prst="rect">
                       <a:avLst/>
@@ -2076,40 +2001,32 @@
         </w:numPr>
       </w:pPr>
       <w:r>
-        <w:t>Th</w:t>
-      </w:r>
-      <w:r>
-        <w:t xml:space="preserve">e default task is shown below which allows connecting to Azure through </w:t>
-      </w:r>
-      <w:r>
-        <w:t>an Azure</w:t>
-      </w:r>
-      <w:r>
-        <w:t xml:space="preserve"> service </w:t>
-      </w:r>
-      <w:r>
-        <w:t>connection</w:t>
-      </w:r>
-      <w:r>
-        <w:t xml:space="preserve">, executing a powershell script </w:t>
-      </w:r>
-      <w:r>
-        <w:t>(</w:t>
-      </w:r>
-      <w:r>
-        <w:t>inline</w:t>
-      </w:r>
-      <w:r>
-        <w:t xml:space="preserve"> or referenced script)</w:t>
-      </w:r>
-      <w:r>
-        <w:t>, choosing a powershell version</w:t>
-      </w:r>
-      <w:r>
-        <w:t>,</w:t>
-      </w:r>
-      <w:r>
-        <w:t xml:space="preserve"> and other options. </w:t>
+        <w:t>Click the + sign highlighted above to create a new task.</w:t>
+      </w:r>
+    </w:p>
+    <w:p>
+      <w:pPr>
+        <w:pStyle w:val="ListParagraph"/>
+        <w:numPr>
+          <w:ilvl w:val="0"/>
+          <w:numId w:val="1"/>
+        </w:numPr>
+      </w:pPr>
+      <w:r>
+        <w:lastRenderedPageBreak/>
+        <w:t>Azure DevOps has many built-in task templates</w:t>
+      </w:r>
+      <w:r>
+        <w:t xml:space="preserve">. </w:t>
+      </w:r>
+      <w:r>
+        <w:t>Click Add for the one</w:t>
+      </w:r>
+      <w:r>
+        <w:t xml:space="preserve"> below to deploy powershell to Azure. </w:t>
+      </w:r>
+      <w:r>
+        <w:t xml:space="preserve"> </w:t>
       </w:r>
     </w:p>
     <w:p>
@@ -2117,12 +2034,11 @@
         <w:rPr>
           <w:noProof/>
         </w:rPr>
-        <w:lastRenderedPageBreak/>
         <w:drawing>
-          <wp:inline distT="0" distB="0" distL="0" distR="0" wp14:anchorId="6B2E12CE" wp14:editId="21FA06DD">
-            <wp:extent cx="5524500" cy="5382257"/>
-            <wp:effectExtent l="0" t="0" r="0" b="9525"/>
-            <wp:docPr id="3" name="Picture 3"/>
+          <wp:inline distT="0" distB="0" distL="0" distR="0" wp14:anchorId="5A6F9E42" wp14:editId="07173162">
+            <wp:extent cx="5943600" cy="586740"/>
+            <wp:effectExtent l="0" t="0" r="0" b="3810"/>
+            <wp:docPr id="6" name="Picture 6"/>
             <wp:cNvGraphicFramePr>
               <a:graphicFrameLocks xmlns:a="http://schemas.openxmlformats.org/drawingml/2006/main" noChangeAspect="1"/>
             </wp:cNvGraphicFramePr>
@@ -2142,7 +2058,7 @@
                   <pic:spPr>
                     <a:xfrm>
                       <a:off x="0" y="0"/>
-                      <a:ext cx="5549521" cy="5406634"/>
+                      <a:ext cx="5943600" cy="586740"/>
                     </a:xfrm>
                     <a:prstGeom prst="rect">
                       <a:avLst/>
@@ -2155,6 +2071,7 @@
         </w:drawing>
       </w:r>
     </w:p>
+    <w:p/>
     <w:p>
       <w:pPr>
         <w:pStyle w:val="ListParagraph"/>
@@ -2162,210 +2079,33 @@
           <w:ilvl w:val="0"/>
           <w:numId w:val="1"/>
         </w:numPr>
-      </w:pPr>
-      <w:r>
-        <w:t>To create a VM we’ll use two tasks. The first will setup the virtual network interface card (NIC) and the second will create the virtual machine (VM). Since Azure pipelines allow multiple steps having separate steps for the NIC creation and VM creation allows additional customization to be added to a specific pipeline such as adding a public IP to the NIC configuration.</w:t>
-      </w:r>
-    </w:p>
-    <w:p/>
-    <w:p/>
-    <w:p/>
-    <w:p/>
-    <w:p/>
-    <w:p/>
-    <w:p/>
-    <w:p>
-      <w:pPr>
-        <w:pStyle w:val="ListParagraph"/>
-        <w:numPr>
-          <w:ilvl w:val="0"/>
-          <w:numId w:val="1"/>
-        </w:numPr>
-      </w:pPr>
-      <w:r>
-        <w:lastRenderedPageBreak/>
-        <w:t>For this task menu, s</w:t>
-      </w:r>
-      <w:r>
-        <w:t xml:space="preserve">etup the </w:t>
-      </w:r>
-      <w:r>
-        <w:t xml:space="preserve">task as shown </w:t>
-      </w:r>
-      <w:r>
-        <w:t xml:space="preserve">in the picture </w:t>
-      </w:r>
-      <w:r>
-        <w:t>below which will require</w:t>
-      </w:r>
-      <w:r>
-        <w:t xml:space="preserve"> inputting</w:t>
-      </w:r>
-      <w:r>
-        <w:t>:</w:t>
-      </w:r>
-    </w:p>
-    <w:p>
-      <w:pPr>
-        <w:pStyle w:val="ListParagraph"/>
-        <w:numPr>
-          <w:ilvl w:val="1"/>
-          <w:numId w:val="1"/>
-        </w:numPr>
-      </w:pPr>
-      <w:r>
-        <w:t>Name</w:t>
-      </w:r>
-      <w:r>
-        <w:t xml:space="preserve"> (ex. </w:t>
-      </w:r>
-      <w:r>
-        <w:t>Create NIC named VMName + 'NIC'</w:t>
-      </w:r>
-      <w:r>
-        <w:t>)</w:t>
-      </w:r>
-    </w:p>
-    <w:p>
-      <w:pPr>
-        <w:pStyle w:val="ListParagraph"/>
-        <w:numPr>
-          <w:ilvl w:val="1"/>
-          <w:numId w:val="1"/>
-        </w:numPr>
-      </w:pPr>
-      <w:r>
-        <w:t>Service Connection</w:t>
-      </w:r>
-      <w:r>
-        <w:t xml:space="preserve"> (your service connection)</w:t>
-      </w:r>
-    </w:p>
-    <w:p>
-      <w:pPr>
-        <w:pStyle w:val="ListParagraph"/>
-        <w:numPr>
-          <w:ilvl w:val="1"/>
-          <w:numId w:val="1"/>
-        </w:numPr>
-      </w:pPr>
-      <w:r>
-        <w:t>Inline Powershell script</w:t>
-      </w:r>
-      <w:r>
-        <w:t xml:space="preserve"> </w:t>
-      </w:r>
-      <w:r>
-        <w:t xml:space="preserve">shown below </w:t>
-      </w:r>
-      <w:r>
-        <w:t>(click Inline button</w:t>
-      </w:r>
-      <w:r>
-        <w:t xml:space="preserve"> first</w:t>
-      </w:r>
-      <w:r>
-        <w:t>)</w:t>
-      </w:r>
-    </w:p>
-    <w:p>
-      <w:pPr>
-        <w:rPr>
-          <w:i/>
-        </w:rPr>
-      </w:pPr>
-      <w:r>
-        <w:rPr>
-          <w:i/>
-        </w:rPr>
-        <w:t># Creates variable for NIC name using DevOps variable for VMName with 'NIC' suffix</w:t>
-      </w:r>
-      <w:r>
-        <w:rPr>
-          <w:i/>
-        </w:rPr>
-        <w:br/>
-        <w:t>$NICName = "$(VMName)" + "NIC"</w:t>
-      </w:r>
-    </w:p>
-    <w:p>
-      <w:pPr>
-        <w:rPr>
-          <w:i/>
-        </w:rPr>
-      </w:pPr>
-      <w:r>
-        <w:rPr>
-          <w:i/>
-        </w:rPr>
-        <w:t># Creates variable for the Azure subnet object using several DevOps variables</w:t>
-      </w:r>
-      <w:r>
-        <w:rPr>
-          <w:i/>
-        </w:rPr>
-        <w:br/>
-        <w:t>$SubnetObject = "/subscriptions/" + "$(SubscriptionID)" + "/resourceGroups/" + "$(NetworkRG)" + "/providers/Microsoft.Network/virtualNetworks/" + "$(Network)" + "/subnets/" + "$(Subnet)"</w:t>
-      </w:r>
-    </w:p>
-    <w:p>
-      <w:pPr>
-        <w:rPr>
-          <w:i/>
-        </w:rPr>
-      </w:pPr>
-      <w:r>
-        <w:rPr>
-          <w:i/>
-        </w:rPr>
-        <w:t># Creates NIC using previous variables and DevOps variables</w:t>
-      </w:r>
-    </w:p>
-    <w:p>
-      <w:pPr>
-        <w:rPr>
-          <w:i/>
-        </w:rPr>
-      </w:pPr>
-      <w:r>
-        <w:rPr>
-          <w:i/>
-        </w:rPr>
-        <w:t>$NIC = New-AzureRmNetworkInterface -Name $NICName -ResourceGroupName "$(ResourceGroup)" -Location "$(Location)" -SubnetId $SubnetObject -Force</w:t>
-      </w:r>
-    </w:p>
-    <w:p>
-      <w:pPr>
-        <w:pStyle w:val="ListParagraph"/>
-        <w:numPr>
-          <w:ilvl w:val="1"/>
-          <w:numId w:val="1"/>
-        </w:numPr>
-      </w:pPr>
-      <w:r>
-        <w:t>‘</w:t>
-      </w:r>
-      <w:r>
-        <w:t>Latest…</w:t>
-      </w:r>
-      <w:r>
-        <w:t>’</w:t>
-      </w:r>
-      <w:r>
-        <w:t xml:space="preserve"> button for Powershell version</w:t>
-      </w:r>
-    </w:p>
-    <w:p>
-      <w:r>
         <w:rPr>
           <w:noProof/>
         </w:rPr>
-        <w:lastRenderedPageBreak/>
+      </w:pPr>
+      <w:r>
+        <w:rPr>
+          <w:noProof/>
+        </w:rPr>
+        <w:t xml:space="preserve">It will be added to your pipeline as shown below. Highlight </w:t>
+      </w:r>
+      <w:r>
+        <w:rPr>
+          <w:noProof/>
+        </w:rPr>
+        <w:t>the step to choose options for it.</w:t>
+      </w:r>
+    </w:p>
+    <w:p>
+      <w:r>
+        <w:rPr>
+          <w:noProof/>
+        </w:rPr>
         <w:drawing>
-          <wp:inline distT="0" distB="0" distL="0" distR="0" wp14:anchorId="2E70E750" wp14:editId="2F4571B9">
-            <wp:extent cx="5943600" cy="5819140"/>
-            <wp:effectExtent l="0" t="0" r="0" b="0"/>
-            <wp:docPr id="4" name="Picture 4"/>
+          <wp:inline distT="0" distB="0" distL="0" distR="0" wp14:anchorId="103960C4" wp14:editId="0441FD8C">
+            <wp:extent cx="4781550" cy="2562225"/>
+            <wp:effectExtent l="0" t="0" r="0" b="9525"/>
+            <wp:docPr id="1" name="Picture 1"/>
             <wp:cNvGraphicFramePr>
               <a:graphicFrameLocks xmlns:a="http://schemas.openxmlformats.org/drawingml/2006/main" noChangeAspect="1"/>
             </wp:cNvGraphicFramePr>
@@ -2385,7 +2125,7 @@
                   <pic:spPr>
                     <a:xfrm>
                       <a:off x="0" y="0"/>
-                      <a:ext cx="5943600" cy="5819140"/>
+                      <a:ext cx="4781550" cy="2562225"/>
                     </a:xfrm>
                     <a:prstGeom prst="rect">
                       <a:avLst/>
@@ -2407,10 +2147,40 @@
         </w:numPr>
       </w:pPr>
       <w:r>
-        <w:t>Click the ‘Save’ button along the ribbon to save your work</w:t>
-      </w:r>
-      <w:r>
-        <w:t>:</w:t>
+        <w:t>Th</w:t>
+      </w:r>
+      <w:r>
+        <w:t xml:space="preserve">e default task is shown below which allows connecting to Azure through </w:t>
+      </w:r>
+      <w:r>
+        <w:t>an Azure</w:t>
+      </w:r>
+      <w:r>
+        <w:t xml:space="preserve"> service </w:t>
+      </w:r>
+      <w:r>
+        <w:t>connection</w:t>
+      </w:r>
+      <w:r>
+        <w:t xml:space="preserve">, executing a powershell script </w:t>
+      </w:r>
+      <w:r>
+        <w:t>(</w:t>
+      </w:r>
+      <w:r>
+        <w:t>inline</w:t>
+      </w:r>
+      <w:r>
+        <w:t xml:space="preserve"> or referenced script)</w:t>
+      </w:r>
+      <w:r>
+        <w:t>, choosing a powershell version</w:t>
+      </w:r>
+      <w:r>
+        <w:t>,</w:t>
+      </w:r>
+      <w:r>
+        <w:t xml:space="preserve"> and other options. </w:t>
       </w:r>
     </w:p>
     <w:p>
@@ -2418,11 +2188,12 @@
         <w:rPr>
           <w:noProof/>
         </w:rPr>
+        <w:lastRenderedPageBreak/>
         <w:drawing>
-          <wp:inline distT="0" distB="0" distL="0" distR="0" wp14:anchorId="0F18DF9C" wp14:editId="48472516">
-            <wp:extent cx="3886200" cy="1162050"/>
-            <wp:effectExtent l="0" t="0" r="0" b="0"/>
-            <wp:docPr id="10" name="Picture 10"/>
+          <wp:inline distT="0" distB="0" distL="0" distR="0" wp14:anchorId="6B2E12CE" wp14:editId="21FA06DD">
+            <wp:extent cx="5524500" cy="5382257"/>
+            <wp:effectExtent l="0" t="0" r="0" b="9525"/>
+            <wp:docPr id="3" name="Picture 3"/>
             <wp:cNvGraphicFramePr>
               <a:graphicFrameLocks xmlns:a="http://schemas.openxmlformats.org/drawingml/2006/main" noChangeAspect="1"/>
             </wp:cNvGraphicFramePr>
@@ -2442,7 +2213,7 @@
                   <pic:spPr>
                     <a:xfrm>
                       <a:off x="0" y="0"/>
-                      <a:ext cx="3886200" cy="1162050"/>
+                      <a:ext cx="5549521" cy="5406634"/>
                     </a:xfrm>
                     <a:prstGeom prst="rect">
                       <a:avLst/>
@@ -2464,18 +2235,16 @@
         </w:numPr>
       </w:pPr>
       <w:r>
-        <w:t>Next, we’ll add the 2</w:t>
-      </w:r>
-      <w:r>
-        <w:rPr>
-          <w:vertAlign w:val="superscript"/>
-        </w:rPr>
-        <w:t>nd</w:t>
-      </w:r>
-      <w:r>
-        <w:t xml:space="preserve"> powershell script to create a VM.</w:t>
-      </w:r>
-    </w:p>
+        <w:t>To create a VM we’ll use two tasks. The first will setup the virtual network interface card (NIC) and the second will create the virtual machine (VM). Since Azure pipelines allow multiple steps having separate steps for the NIC creation and VM creation allows additional customization to be added to a specific pipeline such as adding a public IP to the NIC configuration.</w:t>
+      </w:r>
+    </w:p>
+    <w:p/>
+    <w:p/>
+    <w:p/>
+    <w:p/>
+    <w:p/>
+    <w:p/>
+    <w:p/>
     <w:p>
       <w:pPr>
         <w:pStyle w:val="ListParagraph"/>
@@ -2485,7 +2254,176 @@
         </w:numPr>
       </w:pPr>
       <w:r>
-        <w:t>Click on our previous powershell script and then right-click choosing Clone task(s) (shown below)</w:t>
+        <w:lastRenderedPageBreak/>
+        <w:t>For this task menu, s</w:t>
+      </w:r>
+      <w:r>
+        <w:t xml:space="preserve">etup the </w:t>
+      </w:r>
+      <w:r>
+        <w:t xml:space="preserve">task as shown </w:t>
+      </w:r>
+      <w:r>
+        <w:t xml:space="preserve">in the picture </w:t>
+      </w:r>
+      <w:r>
+        <w:t>below which will require</w:t>
+      </w:r>
+      <w:r>
+        <w:t xml:space="preserve"> inputting</w:t>
+      </w:r>
+      <w:r>
+        <w:t>:</w:t>
+      </w:r>
+    </w:p>
+    <w:p>
+      <w:pPr>
+        <w:pStyle w:val="ListParagraph"/>
+        <w:numPr>
+          <w:ilvl w:val="1"/>
+          <w:numId w:val="1"/>
+        </w:numPr>
+      </w:pPr>
+      <w:r>
+        <w:t>Name</w:t>
+      </w:r>
+      <w:r>
+        <w:t xml:space="preserve"> (ex. </w:t>
+      </w:r>
+      <w:r>
+        <w:t>Create NIC named VMName + 'NIC'</w:t>
+      </w:r>
+      <w:r>
+        <w:t>)</w:t>
+      </w:r>
+    </w:p>
+    <w:p>
+      <w:pPr>
+        <w:pStyle w:val="ListParagraph"/>
+        <w:numPr>
+          <w:ilvl w:val="1"/>
+          <w:numId w:val="1"/>
+        </w:numPr>
+      </w:pPr>
+      <w:r>
+        <w:t>Service Connection</w:t>
+      </w:r>
+      <w:r>
+        <w:t xml:space="preserve"> (your service connection)</w:t>
+      </w:r>
+    </w:p>
+    <w:p>
+      <w:pPr>
+        <w:pStyle w:val="ListParagraph"/>
+        <w:numPr>
+          <w:ilvl w:val="1"/>
+          <w:numId w:val="1"/>
+        </w:numPr>
+      </w:pPr>
+      <w:r>
+        <w:t>Inline Powershell script</w:t>
+      </w:r>
+      <w:r>
+        <w:t xml:space="preserve"> </w:t>
+      </w:r>
+      <w:r>
+        <w:t xml:space="preserve">shown below </w:t>
+      </w:r>
+      <w:r>
+        <w:t>(click Inline button</w:t>
+      </w:r>
+      <w:r>
+        <w:t xml:space="preserve"> first</w:t>
+      </w:r>
+      <w:r>
+        <w:t>)</w:t>
+      </w:r>
+    </w:p>
+    <w:p>
+      <w:pPr>
+        <w:rPr>
+          <w:i/>
+        </w:rPr>
+      </w:pPr>
+      <w:r>
+        <w:rPr>
+          <w:i/>
+        </w:rPr>
+        <w:t># Creates variable for NIC name using DevOps variable for VMName with 'NIC' suffix</w:t>
+      </w:r>
+      <w:r>
+        <w:rPr>
+          <w:i/>
+        </w:rPr>
+        <w:br/>
+        <w:t>$NICName = "$(VMName)" + "NIC"</w:t>
+      </w:r>
+    </w:p>
+    <w:p>
+      <w:pPr>
+        <w:rPr>
+          <w:i/>
+        </w:rPr>
+      </w:pPr>
+      <w:r>
+        <w:rPr>
+          <w:i/>
+        </w:rPr>
+        <w:t># Creates variable for the Azure subnet object using several DevOps variables</w:t>
+      </w:r>
+      <w:r>
+        <w:rPr>
+          <w:i/>
+        </w:rPr>
+        <w:br/>
+        <w:t>$SubnetObject = "/subscriptions/" + "$(SubscriptionID)" + "/resourceGroups/" + "$(NetworkRG)" + "/providers/Microsoft.Network/virtualNetworks/" + "$(Network)" + "/subnets/" + "$(Subnet)"</w:t>
+      </w:r>
+    </w:p>
+    <w:p>
+      <w:pPr>
+        <w:rPr>
+          <w:i/>
+        </w:rPr>
+      </w:pPr>
+      <w:r>
+        <w:rPr>
+          <w:i/>
+        </w:rPr>
+        <w:t># Creates NIC using previous variables and DevOps variables</w:t>
+      </w:r>
+    </w:p>
+    <w:p>
+      <w:pPr>
+        <w:rPr>
+          <w:i/>
+        </w:rPr>
+      </w:pPr>
+      <w:r>
+        <w:rPr>
+          <w:i/>
+        </w:rPr>
+        <w:t>$NIC = New-AzureRmNetworkInterface -Name $NICName -ResourceGroupName "$(ResourceGroup)" -Location "$(Location)" -SubnetId $SubnetObject -Force</w:t>
+      </w:r>
+    </w:p>
+    <w:p>
+      <w:pPr>
+        <w:pStyle w:val="ListParagraph"/>
+        <w:numPr>
+          <w:ilvl w:val="1"/>
+          <w:numId w:val="1"/>
+        </w:numPr>
+      </w:pPr>
+      <w:r>
+        <w:t>‘</w:t>
+      </w:r>
+      <w:r>
+        <w:t>Latest…</w:t>
+      </w:r>
+      <w:r>
+        <w:t>’</w:t>
+      </w:r>
+      <w:r>
+        <w:t xml:space="preserve"> button for Powershell version</w:t>
       </w:r>
     </w:p>
     <w:p>
@@ -2495,10 +2433,10 @@
         </w:rPr>
         <w:lastRenderedPageBreak/>
         <w:drawing>
-          <wp:inline distT="0" distB="0" distL="0" distR="0" wp14:anchorId="446B75B2" wp14:editId="698EF4D8">
-            <wp:extent cx="4752975" cy="4181475"/>
-            <wp:effectExtent l="0" t="0" r="9525" b="9525"/>
-            <wp:docPr id="19" name="Picture 19"/>
+          <wp:inline distT="0" distB="0" distL="0" distR="0" wp14:anchorId="2E70E750" wp14:editId="2F4571B9">
+            <wp:extent cx="5943600" cy="5819140"/>
+            <wp:effectExtent l="0" t="0" r="0" b="0"/>
+            <wp:docPr id="4" name="Picture 4"/>
             <wp:cNvGraphicFramePr>
               <a:graphicFrameLocks xmlns:a="http://schemas.openxmlformats.org/drawingml/2006/main" noChangeAspect="1"/>
             </wp:cNvGraphicFramePr>
@@ -2518,7 +2456,7 @@
                   <pic:spPr>
                     <a:xfrm>
                       <a:off x="0" y="0"/>
-                      <a:ext cx="4752975" cy="4181475"/>
+                      <a:ext cx="5943600" cy="5819140"/>
                     </a:xfrm>
                     <a:prstGeom prst="rect">
                       <a:avLst/>
@@ -2540,199 +2478,10 @@
         </w:numPr>
       </w:pPr>
       <w:r>
-        <w:t>For this 2</w:t>
-      </w:r>
-      <w:r>
-        <w:rPr>
-          <w:vertAlign w:val="superscript"/>
-        </w:rPr>
-        <w:t>nd</w:t>
-      </w:r>
-      <w:r>
-        <w:t xml:space="preserve"> powershell script change the step as shown in the picture below. The two items that need to be changed are:</w:t>
-      </w:r>
-    </w:p>
-    <w:p>
-      <w:pPr>
-        <w:pStyle w:val="ListParagraph"/>
-        <w:numPr>
-          <w:ilvl w:val="1"/>
-          <w:numId w:val="1"/>
-        </w:numPr>
-      </w:pPr>
-      <w:r>
-        <w:t xml:space="preserve">Name (ex. </w:t>
-      </w:r>
-      <w:r>
-        <w:t>Create NIC named VMName + 'NIC'</w:t>
-      </w:r>
-      <w:r>
-        <w:t>)</w:t>
-      </w:r>
-    </w:p>
-    <w:p>
-      <w:pPr>
-        <w:pStyle w:val="ListParagraph"/>
-        <w:numPr>
-          <w:ilvl w:val="1"/>
-          <w:numId w:val="1"/>
-        </w:numPr>
-        <w:rPr>
-          <w:i/>
-        </w:rPr>
-      </w:pPr>
-      <w:r>
-        <w:t xml:space="preserve">Inline Powershell script shown below </w:t>
-      </w:r>
-    </w:p>
-    <w:p>
-      <w:pPr>
-        <w:rPr>
-          <w:i/>
-        </w:rPr>
-      </w:pPr>
-      <w:r>
-        <w:rPr>
-          <w:i/>
-        </w:rPr>
-        <w:t>$localPass = ConvertTo-SecureString "$(localPass)" -AsPlainText -Force</w:t>
-      </w:r>
-      <w:r>
-        <w:rPr>
-          <w:i/>
-        </w:rPr>
-        <w:br/>
-      </w:r>
-      <w:r>
-        <w:rPr>
-          <w:i/>
-        </w:rPr>
-        <w:t>$NICName = "$(VMName)" + "NIC"</w:t>
-      </w:r>
-    </w:p>
-    <w:p>
-      <w:pPr>
-        <w:rPr>
-          <w:i/>
-        </w:rPr>
-      </w:pPr>
-      <w:r>
-        <w:rPr>
-          <w:i/>
-        </w:rPr>
-        <w:t>$NIC = Get-AzureRmNetworkInterface -ResourceGroupName "$(ResourceGroup)" -Name $NICName</w:t>
-      </w:r>
-    </w:p>
-    <w:p>
-      <w:pPr>
-        <w:rPr>
-          <w:i/>
-        </w:rPr>
-      </w:pPr>
-      <w:r>
-        <w:rPr>
-          <w:i/>
-        </w:rPr>
-        <w:t>$Credential = New-Object System.Management.Automation.PSCredential ("$(localUser)", $localPass)</w:t>
-      </w:r>
-    </w:p>
-    <w:p>
-      <w:pPr>
-        <w:rPr>
-          <w:i/>
-        </w:rPr>
-      </w:pPr>
-      <w:r>
-        <w:rPr>
-          <w:i/>
-        </w:rPr>
-        <w:t>$VirtualMachine = New-AzureRmVMConfig -VMName "$(VMName)" -VMSize "$(VMSize)"</w:t>
-      </w:r>
-      <w:r>
-        <w:rPr>
-          <w:i/>
-        </w:rPr>
-        <w:br/>
-      </w:r>
-      <w:r>
-        <w:rPr>
-          <w:i/>
-        </w:rPr>
-        <w:t>$VirtualMachine = Set-AzureRmVMOperatingSystem -VM $VirtualMachine -Windows -ComputerName "$(VMName)" -Credential $Credential -ProvisionVMAgent -EnableAutoUpdate</w:t>
-      </w:r>
-      <w:r>
-        <w:rPr>
-          <w:i/>
-        </w:rPr>
-        <w:br/>
-      </w:r>
-      <w:r>
-        <w:rPr>
-          <w:i/>
-        </w:rPr>
-        <w:t>$VirtualMachine = Add-AzureRmVMNetworkInterface -VM $VirtualMachine -Id $NIC.Id</w:t>
-      </w:r>
-      <w:r>
-        <w:rPr>
-          <w:i/>
-        </w:rPr>
-        <w:br/>
-      </w:r>
-      <w:r>
-        <w:rPr>
-          <w:i/>
-        </w:rPr>
-        <w:t>$VirtualMachine = Set-AzureRmVMSourceImage -VM $VirtualMachine -PublisherName 'MicrosoftWindowsServer' -Offer 'WindowsServer' -Skus '2016-Datacenter' -Version 'latest'</w:t>
-      </w:r>
-      <w:r>
-        <w:rPr>
-          <w:i/>
-        </w:rPr>
-        <w:br/>
-      </w:r>
-      <w:r>
-        <w:rPr>
-          <w:i/>
-        </w:rPr>
-        <w:t>$VirtualMachine = Set-AzureRmVMOSDisk -VM $VirtualMachine -CreateOption 'FromImage' -StorageAccountType 'Standard_LRS'  -Name "$(VMName)-osdisk"</w:t>
-      </w:r>
-      <w:r>
-        <w:rPr>
-          <w:i/>
-        </w:rPr>
-        <w:br/>
-      </w:r>
-      <w:r>
-        <w:rPr>
-          <w:i/>
-        </w:rPr>
-        <w:t>$VirtualMachine = Add-AzureRmVMDataDisk -VM $VirtualMachine -Lun 0 -CreateOption 'Empty' -Name "$(VMName)-datadisk1" -StorageAccountType 'Standard_LRS' -Caching None -DiskSizeinGB 127</w:t>
-      </w:r>
-      <w:r>
-        <w:rPr>
-          <w:i/>
-        </w:rPr>
-        <w:br/>
-      </w:r>
-      <w:r>
-        <w:rPr>
-          <w:i/>
-        </w:rPr>
-        <w:t>$VirtualMachine = Set-AzureRmVMBootDiagnostics -VM $VirtualMachine -Disable</w:t>
-      </w:r>
-    </w:p>
-    <w:p>
-      <w:pPr>
-        <w:rPr>
-          <w:i/>
-        </w:rPr>
-      </w:pPr>
-      <w:r>
-        <w:rPr>
-          <w:i/>
-        </w:rPr>
-        <w:lastRenderedPageBreak/>
-        <w:t xml:space="preserve">New-AzureRmVM -ResourceGroupName "$(ResourceGroup)" -Location "$(Location)" -VM $VirtualMachine -Verbose </w:t>
+        <w:t>Click the ‘Save’ button along the ribbon to save your work</w:t>
+      </w:r>
+      <w:r>
+        <w:t>:</w:t>
       </w:r>
     </w:p>
     <w:p>
@@ -2741,10 +2490,10 @@
           <w:noProof/>
         </w:rPr>
         <w:drawing>
-          <wp:inline distT="0" distB="0" distL="0" distR="0" wp14:anchorId="2C53F1BD" wp14:editId="2B6DAF63">
-            <wp:extent cx="5943600" cy="5789930"/>
-            <wp:effectExtent l="0" t="0" r="0" b="1270"/>
-            <wp:docPr id="20" name="Picture 20"/>
+          <wp:inline distT="0" distB="0" distL="0" distR="0" wp14:anchorId="0F18DF9C" wp14:editId="48472516">
+            <wp:extent cx="3886200" cy="1162050"/>
+            <wp:effectExtent l="0" t="0" r="0" b="0"/>
+            <wp:docPr id="10" name="Picture 10"/>
             <wp:cNvGraphicFramePr>
               <a:graphicFrameLocks xmlns:a="http://schemas.openxmlformats.org/drawingml/2006/main" noChangeAspect="1"/>
             </wp:cNvGraphicFramePr>
@@ -2764,57 +2513,6 @@
                   <pic:spPr>
                     <a:xfrm>
                       <a:off x="0" y="0"/>
-                      <a:ext cx="5943600" cy="5789930"/>
-                    </a:xfrm>
-                    <a:prstGeom prst="rect">
-                      <a:avLst/>
-                    </a:prstGeom>
-                  </pic:spPr>
-                </pic:pic>
-              </a:graphicData>
-            </a:graphic>
-          </wp:inline>
-        </w:drawing>
-      </w:r>
-    </w:p>
-    <w:p>
-      <w:r>
-        <w:t>-</w:t>
-      </w:r>
-      <w:r>
-        <w:tab/>
-        <w:t>Click the ‘Save’ button along the ribbon to save your work:</w:t>
-      </w:r>
-    </w:p>
-    <w:p>
-      <w:r>
-        <w:rPr>
-          <w:noProof/>
-        </w:rPr>
-        <w:drawing>
-          <wp:inline distT="0" distB="0" distL="0" distR="0" wp14:anchorId="0190D8CB" wp14:editId="2CD99C65">
-            <wp:extent cx="3886200" cy="1162050"/>
-            <wp:effectExtent l="0" t="0" r="0" b="0"/>
-            <wp:docPr id="26" name="Picture 26"/>
-            <wp:cNvGraphicFramePr>
-              <a:graphicFrameLocks xmlns:a="http://schemas.openxmlformats.org/drawingml/2006/main" noChangeAspect="1"/>
-            </wp:cNvGraphicFramePr>
-            <a:graphic xmlns:a="http://schemas.openxmlformats.org/drawingml/2006/main">
-              <a:graphicData uri="http://schemas.openxmlformats.org/drawingml/2006/picture">
-                <pic:pic xmlns:pic="http://schemas.openxmlformats.org/drawingml/2006/picture">
-                  <pic:nvPicPr>
-                    <pic:cNvPr id="1" name=""/>
-                    <pic:cNvPicPr/>
-                  </pic:nvPicPr>
-                  <pic:blipFill>
-                    <a:blip r:embed="rId24"/>
-                    <a:stretch>
-                      <a:fillRect/>
-                    </a:stretch>
-                  </pic:blipFill>
-                  <pic:spPr>
-                    <a:xfrm>
-                      <a:off x="0" y="0"/>
                       <a:ext cx="3886200" cy="1162050"/>
                     </a:xfrm>
                     <a:prstGeom prst="rect">
@@ -2828,70 +2526,50 @@
         </w:drawing>
       </w:r>
     </w:p>
-    <w:p/>
-    <w:p>
-      <w:pPr>
-        <w:pStyle w:val="Heading3"/>
-      </w:pPr>
-      <w:r>
+    <w:p>
+      <w:pPr>
+        <w:pStyle w:val="ListParagraph"/>
+        <w:numPr>
+          <w:ilvl w:val="0"/>
+          <w:numId w:val="1"/>
+        </w:numPr>
+      </w:pPr>
+      <w:r>
+        <w:t>Next, we’ll add the 2</w:t>
+      </w:r>
+      <w:r>
+        <w:rPr>
+          <w:vertAlign w:val="superscript"/>
+        </w:rPr>
+        <w:t>nd</w:t>
+      </w:r>
+      <w:r>
+        <w:t xml:space="preserve"> powershell script to create a VM.</w:t>
+      </w:r>
+    </w:p>
+    <w:p>
+      <w:pPr>
+        <w:pStyle w:val="ListParagraph"/>
+        <w:numPr>
+          <w:ilvl w:val="0"/>
+          <w:numId w:val="1"/>
+        </w:numPr>
+      </w:pPr>
+      <w:r>
+        <w:t>Click on our previous powershell script and then right-click choosing Clone task(s) (shown below)</w:t>
+      </w:r>
+    </w:p>
+    <w:p>
+      <w:r>
+        <w:rPr>
+          <w:noProof/>
+        </w:rPr>
         <w:lastRenderedPageBreak/>
-        <w:t>Setup the DevOps variables (needed for either imported or created build pipeline)</w:t>
-      </w:r>
-    </w:p>
-    <w:p>
-      <w:r>
-        <w:t>The following pipeline variables will need to be setup</w:t>
-      </w:r>
-      <w:r>
-        <w:t xml:space="preserve"> using the Variables tab </w:t>
-      </w:r>
-      <w:r>
-        <w:t xml:space="preserve">as Pipeline </w:t>
-      </w:r>
-      <w:r>
-        <w:t xml:space="preserve">variables (highlighted </w:t>
-      </w:r>
-      <w:r>
-        <w:t>below</w:t>
-      </w:r>
-      <w:r>
-        <w:t>)</w:t>
-      </w:r>
-      <w:r>
-        <w:t xml:space="preserve"> </w:t>
-      </w:r>
-      <w:r>
-        <w:t xml:space="preserve">or </w:t>
-      </w:r>
-      <w:r>
-        <w:t xml:space="preserve">in </w:t>
-      </w:r>
-      <w:r>
-        <w:t xml:space="preserve">a global </w:t>
-      </w:r>
-      <w:r>
-        <w:t>V</w:t>
-      </w:r>
-      <w:r>
-        <w:t>ariable</w:t>
-      </w:r>
-      <w:r>
-        <w:t>s group which is in the Library section</w:t>
-      </w:r>
-      <w:r>
-        <w:t>:</w:t>
-      </w:r>
-    </w:p>
-    <w:p>
-      <w:r>
-        <w:rPr>
-          <w:noProof/>
-        </w:rPr>
         <w:drawing>
-          <wp:inline distT="0" distB="0" distL="0" distR="0" wp14:anchorId="425C868B" wp14:editId="72A250CB">
-            <wp:extent cx="2438400" cy="1609725"/>
-            <wp:effectExtent l="0" t="0" r="0" b="9525"/>
-            <wp:docPr id="12" name="Picture 12"/>
+          <wp:inline distT="0" distB="0" distL="0" distR="0" wp14:anchorId="446B75B2" wp14:editId="698EF4D8">
+            <wp:extent cx="4752975" cy="4181475"/>
+            <wp:effectExtent l="0" t="0" r="9525" b="9525"/>
+            <wp:docPr id="19" name="Picture 19"/>
             <wp:cNvGraphicFramePr>
               <a:graphicFrameLocks xmlns:a="http://schemas.openxmlformats.org/drawingml/2006/main" noChangeAspect="1"/>
             </wp:cNvGraphicFramePr>
@@ -2911,6 +2589,399 @@
                   <pic:spPr>
                     <a:xfrm>
                       <a:off x="0" y="0"/>
+                      <a:ext cx="4752975" cy="4181475"/>
+                    </a:xfrm>
+                    <a:prstGeom prst="rect">
+                      <a:avLst/>
+                    </a:prstGeom>
+                  </pic:spPr>
+                </pic:pic>
+              </a:graphicData>
+            </a:graphic>
+          </wp:inline>
+        </w:drawing>
+      </w:r>
+    </w:p>
+    <w:p>
+      <w:pPr>
+        <w:pStyle w:val="ListParagraph"/>
+        <w:numPr>
+          <w:ilvl w:val="0"/>
+          <w:numId w:val="1"/>
+        </w:numPr>
+      </w:pPr>
+      <w:r>
+        <w:t>For this 2</w:t>
+      </w:r>
+      <w:r>
+        <w:rPr>
+          <w:vertAlign w:val="superscript"/>
+        </w:rPr>
+        <w:t>nd</w:t>
+      </w:r>
+      <w:r>
+        <w:t xml:space="preserve"> powershell script change the step as shown in the picture below. The two items that need to be changed are:</w:t>
+      </w:r>
+    </w:p>
+    <w:p>
+      <w:pPr>
+        <w:pStyle w:val="ListParagraph"/>
+        <w:numPr>
+          <w:ilvl w:val="1"/>
+          <w:numId w:val="1"/>
+        </w:numPr>
+      </w:pPr>
+      <w:r>
+        <w:t xml:space="preserve">Name (ex. </w:t>
+      </w:r>
+      <w:r>
+        <w:t>Create NIC named VMName + 'NIC'</w:t>
+      </w:r>
+      <w:r>
+        <w:t>)</w:t>
+      </w:r>
+    </w:p>
+    <w:p>
+      <w:pPr>
+        <w:pStyle w:val="ListParagraph"/>
+        <w:numPr>
+          <w:ilvl w:val="1"/>
+          <w:numId w:val="1"/>
+        </w:numPr>
+        <w:rPr>
+          <w:i/>
+        </w:rPr>
+      </w:pPr>
+      <w:r>
+        <w:t xml:space="preserve">Inline Powershell script shown below </w:t>
+      </w:r>
+    </w:p>
+    <w:p>
+      <w:pPr>
+        <w:rPr>
+          <w:i/>
+        </w:rPr>
+      </w:pPr>
+      <w:r>
+        <w:rPr>
+          <w:i/>
+        </w:rPr>
+        <w:t>$localPass = ConvertTo-SecureString "$(localPass)" -AsPlainText -Force</w:t>
+      </w:r>
+      <w:r>
+        <w:rPr>
+          <w:i/>
+        </w:rPr>
+        <w:br/>
+      </w:r>
+      <w:r>
+        <w:rPr>
+          <w:i/>
+        </w:rPr>
+        <w:t>$NICName = "$(VMName)" + "NIC"</w:t>
+      </w:r>
+    </w:p>
+    <w:p>
+      <w:pPr>
+        <w:rPr>
+          <w:i/>
+        </w:rPr>
+      </w:pPr>
+      <w:r>
+        <w:rPr>
+          <w:i/>
+        </w:rPr>
+        <w:t>$NIC = Get-AzureRmNetworkInterface -ResourceGroupName "$(ResourceGroup)" -Name $NICName</w:t>
+      </w:r>
+    </w:p>
+    <w:p>
+      <w:pPr>
+        <w:rPr>
+          <w:i/>
+        </w:rPr>
+      </w:pPr>
+      <w:r>
+        <w:rPr>
+          <w:i/>
+        </w:rPr>
+        <w:t>$Credential = New-Object System.Management.Automation.PSCredential ("$(localUser)", $localPass)</w:t>
+      </w:r>
+    </w:p>
+    <w:p>
+      <w:pPr>
+        <w:rPr>
+          <w:i/>
+        </w:rPr>
+      </w:pPr>
+      <w:r>
+        <w:rPr>
+          <w:i/>
+        </w:rPr>
+        <w:t>$VirtualMachine = New-AzureRmVMConfig -VMName "$(VMName)" -VMSize "$(VMSize)"</w:t>
+      </w:r>
+      <w:r>
+        <w:rPr>
+          <w:i/>
+        </w:rPr>
+        <w:br/>
+      </w:r>
+      <w:r>
+        <w:rPr>
+          <w:i/>
+        </w:rPr>
+        <w:t>$VirtualMachine = Set-AzureRmVMOperatingSystem -VM $VirtualMachine -Windows -ComputerName "$(VMName)" -Credential $Credential -ProvisionVMAgent -EnableAutoUpdate</w:t>
+      </w:r>
+      <w:r>
+        <w:rPr>
+          <w:i/>
+        </w:rPr>
+        <w:br/>
+      </w:r>
+      <w:r>
+        <w:rPr>
+          <w:i/>
+        </w:rPr>
+        <w:t>$VirtualMachine = Add-AzureRmVMNetworkInterface -VM $VirtualMachine -Id $NIC.Id</w:t>
+      </w:r>
+      <w:r>
+        <w:rPr>
+          <w:i/>
+        </w:rPr>
+        <w:br/>
+      </w:r>
+      <w:r>
+        <w:rPr>
+          <w:i/>
+        </w:rPr>
+        <w:t>$VirtualMachine = Set-AzureRmVMSourceImage -VM $VirtualMachine -PublisherName 'MicrosoftWindowsServer' -Offer 'WindowsServer' -Skus '2016-Datacenter' -Version 'latest'</w:t>
+      </w:r>
+      <w:r>
+        <w:rPr>
+          <w:i/>
+        </w:rPr>
+        <w:br/>
+      </w:r>
+      <w:r>
+        <w:rPr>
+          <w:i/>
+        </w:rPr>
+        <w:t>$VirtualMachine = Set-AzureRmVMOSDisk -VM $VirtualMachine -CreateOption 'FromImage' -StorageAccountType 'Standard_LRS'  -Name "$(VMName)-osdisk"</w:t>
+      </w:r>
+      <w:r>
+        <w:rPr>
+          <w:i/>
+        </w:rPr>
+        <w:br/>
+      </w:r>
+      <w:r>
+        <w:rPr>
+          <w:i/>
+        </w:rPr>
+        <w:t>$VirtualMachine = Add-AzureRmVMDataDisk -VM $VirtualMachine -Lun 0 -CreateOption 'Empty' -Name "$(VMName)-datadisk1" -StorageAccountType 'Standard_LRS' -Caching None -DiskSizeinGB 127</w:t>
+      </w:r>
+      <w:r>
+        <w:rPr>
+          <w:i/>
+        </w:rPr>
+        <w:br/>
+      </w:r>
+      <w:r>
+        <w:rPr>
+          <w:i/>
+        </w:rPr>
+        <w:t>$VirtualMachine = Set-AzureRmVMBootDiagnostics -VM $VirtualMachine -Disable</w:t>
+      </w:r>
+    </w:p>
+    <w:p>
+      <w:pPr>
+        <w:rPr>
+          <w:i/>
+        </w:rPr>
+      </w:pPr>
+      <w:r>
+        <w:rPr>
+          <w:i/>
+        </w:rPr>
+        <w:lastRenderedPageBreak/>
+        <w:t xml:space="preserve">New-AzureRmVM -ResourceGroupName "$(ResourceGroup)" -Location "$(Location)" -VM $VirtualMachine -Verbose </w:t>
+      </w:r>
+    </w:p>
+    <w:p>
+      <w:r>
+        <w:rPr>
+          <w:noProof/>
+        </w:rPr>
+        <w:drawing>
+          <wp:inline distT="0" distB="0" distL="0" distR="0" wp14:anchorId="2C53F1BD" wp14:editId="2B6DAF63">
+            <wp:extent cx="5943600" cy="5789930"/>
+            <wp:effectExtent l="0" t="0" r="0" b="1270"/>
+            <wp:docPr id="20" name="Picture 20"/>
+            <wp:cNvGraphicFramePr>
+              <a:graphicFrameLocks xmlns:a="http://schemas.openxmlformats.org/drawingml/2006/main" noChangeAspect="1"/>
+            </wp:cNvGraphicFramePr>
+            <a:graphic xmlns:a="http://schemas.openxmlformats.org/drawingml/2006/main">
+              <a:graphicData uri="http://schemas.openxmlformats.org/drawingml/2006/picture">
+                <pic:pic xmlns:pic="http://schemas.openxmlformats.org/drawingml/2006/picture">
+                  <pic:nvPicPr>
+                    <pic:cNvPr id="1" name=""/>
+                    <pic:cNvPicPr/>
+                  </pic:nvPicPr>
+                  <pic:blipFill>
+                    <a:blip r:embed="rId28"/>
+                    <a:stretch>
+                      <a:fillRect/>
+                    </a:stretch>
+                  </pic:blipFill>
+                  <pic:spPr>
+                    <a:xfrm>
+                      <a:off x="0" y="0"/>
+                      <a:ext cx="5943600" cy="5789930"/>
+                    </a:xfrm>
+                    <a:prstGeom prst="rect">
+                      <a:avLst/>
+                    </a:prstGeom>
+                  </pic:spPr>
+                </pic:pic>
+              </a:graphicData>
+            </a:graphic>
+          </wp:inline>
+        </w:drawing>
+      </w:r>
+    </w:p>
+    <w:p>
+      <w:r>
+        <w:t>-</w:t>
+      </w:r>
+      <w:r>
+        <w:tab/>
+        <w:t>Click the ‘Save’ button along the ribbon to save your work:</w:t>
+      </w:r>
+    </w:p>
+    <w:p>
+      <w:r>
+        <w:rPr>
+          <w:noProof/>
+        </w:rPr>
+        <w:drawing>
+          <wp:inline distT="0" distB="0" distL="0" distR="0" wp14:anchorId="0190D8CB" wp14:editId="2CD99C65">
+            <wp:extent cx="3886200" cy="1162050"/>
+            <wp:effectExtent l="0" t="0" r="0" b="0"/>
+            <wp:docPr id="26" name="Picture 26"/>
+            <wp:cNvGraphicFramePr>
+              <a:graphicFrameLocks xmlns:a="http://schemas.openxmlformats.org/drawingml/2006/main" noChangeAspect="1"/>
+            </wp:cNvGraphicFramePr>
+            <a:graphic xmlns:a="http://schemas.openxmlformats.org/drawingml/2006/main">
+              <a:graphicData uri="http://schemas.openxmlformats.org/drawingml/2006/picture">
+                <pic:pic xmlns:pic="http://schemas.openxmlformats.org/drawingml/2006/picture">
+                  <pic:nvPicPr>
+                    <pic:cNvPr id="1" name=""/>
+                    <pic:cNvPicPr/>
+                  </pic:nvPicPr>
+                  <pic:blipFill>
+                    <a:blip r:embed="rId26"/>
+                    <a:stretch>
+                      <a:fillRect/>
+                    </a:stretch>
+                  </pic:blipFill>
+                  <pic:spPr>
+                    <a:xfrm>
+                      <a:off x="0" y="0"/>
+                      <a:ext cx="3886200" cy="1162050"/>
+                    </a:xfrm>
+                    <a:prstGeom prst="rect">
+                      <a:avLst/>
+                    </a:prstGeom>
+                  </pic:spPr>
+                </pic:pic>
+              </a:graphicData>
+            </a:graphic>
+          </wp:inline>
+        </w:drawing>
+      </w:r>
+    </w:p>
+    <w:p/>
+    <w:p>
+      <w:pPr>
+        <w:pStyle w:val="Heading3"/>
+      </w:pPr>
+      <w:r>
+        <w:lastRenderedPageBreak/>
+        <w:t>Setup the DevOps variables (needed for either imported or created build pipeline)</w:t>
+      </w:r>
+    </w:p>
+    <w:p>
+      <w:r>
+        <w:t>The following pipeline variables will need to be setup</w:t>
+      </w:r>
+      <w:r>
+        <w:t xml:space="preserve"> using the Variables tab </w:t>
+      </w:r>
+      <w:r>
+        <w:t xml:space="preserve">as Pipeline </w:t>
+      </w:r>
+      <w:r>
+        <w:t xml:space="preserve">variables (highlighted </w:t>
+      </w:r>
+      <w:r>
+        <w:t>below</w:t>
+      </w:r>
+      <w:r>
+        <w:t>)</w:t>
+      </w:r>
+      <w:r>
+        <w:t xml:space="preserve"> </w:t>
+      </w:r>
+      <w:r>
+        <w:t xml:space="preserve">or </w:t>
+      </w:r>
+      <w:r>
+        <w:t xml:space="preserve">in </w:t>
+      </w:r>
+      <w:r>
+        <w:t xml:space="preserve">a global </w:t>
+      </w:r>
+      <w:r>
+        <w:t>V</w:t>
+      </w:r>
+      <w:r>
+        <w:t>ariable</w:t>
+      </w:r>
+      <w:r>
+        <w:t>s group which is in the Library section</w:t>
+      </w:r>
+      <w:r>
+        <w:t>:</w:t>
+      </w:r>
+    </w:p>
+    <w:p>
+      <w:r>
+        <w:rPr>
+          <w:noProof/>
+        </w:rPr>
+        <w:drawing>
+          <wp:inline distT="0" distB="0" distL="0" distR="0" wp14:anchorId="425C868B" wp14:editId="72A250CB">
+            <wp:extent cx="2438400" cy="1609725"/>
+            <wp:effectExtent l="0" t="0" r="0" b="9525"/>
+            <wp:docPr id="12" name="Picture 12"/>
+            <wp:cNvGraphicFramePr>
+              <a:graphicFrameLocks xmlns:a="http://schemas.openxmlformats.org/drawingml/2006/main" noChangeAspect="1"/>
+            </wp:cNvGraphicFramePr>
+            <a:graphic xmlns:a="http://schemas.openxmlformats.org/drawingml/2006/main">
+              <a:graphicData uri="http://schemas.openxmlformats.org/drawingml/2006/picture">
+                <pic:pic xmlns:pic="http://schemas.openxmlformats.org/drawingml/2006/picture">
+                  <pic:nvPicPr>
+                    <pic:cNvPr id="1" name=""/>
+                    <pic:cNvPicPr/>
+                  </pic:nvPicPr>
+                  <pic:blipFill>
+                    <a:blip r:embed="rId29"/>
+                    <a:stretch>
+                      <a:fillRect/>
+                    </a:stretch>
+                  </pic:blipFill>
+                  <pic:spPr>
+                    <a:xfrm>
+                      <a:off x="0" y="0"/>
                       <a:ext cx="2438400" cy="1609725"/>
                     </a:xfrm>
                     <a:prstGeom prst="rect">
@@ -3404,8 +3475,6 @@
             <w:r>
               <w:t xml:space="preserve"> at least 12 characters</w:t>
             </w:r>
-            <w:bookmarkStart w:id="1" w:name="_GoBack"/>
-            <w:bookmarkEnd w:id="1"/>
             <w:r>
               <w:t>&gt;</w:t>
             </w:r>
@@ -3541,129 +3610,6 @@
             <wp:extent cx="1181100" cy="314325"/>
             <wp:effectExtent l="0" t="0" r="0" b="9525"/>
             <wp:docPr id="21" name="Picture 21"/>
-            <wp:cNvGraphicFramePr>
-              <a:graphicFrameLocks xmlns:a="http://schemas.openxmlformats.org/drawingml/2006/main" noChangeAspect="1"/>
-            </wp:cNvGraphicFramePr>
-            <a:graphic xmlns:a="http://schemas.openxmlformats.org/drawingml/2006/main">
-              <a:graphicData uri="http://schemas.openxmlformats.org/drawingml/2006/picture">
-                <pic:pic xmlns:pic="http://schemas.openxmlformats.org/drawingml/2006/picture">
-                  <pic:nvPicPr>
-                    <pic:cNvPr id="1" name=""/>
-                    <pic:cNvPicPr/>
-                  </pic:nvPicPr>
-                  <pic:blipFill>
-                    <a:blip r:embed="rId28"/>
-                    <a:stretch>
-                      <a:fillRect/>
-                    </a:stretch>
-                  </pic:blipFill>
-                  <pic:spPr>
-                    <a:xfrm>
-                      <a:off x="0" y="0"/>
-                      <a:ext cx="1181100" cy="314325"/>
-                    </a:xfrm>
-                    <a:prstGeom prst="rect">
-                      <a:avLst/>
-                    </a:prstGeom>
-                  </pic:spPr>
-                </pic:pic>
-              </a:graphicData>
-            </a:graphic>
-          </wp:inline>
-        </w:drawing>
-      </w:r>
-    </w:p>
-    <w:p>
-      <w:r>
-        <w:t>The blue link top will show you the current status. This same link is available via the Summary tab along the ribbon and you should also get an email with status and this same link if an email account is configured on your Azure DevOps account.</w:t>
-      </w:r>
-    </w:p>
-    <w:p>
-      <w:r>
-        <w:t>Also note all your changes are versioned and available via the History tab along the ribbon. It allows you to compare differences and revert to previous versions.</w:t>
-      </w:r>
-    </w:p>
-    <w:p>
-      <w:pPr>
-        <w:rPr>
-          <w:b/>
-        </w:rPr>
-      </w:pPr>
-      <w:r>
-        <w:rPr>
-          <w:b/>
-        </w:rPr>
-        <w:lastRenderedPageBreak/>
-        <w:t xml:space="preserve">The github repository path </w:t>
-      </w:r>
-      <w:hyperlink r:id="rId29" w:history="1">
-        <w:r>
-          <w:rPr>
-            <w:rStyle w:val="Hyperlink"/>
-            <w:b/>
-          </w:rPr>
-          <w:t>https://github.com/jriekse5555/InfrastructureAsCode-Powershell</w:t>
-        </w:r>
-      </w:hyperlink>
-      <w:r>
-        <w:rPr>
-          <w:rStyle w:val="Hyperlink"/>
-          <w:b/>
-        </w:rPr>
-        <w:t xml:space="preserve"> </w:t>
-      </w:r>
-      <w:r>
-        <w:rPr>
-          <w:b/>
-        </w:rPr>
-        <w:t xml:space="preserve">has content that may be useful for </w:t>
-      </w:r>
-      <w:r>
-        <w:rPr>
-          <w:b/>
-        </w:rPr>
-        <w:t xml:space="preserve">infrastructure </w:t>
-      </w:r>
-      <w:r>
-        <w:rPr>
-          <w:b/>
-        </w:rPr>
-        <w:t>Azure DevOps pipelines.</w:t>
-      </w:r>
-    </w:p>
-    <w:p/>
-    <w:p>
-      <w:pPr>
-        <w:pStyle w:val="Heading3"/>
-      </w:pPr>
-      <w:r>
-        <w:t>Quick guidance on navigating in Azure DevOps</w:t>
-      </w:r>
-    </w:p>
-    <w:p>
-      <w:r>
-        <w:t xml:space="preserve">Note: if you ever get lost you can use the following steps to </w:t>
-      </w:r>
-      <w:r>
-        <w:t xml:space="preserve">relocate </w:t>
-      </w:r>
-      <w:r>
-        <w:t xml:space="preserve">your build pipeline tasks </w:t>
-      </w:r>
-      <w:r>
-        <w:t>section:</w:t>
-      </w:r>
-    </w:p>
-    <w:p>
-      <w:r>
-        <w:rPr>
-          <w:noProof/>
-        </w:rPr>
-        <w:drawing>
-          <wp:inline distT="0" distB="0" distL="0" distR="0" wp14:anchorId="17B64D8E" wp14:editId="47C9F124">
-            <wp:extent cx="1905000" cy="2466975"/>
-            <wp:effectExtent l="0" t="0" r="0" b="9525"/>
-            <wp:docPr id="15" name="Picture 15"/>
             <wp:cNvGraphicFramePr>
               <a:graphicFrameLocks xmlns:a="http://schemas.openxmlformats.org/drawingml/2006/main" noChangeAspect="1"/>
             </wp:cNvGraphicFramePr>
@@ -3683,7 +3629,7 @@
                   <pic:spPr>
                     <a:xfrm>
                       <a:off x="0" y="0"/>
-                      <a:ext cx="1905000" cy="2466975"/>
+                      <a:ext cx="1181100" cy="314325"/>
                     </a:xfrm>
                     <a:prstGeom prst="rect">
                       <a:avLst/>
@@ -3698,75 +3644,95 @@
     </w:p>
     <w:p>
       <w:r>
+        <w:t>The blue link top will show you the current status. This same link is available via the Summary tab along the ribbon and you should also get an email with status and this same link if an email account is configured on your Azure DevOps account.</w:t>
+      </w:r>
+    </w:p>
+    <w:p>
+      <w:r>
+        <w:t>Also note all your changes are versioned and available via the History tab along the ribbon. It allows you to compare differences and revert to previous versions.</w:t>
+      </w:r>
+    </w:p>
+    <w:p>
+      <w:pPr>
+        <w:rPr>
+          <w:b/>
+        </w:rPr>
+      </w:pPr>
+      <w:r>
+        <w:rPr>
+          <w:b/>
+        </w:rPr>
+        <w:lastRenderedPageBreak/>
+        <w:t xml:space="preserve">The github repository path </w:t>
+      </w:r>
+      <w:hyperlink r:id="rId31" w:history="1">
+        <w:r>
+          <w:rPr>
+            <w:rStyle w:val="Hyperlink"/>
+            <w:b/>
+          </w:rPr>
+          <w:t>https://github.com/jriekse5555/InfrastructureAsCode-Powershell</w:t>
+        </w:r>
+      </w:hyperlink>
+      <w:r>
+        <w:rPr>
+          <w:rStyle w:val="Hyperlink"/>
+          <w:b/>
+        </w:rPr>
+        <w:t xml:space="preserve"> </w:t>
+      </w:r>
+      <w:r>
+        <w:rPr>
+          <w:b/>
+        </w:rPr>
+        <w:t xml:space="preserve">has content that may be useful for </w:t>
+      </w:r>
+      <w:r>
+        <w:rPr>
+          <w:b/>
+        </w:rPr>
+        <w:t xml:space="preserve">infrastructure </w:t>
+      </w:r>
+      <w:r>
+        <w:rPr>
+          <w:b/>
+        </w:rPr>
+        <w:t>Azure DevOps pipelines.</w:t>
+      </w:r>
+    </w:p>
+    <w:p/>
+    <w:p>
+      <w:pPr>
+        <w:pStyle w:val="Heading3"/>
+      </w:pPr>
+      <w:r>
+        <w:t>Quick guidance on navigating in Azure DevOps</w:t>
+      </w:r>
+    </w:p>
+    <w:p>
+      <w:r>
+        <w:t xml:space="preserve">Note: if you ever get lost you can use the following steps to </w:t>
+      </w:r>
+      <w:r>
+        <w:t xml:space="preserve">relocate </w:t>
+      </w:r>
+      <w:r>
+        <w:t xml:space="preserve">your build pipeline tasks </w:t>
+      </w:r>
+      <w:r>
+        <w:t>section:</w:t>
+      </w:r>
+    </w:p>
+    <w:p>
+      <w:r>
         <w:rPr>
           <w:noProof/>
         </w:rPr>
         <w:drawing>
-          <wp:inline distT="0" distB="0" distL="0" distR="0" wp14:anchorId="2597E2DA" wp14:editId="4EE68E40">
-            <wp:extent cx="1447800" cy="619125"/>
+          <wp:inline distT="0" distB="0" distL="0" distR="0" wp14:anchorId="17B64D8E" wp14:editId="47C9F124">
+            <wp:extent cx="1905000" cy="2466975"/>
             <wp:effectExtent l="0" t="0" r="0" b="9525"/>
-            <wp:docPr id="16" name="Picture 16"/>
-            <wp:cNvGraphicFramePr>
-              <a:graphicFrameLocks xmlns:a="http://schemas.openxmlformats.org/drawingml/2006/main" noChangeAspect="1"/>
-            </wp:cNvGraphicFramePr>
-            <a:graphic xmlns:a="http://schemas.openxmlformats.org/drawingml/2006/main">
-              <a:graphicData uri="http://schemas.openxmlformats.org/drawingml/2006/picture">
-                <pic:pic xmlns:pic="http://schemas.openxmlformats.org/drawingml/2006/picture">
-                  <pic:nvPicPr>
-                    <pic:cNvPr id="1" name=""/>
-                    <pic:cNvPicPr/>
-                  </pic:nvPicPr>
-                  <pic:blipFill>
-                    <a:blip r:embed="rId31"/>
-                    <a:stretch>
-                      <a:fillRect/>
-                    </a:stretch>
-                  </pic:blipFill>
-                  <pic:spPr>
-                    <a:xfrm>
-                      <a:off x="0" y="0"/>
-                      <a:ext cx="1447800" cy="619125"/>
-                    </a:xfrm>
-                    <a:prstGeom prst="rect">
-                      <a:avLst/>
-                    </a:prstGeom>
-                  </pic:spPr>
-                </pic:pic>
-              </a:graphicData>
-            </a:graphic>
-          </wp:inline>
-        </w:drawing>
-      </w:r>
-      <w:r>
-        <w:t>The folder icon has all the pipelines</w:t>
-      </w:r>
-      <w:r>
-        <w:t>. The first icon only has favorite pipelines.</w:t>
-      </w:r>
-    </w:p>
-    <w:p>
-      <w:r>
-        <w:t>Click on your</w:t>
-      </w:r>
-      <w:r>
-        <w:t xml:space="preserve"> build pipeline</w:t>
-      </w:r>
-    </w:p>
-    <w:p>
-      <w:r>
-        <w:t>In the right top corner, click Edit</w:t>
-      </w:r>
-    </w:p>
-    <w:p>
-      <w:r>
-        <w:rPr>
-          <w:noProof/>
-        </w:rPr>
-        <w:drawing>
-          <wp:inline distT="0" distB="0" distL="0" distR="0" wp14:anchorId="5C8D7297" wp14:editId="3971E346">
-            <wp:extent cx="1638300" cy="457200"/>
-            <wp:effectExtent l="0" t="0" r="0" b="0"/>
-            <wp:docPr id="17" name="Picture 17"/>
+            <wp:docPr id="15" name="Picture 15"/>
             <wp:cNvGraphicFramePr>
               <a:graphicFrameLocks xmlns:a="http://schemas.openxmlformats.org/drawingml/2006/main" noChangeAspect="1"/>
             </wp:cNvGraphicFramePr>
@@ -3786,6 +3752,109 @@
                   <pic:spPr>
                     <a:xfrm>
                       <a:off x="0" y="0"/>
+                      <a:ext cx="1905000" cy="2466975"/>
+                    </a:xfrm>
+                    <a:prstGeom prst="rect">
+                      <a:avLst/>
+                    </a:prstGeom>
+                  </pic:spPr>
+                </pic:pic>
+              </a:graphicData>
+            </a:graphic>
+          </wp:inline>
+        </w:drawing>
+      </w:r>
+    </w:p>
+    <w:p>
+      <w:r>
+        <w:rPr>
+          <w:noProof/>
+        </w:rPr>
+        <w:drawing>
+          <wp:inline distT="0" distB="0" distL="0" distR="0" wp14:anchorId="2597E2DA" wp14:editId="4EE68E40">
+            <wp:extent cx="1447800" cy="619125"/>
+            <wp:effectExtent l="0" t="0" r="0" b="9525"/>
+            <wp:docPr id="16" name="Picture 16"/>
+            <wp:cNvGraphicFramePr>
+              <a:graphicFrameLocks xmlns:a="http://schemas.openxmlformats.org/drawingml/2006/main" noChangeAspect="1"/>
+            </wp:cNvGraphicFramePr>
+            <a:graphic xmlns:a="http://schemas.openxmlformats.org/drawingml/2006/main">
+              <a:graphicData uri="http://schemas.openxmlformats.org/drawingml/2006/picture">
+                <pic:pic xmlns:pic="http://schemas.openxmlformats.org/drawingml/2006/picture">
+                  <pic:nvPicPr>
+                    <pic:cNvPr id="1" name=""/>
+                    <pic:cNvPicPr/>
+                  </pic:nvPicPr>
+                  <pic:blipFill>
+                    <a:blip r:embed="rId33"/>
+                    <a:stretch>
+                      <a:fillRect/>
+                    </a:stretch>
+                  </pic:blipFill>
+                  <pic:spPr>
+                    <a:xfrm>
+                      <a:off x="0" y="0"/>
+                      <a:ext cx="1447800" cy="619125"/>
+                    </a:xfrm>
+                    <a:prstGeom prst="rect">
+                      <a:avLst/>
+                    </a:prstGeom>
+                  </pic:spPr>
+                </pic:pic>
+              </a:graphicData>
+            </a:graphic>
+          </wp:inline>
+        </w:drawing>
+      </w:r>
+      <w:r>
+        <w:t>The folder icon has all the pipelines</w:t>
+      </w:r>
+      <w:r>
+        <w:t>. The first icon only has favorite pipelines.</w:t>
+      </w:r>
+    </w:p>
+    <w:p>
+      <w:r>
+        <w:t>Click on your</w:t>
+      </w:r>
+      <w:r>
+        <w:t xml:space="preserve"> build pipeline</w:t>
+      </w:r>
+    </w:p>
+    <w:p>
+      <w:r>
+        <w:t>In the right top corner, click Edit</w:t>
+      </w:r>
+    </w:p>
+    <w:p>
+      <w:r>
+        <w:rPr>
+          <w:noProof/>
+        </w:rPr>
+        <w:drawing>
+          <wp:inline distT="0" distB="0" distL="0" distR="0" wp14:anchorId="5C8D7297" wp14:editId="3971E346">
+            <wp:extent cx="1638300" cy="457200"/>
+            <wp:effectExtent l="0" t="0" r="0" b="0"/>
+            <wp:docPr id="17" name="Picture 17"/>
+            <wp:cNvGraphicFramePr>
+              <a:graphicFrameLocks xmlns:a="http://schemas.openxmlformats.org/drawingml/2006/main" noChangeAspect="1"/>
+            </wp:cNvGraphicFramePr>
+            <a:graphic xmlns:a="http://schemas.openxmlformats.org/drawingml/2006/main">
+              <a:graphicData uri="http://schemas.openxmlformats.org/drawingml/2006/picture">
+                <pic:pic xmlns:pic="http://schemas.openxmlformats.org/drawingml/2006/picture">
+                  <pic:nvPicPr>
+                    <pic:cNvPr id="1" name=""/>
+                    <pic:cNvPicPr/>
+                  </pic:nvPicPr>
+                  <pic:blipFill>
+                    <a:blip r:embed="rId34"/>
+                    <a:stretch>
+                      <a:fillRect/>
+                    </a:stretch>
+                  </pic:blipFill>
+                  <pic:spPr>
+                    <a:xfrm>
+                      <a:off x="0" y="0"/>
                       <a:ext cx="1638300" cy="457200"/>
                     </a:xfrm>
                     <a:prstGeom prst="rect">
@@ -3820,7 +3889,7 @@
                     <pic:cNvPicPr/>
                   </pic:nvPicPr>
                   <pic:blipFill>
-                    <a:blip r:embed="rId33"/>
+                    <a:blip r:embed="rId35"/>
                     <a:stretch>
                       <a:fillRect/>
                     </a:stretch>

</xml_diff>

<commit_message>
Updated doc and added default variables to imported pipeline
</commit_message>
<xml_diff>
--- a/Azure_DevOps_Pipelines_Infrastructure_BuildingBlocks_StartupKit.docx
+++ b/Azure_DevOps_Pipelines_Infrastructure_BuildingBlocks_StartupKit.docx
@@ -1257,71 +1257,44 @@
     </w:p>
     <w:p>
       <w:pPr>
-        <w:pStyle w:val="ListParagraph"/>
-        <w:numPr>
-          <w:ilvl w:val="2"/>
-          <w:numId w:val="1"/>
-        </w:numPr>
-      </w:pPr>
-      <w:r>
-        <w:t>If you need to set one up see</w:t>
+        <w:pStyle w:val="Heading3"/>
+      </w:pPr>
+      <w:r>
+        <w:t xml:space="preserve">Step-by-Step </w:t>
+      </w:r>
+      <w:r>
+        <w:t>following this</w:t>
+      </w:r>
+      <w:r>
+        <w:t xml:space="preserve"> Azure DevOps</w:t>
+      </w:r>
+      <w:r>
+        <w:t xml:space="preserve"> Example</w:t>
+      </w:r>
+    </w:p>
+    <w:p/>
+    <w:p>
+      <w:r>
+        <w:t xml:space="preserve">If you would like to try the example, </w:t>
+      </w:r>
+      <w:r>
+        <w:t>first download the</w:t>
       </w:r>
       <w:r>
         <w:t xml:space="preserve"> </w:t>
       </w:r>
+      <w:proofErr w:type="spellStart"/>
+      <w:r>
+        <w:t>github</w:t>
+      </w:r>
+      <w:proofErr w:type="spellEnd"/>
       <w:r>
         <w:t xml:space="preserve"> </w:t>
       </w:r>
+      <w:r>
+        <w:t xml:space="preserve">content from </w:t>
+      </w:r>
       <w:hyperlink r:id="rId9" w:history="1">
-        <w:r>
-          <w:rPr>
-            <w:rStyle w:val="Hyperlink"/>
-          </w:rPr>
-          <w:t>https://docs.microsoft.com/en-us/azure/devops/pipelines/library/service-endpoints?view=vsts</w:t>
-        </w:r>
-      </w:hyperlink>
-    </w:p>
-    <w:p/>
-    <w:p>
-      <w:pPr>
-        <w:pStyle w:val="Heading3"/>
-      </w:pPr>
-      <w:r>
-        <w:t xml:space="preserve">Step-by-Step </w:t>
-      </w:r>
-      <w:r>
-        <w:t>following this</w:t>
-      </w:r>
-      <w:r>
-        <w:t xml:space="preserve"> Azure DevOps</w:t>
-      </w:r>
-      <w:r>
-        <w:t xml:space="preserve"> Example</w:t>
-      </w:r>
-    </w:p>
-    <w:p/>
-    <w:p>
-      <w:r>
-        <w:t xml:space="preserve">If you would like to try the example, </w:t>
-      </w:r>
-      <w:r>
-        <w:t>first download the</w:t>
-      </w:r>
-      <w:r>
-        <w:t xml:space="preserve"> </w:t>
-      </w:r>
-      <w:proofErr w:type="spellStart"/>
-      <w:r>
-        <w:t>github</w:t>
-      </w:r>
-      <w:proofErr w:type="spellEnd"/>
-      <w:r>
-        <w:t xml:space="preserve"> </w:t>
-      </w:r>
-      <w:r>
-        <w:t xml:space="preserve">content from </w:t>
-      </w:r>
-      <w:hyperlink r:id="rId10" w:history="1">
         <w:r>
           <w:rPr>
             <w:rStyle w:val="Hyperlink"/>
@@ -1363,7 +1336,7 @@
                     <pic:cNvPicPr/>
                   </pic:nvPicPr>
                   <pic:blipFill>
-                    <a:blip r:embed="rId11"/>
+                    <a:blip r:embed="rId10"/>
                     <a:stretch>
                       <a:fillRect/>
                     </a:stretch>
@@ -1386,7 +1359,6 @@
     </w:p>
     <w:p>
       <w:r>
-        <w:lastRenderedPageBreak/>
         <w:t>Once this is done unzip the resulting file.</w:t>
       </w:r>
     </w:p>
@@ -1418,7 +1390,7 @@
       <w:r>
         <w:t>Azure DevOps account (</w:t>
       </w:r>
-      <w:hyperlink r:id="rId12" w:history="1">
+      <w:hyperlink r:id="rId11" w:history="1">
         <w:r>
           <w:rPr>
             <w:rStyle w:val="Hyperlink"/>
@@ -1444,6 +1416,7 @@
     </w:p>
     <w:p>
       <w:r>
+        <w:lastRenderedPageBreak/>
         <w:t xml:space="preserve">Once you are logged into Azure DevOps, </w:t>
       </w:r>
       <w:r>
@@ -1504,6 +1477,51 @@
             <wp:extent cx="381000" cy="428625"/>
             <wp:effectExtent l="0" t="0" r="0" b="9525"/>
             <wp:docPr id="29" name="Picture 29"/>
+            <wp:cNvGraphicFramePr>
+              <a:graphicFrameLocks xmlns:a="http://schemas.openxmlformats.org/drawingml/2006/main" noChangeAspect="1"/>
+            </wp:cNvGraphicFramePr>
+            <a:graphic xmlns:a="http://schemas.openxmlformats.org/drawingml/2006/main">
+              <a:graphicData uri="http://schemas.openxmlformats.org/drawingml/2006/picture">
+                <pic:pic xmlns:pic="http://schemas.openxmlformats.org/drawingml/2006/picture">
+                  <pic:nvPicPr>
+                    <pic:cNvPr id="1" name=""/>
+                    <pic:cNvPicPr/>
+                  </pic:nvPicPr>
+                  <pic:blipFill>
+                    <a:blip r:embed="rId12"/>
+                    <a:stretch>
+                      <a:fillRect/>
+                    </a:stretch>
+                  </pic:blipFill>
+                  <pic:spPr>
+                    <a:xfrm>
+                      <a:off x="0" y="0"/>
+                      <a:ext cx="381000" cy="428625"/>
+                    </a:xfrm>
+                    <a:prstGeom prst="rect">
+                      <a:avLst/>
+                    </a:prstGeom>
+                  </pic:spPr>
+                </pic:pic>
+              </a:graphicData>
+            </a:graphic>
+          </wp:inline>
+        </w:drawing>
+      </w:r>
+    </w:p>
+    <w:p>
+      <w:pPr>
+        <w:ind w:left="360"/>
+      </w:pPr>
+      <w:r>
+        <w:rPr>
+          <w:noProof/>
+        </w:rPr>
+        <w:drawing>
+          <wp:inline distT="0" distB="0" distL="0" distR="0" wp14:anchorId="3BB475E5" wp14:editId="151BA4B1">
+            <wp:extent cx="2514600" cy="2962275"/>
+            <wp:effectExtent l="0" t="0" r="0" b="9525"/>
+            <wp:docPr id="30" name="Picture 30"/>
             <wp:cNvGraphicFramePr>
               <a:graphicFrameLocks xmlns:a="http://schemas.openxmlformats.org/drawingml/2006/main" noChangeAspect="1"/>
             </wp:cNvGraphicFramePr>
@@ -1523,7 +1541,7 @@
                   <pic:spPr>
                     <a:xfrm>
                       <a:off x="0" y="0"/>
-                      <a:ext cx="381000" cy="428625"/>
+                      <a:ext cx="2514600" cy="2962275"/>
                     </a:xfrm>
                     <a:prstGeom prst="rect">
                       <a:avLst/>
@@ -1538,6 +1556,39 @@
     </w:p>
     <w:p>
       <w:pPr>
+        <w:pStyle w:val="ListParagraph"/>
+        <w:numPr>
+          <w:ilvl w:val="0"/>
+          <w:numId w:val="1"/>
+        </w:numPr>
+      </w:pPr>
+      <w:r>
+        <w:t xml:space="preserve">Then turn off the </w:t>
+      </w:r>
+      <w:r>
+        <w:rPr>
+          <w:b/>
+        </w:rPr>
+        <w:t>New YAML Pipeline Creation Experience</w:t>
+      </w:r>
+      <w:r>
+        <w:rPr>
+          <w:b/>
+        </w:rPr>
+        <w:t xml:space="preserve"> </w:t>
+      </w:r>
+      <w:r>
+        <w:t>feature if it</w:t>
+      </w:r>
+      <w:r>
+        <w:t>’</w:t>
+      </w:r>
+      <w:r>
+        <w:t>s turned on</w:t>
+      </w:r>
+    </w:p>
+    <w:p>
+      <w:pPr>
         <w:ind w:left="360"/>
       </w:pPr>
       <w:r>
@@ -1545,10 +1596,10 @@
           <w:noProof/>
         </w:rPr>
         <w:drawing>
-          <wp:inline distT="0" distB="0" distL="0" distR="0" wp14:anchorId="3BB475E5" wp14:editId="151BA4B1">
-            <wp:extent cx="2514600" cy="2962275"/>
-            <wp:effectExtent l="0" t="0" r="0" b="9525"/>
-            <wp:docPr id="30" name="Picture 30"/>
+          <wp:inline distT="0" distB="0" distL="0" distR="0" wp14:anchorId="2E1B8590" wp14:editId="70DFC18C">
+            <wp:extent cx="4867275" cy="847725"/>
+            <wp:effectExtent l="0" t="0" r="9525" b="9525"/>
+            <wp:docPr id="31" name="Picture 31"/>
             <wp:cNvGraphicFramePr>
               <a:graphicFrameLocks xmlns:a="http://schemas.openxmlformats.org/drawingml/2006/main" noChangeAspect="1"/>
             </wp:cNvGraphicFramePr>
@@ -1568,7 +1619,7 @@
                   <pic:spPr>
                     <a:xfrm>
                       <a:off x="0" y="0"/>
-                      <a:ext cx="2514600" cy="2962275"/>
+                      <a:ext cx="4867275" cy="847725"/>
                     </a:xfrm>
                     <a:prstGeom prst="rect">
                       <a:avLst/>
@@ -1590,28 +1641,7 @@
         </w:numPr>
       </w:pPr>
       <w:r>
-        <w:t xml:space="preserve">Then turn off the </w:t>
-      </w:r>
-      <w:r>
-        <w:rPr>
-          <w:b/>
-        </w:rPr>
-        <w:t>New YAML Pipeline Creation Experience</w:t>
-      </w:r>
-      <w:r>
-        <w:rPr>
-          <w:b/>
-        </w:rPr>
-        <w:t xml:space="preserve"> </w:t>
-      </w:r>
-      <w:r>
-        <w:t>feature if it</w:t>
-      </w:r>
-      <w:r>
-        <w:t>’</w:t>
-      </w:r>
-      <w:r>
-        <w:t>s turned on</w:t>
+        <w:t>Click the X in the top-right corner to close out</w:t>
       </w:r>
     </w:p>
     <w:p>
@@ -1623,10 +1653,10 @@
           <w:noProof/>
         </w:rPr>
         <w:drawing>
-          <wp:inline distT="0" distB="0" distL="0" distR="0" wp14:anchorId="2E1B8590" wp14:editId="70DFC18C">
-            <wp:extent cx="4867275" cy="847725"/>
-            <wp:effectExtent l="0" t="0" r="9525" b="9525"/>
-            <wp:docPr id="31" name="Picture 31"/>
+          <wp:inline distT="0" distB="0" distL="0" distR="0" wp14:anchorId="2382F863" wp14:editId="727FBB83">
+            <wp:extent cx="5505450" cy="590550"/>
+            <wp:effectExtent l="0" t="0" r="0" b="0"/>
+            <wp:docPr id="32" name="Picture 32"/>
             <wp:cNvGraphicFramePr>
               <a:graphicFrameLocks xmlns:a="http://schemas.openxmlformats.org/drawingml/2006/main" noChangeAspect="1"/>
             </wp:cNvGraphicFramePr>
@@ -1646,7 +1676,7 @@
                   <pic:spPr>
                     <a:xfrm>
                       <a:off x="0" y="0"/>
-                      <a:ext cx="4867275" cy="847725"/>
+                      <a:ext cx="5505450" cy="590550"/>
                     </a:xfrm>
                     <a:prstGeom prst="rect">
                       <a:avLst/>
@@ -1660,6 +1690,14 @@
       </w:r>
     </w:p>
     <w:p>
+      <w:r>
+        <w:t xml:space="preserve">Next, </w:t>
+      </w:r>
+      <w:r>
+        <w:t xml:space="preserve">you’ll need to create a project if don’t have one already. </w:t>
+      </w:r>
+    </w:p>
+    <w:p>
       <w:pPr>
         <w:pStyle w:val="ListParagraph"/>
         <w:numPr>
@@ -1668,22 +1706,45 @@
         </w:numPr>
       </w:pPr>
       <w:r>
-        <w:t>Click the X in the top-right corner to close out</w:t>
-      </w:r>
-    </w:p>
-    <w:p>
-      <w:pPr>
-        <w:ind w:left="360"/>
-      </w:pPr>
+        <w:t xml:space="preserve">If you want to create a new </w:t>
+      </w:r>
+      <w:proofErr w:type="gramStart"/>
+      <w:r>
+        <w:t>project</w:t>
+      </w:r>
+      <w:proofErr w:type="gramEnd"/>
+      <w:r>
+        <w:t xml:space="preserve"> </w:t>
+      </w:r>
+      <w:r>
+        <w:t xml:space="preserve">click the </w:t>
+      </w:r>
+      <w:r>
+        <w:rPr>
+          <w:b/>
+        </w:rPr>
+        <w:t>Create Project</w:t>
+      </w:r>
+      <w:r>
+        <w:t xml:space="preserve"> button on the right</w:t>
+      </w:r>
+      <w:r>
+        <w:t xml:space="preserve">-side of the </w:t>
+      </w:r>
+      <w:r>
+        <w:t>screen</w:t>
+      </w:r>
+    </w:p>
+    <w:p>
       <w:r>
         <w:rPr>
           <w:noProof/>
         </w:rPr>
         <w:drawing>
-          <wp:inline distT="0" distB="0" distL="0" distR="0" wp14:anchorId="2382F863" wp14:editId="727FBB83">
-            <wp:extent cx="5505450" cy="590550"/>
-            <wp:effectExtent l="0" t="0" r="0" b="0"/>
-            <wp:docPr id="32" name="Picture 32"/>
+          <wp:inline distT="0" distB="0" distL="0" distR="0" wp14:anchorId="0D9B6DF9" wp14:editId="1ED6B25D">
+            <wp:extent cx="1600200" cy="352425"/>
+            <wp:effectExtent l="0" t="0" r="0" b="9525"/>
+            <wp:docPr id="27" name="Picture 27"/>
             <wp:cNvGraphicFramePr>
               <a:graphicFrameLocks xmlns:a="http://schemas.openxmlformats.org/drawingml/2006/main" noChangeAspect="1"/>
             </wp:cNvGraphicFramePr>
@@ -1703,7 +1764,7 @@
                   <pic:spPr>
                     <a:xfrm>
                       <a:off x="0" y="0"/>
-                      <a:ext cx="5505450" cy="590550"/>
+                      <a:ext cx="1600200" cy="352425"/>
                     </a:xfrm>
                     <a:prstGeom prst="rect">
                       <a:avLst/>
@@ -1717,14 +1778,6 @@
       </w:r>
     </w:p>
     <w:p>
-      <w:r>
-        <w:t xml:space="preserve">Next, </w:t>
-      </w:r>
-      <w:r>
-        <w:t xml:space="preserve">you’ll need to create a project if don’t have one already. </w:t>
-      </w:r>
-    </w:p>
-    <w:p>
       <w:pPr>
         <w:pStyle w:val="ListParagraph"/>
         <w:numPr>
@@ -1734,45 +1787,31 @@
       </w:pPr>
       <w:r>
         <w:lastRenderedPageBreak/>
-        <w:t xml:space="preserve">If you want to create a new </w:t>
-      </w:r>
-      <w:proofErr w:type="gramStart"/>
-      <w:r>
-        <w:t>project</w:t>
-      </w:r>
-      <w:proofErr w:type="gramEnd"/>
+        <w:t xml:space="preserve">Then name the project and click </w:t>
+      </w:r>
+      <w:r>
+        <w:rPr>
+          <w:b/>
+        </w:rPr>
+        <w:t>Create</w:t>
+      </w:r>
+      <w:r>
+        <w:t>.</w:t>
+      </w:r>
+    </w:p>
+    <w:p>
       <w:r>
         <w:t xml:space="preserve"> </w:t>
       </w:r>
       <w:r>
-        <w:t xml:space="preserve">click the </w:t>
-      </w:r>
-      <w:r>
-        <w:rPr>
-          <w:b/>
-        </w:rPr>
-        <w:t>Create Project</w:t>
-      </w:r>
-      <w:r>
-        <w:t xml:space="preserve"> button on the right</w:t>
-      </w:r>
-      <w:r>
-        <w:t xml:space="preserve">-side of the </w:t>
-      </w:r>
-      <w:r>
-        <w:t>screen</w:t>
-      </w:r>
-    </w:p>
-    <w:p>
-      <w:r>
         <w:rPr>
           <w:noProof/>
         </w:rPr>
         <w:drawing>
-          <wp:inline distT="0" distB="0" distL="0" distR="0" wp14:anchorId="0D9B6DF9" wp14:editId="1ED6B25D">
-            <wp:extent cx="1600200" cy="352425"/>
-            <wp:effectExtent l="0" t="0" r="0" b="9525"/>
-            <wp:docPr id="27" name="Picture 27"/>
+          <wp:inline distT="0" distB="0" distL="0" distR="0" wp14:anchorId="2B4421E0" wp14:editId="64CDEBD7">
+            <wp:extent cx="4876800" cy="5517141"/>
+            <wp:effectExtent l="0" t="0" r="0" b="7620"/>
+            <wp:docPr id="28" name="Picture 28"/>
             <wp:cNvGraphicFramePr>
               <a:graphicFrameLocks xmlns:a="http://schemas.openxmlformats.org/drawingml/2006/main" noChangeAspect="1"/>
             </wp:cNvGraphicFramePr>
@@ -1792,7 +1831,7 @@
                   <pic:spPr>
                     <a:xfrm>
                       <a:off x="0" y="0"/>
-                      <a:ext cx="1600200" cy="352425"/>
+                      <a:ext cx="4879471" cy="5520163"/>
                     </a:xfrm>
                     <a:prstGeom prst="rect">
                       <a:avLst/>
@@ -1814,31 +1853,64 @@
         </w:numPr>
       </w:pPr>
       <w:r>
-        <w:t xml:space="preserve">Then name the project and click </w:t>
+        <w:t xml:space="preserve">You </w:t>
+      </w:r>
+      <w:r>
+        <w:t xml:space="preserve">should now be on the main page of your new </w:t>
+      </w:r>
+      <w:r>
+        <w:t>project</w:t>
+      </w:r>
+    </w:p>
+    <w:p>
+      <w:pPr>
+        <w:ind w:left="360"/>
+      </w:pPr>
+      <w:r>
+        <w:t>Next, we’ll initialize the Repository to hold files</w:t>
+      </w:r>
+    </w:p>
+    <w:p>
+      <w:pPr>
+        <w:pStyle w:val="ListParagraph"/>
+        <w:numPr>
+          <w:ilvl w:val="0"/>
+          <w:numId w:val="1"/>
+        </w:numPr>
+      </w:pPr>
+      <w:r>
+        <w:t xml:space="preserve">Click </w:t>
       </w:r>
       <w:r>
         <w:rPr>
           <w:b/>
         </w:rPr>
-        <w:t>Create</w:t>
-      </w:r>
-      <w:r>
-        <w:t>.</w:t>
-      </w:r>
-    </w:p>
-    <w:p>
-      <w:r>
-        <w:t xml:space="preserve"> </w:t>
-      </w:r>
+        <w:t xml:space="preserve">Repos </w:t>
+      </w:r>
+      <w:r>
+        <w:t xml:space="preserve">on the left and then </w:t>
+      </w:r>
+      <w:r>
+        <w:rPr>
+          <w:b/>
+        </w:rPr>
+        <w:t>Files</w:t>
+      </w:r>
+    </w:p>
+    <w:p>
+      <w:pPr>
+        <w:ind w:left="360"/>
+      </w:pPr>
       <w:r>
         <w:rPr>
           <w:noProof/>
         </w:rPr>
+        <w:lastRenderedPageBreak/>
         <w:drawing>
-          <wp:inline distT="0" distB="0" distL="0" distR="0" wp14:anchorId="2B4421E0" wp14:editId="64CDEBD7">
-            <wp:extent cx="4876800" cy="5517141"/>
-            <wp:effectExtent l="0" t="0" r="0" b="7620"/>
-            <wp:docPr id="28" name="Picture 28"/>
+          <wp:inline distT="0" distB="0" distL="0" distR="0" wp14:anchorId="76C27715" wp14:editId="1BB86EC6">
+            <wp:extent cx="5943600" cy="3432175"/>
+            <wp:effectExtent l="0" t="0" r="0" b="0"/>
+            <wp:docPr id="33" name="Picture 33"/>
             <wp:cNvGraphicFramePr>
               <a:graphicFrameLocks xmlns:a="http://schemas.openxmlformats.org/drawingml/2006/main" noChangeAspect="1"/>
             </wp:cNvGraphicFramePr>
@@ -1858,7 +1930,7 @@
                   <pic:spPr>
                     <a:xfrm>
                       <a:off x="0" y="0"/>
-                      <a:ext cx="4879471" cy="5520163"/>
+                      <a:ext cx="5943600" cy="3432175"/>
                     </a:xfrm>
                     <a:prstGeom prst="rect">
                       <a:avLst/>
@@ -1878,15 +1950,18 @@
           <w:ilvl w:val="0"/>
           <w:numId w:val="1"/>
         </w:numPr>
-      </w:pPr>
-      <w:r>
-        <w:t xml:space="preserve">You </w:t>
-      </w:r>
-      <w:r>
-        <w:t xml:space="preserve">should now be on the main page of your new </w:t>
-      </w:r>
-      <w:r>
-        <w:t>project</w:t>
+        <w:rPr>
+          <w:b/>
+        </w:rPr>
+      </w:pPr>
+      <w:r>
+        <w:t xml:space="preserve">On the bottom of the right-pane click </w:t>
+      </w:r>
+      <w:r>
+        <w:rPr>
+          <w:b/>
+        </w:rPr>
+        <w:t>Initialize</w:t>
       </w:r>
     </w:p>
     <w:p>
@@ -1894,50 +1969,14 @@
         <w:ind w:left="360"/>
       </w:pPr>
       <w:r>
-        <w:t>Next, we’ll initialize the Repository to hold files</w:t>
-      </w:r>
-    </w:p>
-    <w:p>
-      <w:pPr>
-        <w:pStyle w:val="ListParagraph"/>
-        <w:numPr>
-          <w:ilvl w:val="0"/>
-          <w:numId w:val="1"/>
-        </w:numPr>
-      </w:pPr>
-      <w:r>
-        <w:t xml:space="preserve">Click </w:t>
-      </w:r>
-      <w:r>
-        <w:rPr>
-          <w:b/>
-        </w:rPr>
-        <w:t xml:space="preserve">Repos </w:t>
-      </w:r>
-      <w:r>
-        <w:t xml:space="preserve">on the left and then </w:t>
-      </w:r>
-      <w:r>
-        <w:rPr>
-          <w:b/>
-        </w:rPr>
-        <w:t>Files</w:t>
-      </w:r>
-    </w:p>
-    <w:p>
-      <w:pPr>
-        <w:ind w:left="360"/>
-      </w:pPr>
-      <w:r>
         <w:rPr>
           <w:noProof/>
         </w:rPr>
-        <w:lastRenderedPageBreak/>
         <w:drawing>
-          <wp:inline distT="0" distB="0" distL="0" distR="0" wp14:anchorId="76C27715" wp14:editId="1BB86EC6">
-            <wp:extent cx="5943600" cy="3432175"/>
+          <wp:inline distT="0" distB="0" distL="0" distR="0" wp14:anchorId="30732371" wp14:editId="3080CC04">
+            <wp:extent cx="5943600" cy="1165225"/>
             <wp:effectExtent l="0" t="0" r="0" b="0"/>
-            <wp:docPr id="33" name="Picture 33"/>
+            <wp:docPr id="34" name="Picture 34"/>
             <wp:cNvGraphicFramePr>
               <a:graphicFrameLocks xmlns:a="http://schemas.openxmlformats.org/drawingml/2006/main" noChangeAspect="1"/>
             </wp:cNvGraphicFramePr>
@@ -1957,72 +1996,6 @@
                   <pic:spPr>
                     <a:xfrm>
                       <a:off x="0" y="0"/>
-                      <a:ext cx="5943600" cy="3432175"/>
-                    </a:xfrm>
-                    <a:prstGeom prst="rect">
-                      <a:avLst/>
-                    </a:prstGeom>
-                  </pic:spPr>
-                </pic:pic>
-              </a:graphicData>
-            </a:graphic>
-          </wp:inline>
-        </w:drawing>
-      </w:r>
-    </w:p>
-    <w:p>
-      <w:pPr>
-        <w:pStyle w:val="ListParagraph"/>
-        <w:numPr>
-          <w:ilvl w:val="0"/>
-          <w:numId w:val="1"/>
-        </w:numPr>
-        <w:rPr>
-          <w:b/>
-        </w:rPr>
-      </w:pPr>
-      <w:r>
-        <w:t xml:space="preserve">On the bottom of the right-pane click </w:t>
-      </w:r>
-      <w:r>
-        <w:rPr>
-          <w:b/>
-        </w:rPr>
-        <w:t>Initialize</w:t>
-      </w:r>
-    </w:p>
-    <w:p>
-      <w:pPr>
-        <w:ind w:left="360"/>
-      </w:pPr>
-      <w:r>
-        <w:rPr>
-          <w:noProof/>
-        </w:rPr>
-        <w:drawing>
-          <wp:inline distT="0" distB="0" distL="0" distR="0" wp14:anchorId="30732371" wp14:editId="3080CC04">
-            <wp:extent cx="5943600" cy="1165225"/>
-            <wp:effectExtent l="0" t="0" r="0" b="0"/>
-            <wp:docPr id="34" name="Picture 34"/>
-            <wp:cNvGraphicFramePr>
-              <a:graphicFrameLocks xmlns:a="http://schemas.openxmlformats.org/drawingml/2006/main" noChangeAspect="1"/>
-            </wp:cNvGraphicFramePr>
-            <a:graphic xmlns:a="http://schemas.openxmlformats.org/drawingml/2006/main">
-              <a:graphicData uri="http://schemas.openxmlformats.org/drawingml/2006/picture">
-                <pic:pic xmlns:pic="http://schemas.openxmlformats.org/drawingml/2006/picture">
-                  <pic:nvPicPr>
-                    <pic:cNvPr id="1" name=""/>
-                    <pic:cNvPicPr/>
-                  </pic:nvPicPr>
-                  <pic:blipFill>
-                    <a:blip r:embed="rId20"/>
-                    <a:stretch>
-                      <a:fillRect/>
-                    </a:stretch>
-                  </pic:blipFill>
-                  <pic:spPr>
-                    <a:xfrm>
-                      <a:off x="0" y="0"/>
                       <a:ext cx="5943600" cy="1165225"/>
                     </a:xfrm>
                     <a:prstGeom prst="rect">
@@ -2081,7 +2054,7 @@
       <w:r>
         <w:t xml:space="preserve">using this step-by-step guide or import a pipeline from the </w:t>
       </w:r>
-      <w:hyperlink r:id="rId21" w:history="1">
+      <w:hyperlink r:id="rId20" w:history="1">
         <w:proofErr w:type="spellStart"/>
         <w:r>
           <w:rPr>
@@ -2174,6 +2147,69 @@
             <wp:extent cx="5943600" cy="1668145"/>
             <wp:effectExtent l="0" t="0" r="0" b="8255"/>
             <wp:docPr id="11" name="Picture 11"/>
+            <wp:cNvGraphicFramePr>
+              <a:graphicFrameLocks xmlns:a="http://schemas.openxmlformats.org/drawingml/2006/main" noChangeAspect="1"/>
+            </wp:cNvGraphicFramePr>
+            <a:graphic xmlns:a="http://schemas.openxmlformats.org/drawingml/2006/main">
+              <a:graphicData uri="http://schemas.openxmlformats.org/drawingml/2006/picture">
+                <pic:pic xmlns:pic="http://schemas.openxmlformats.org/drawingml/2006/picture">
+                  <pic:nvPicPr>
+                    <pic:cNvPr id="1" name=""/>
+                    <pic:cNvPicPr/>
+                  </pic:nvPicPr>
+                  <pic:blipFill>
+                    <a:blip r:embed="rId21"/>
+                    <a:stretch>
+                      <a:fillRect/>
+                    </a:stretch>
+                  </pic:blipFill>
+                  <pic:spPr>
+                    <a:xfrm>
+                      <a:off x="0" y="0"/>
+                      <a:ext cx="5943600" cy="1668145"/>
+                    </a:xfrm>
+                    <a:prstGeom prst="rect">
+                      <a:avLst/>
+                    </a:prstGeom>
+                  </pic:spPr>
+                </pic:pic>
+              </a:graphicData>
+            </a:graphic>
+          </wp:inline>
+        </w:drawing>
+      </w:r>
+    </w:p>
+    <w:p>
+      <w:pPr>
+        <w:pStyle w:val="ListParagraph"/>
+        <w:numPr>
+          <w:ilvl w:val="0"/>
+          <w:numId w:val="1"/>
+        </w:numPr>
+      </w:pPr>
+      <w:r>
+        <w:t>Once in your Azure DevOps subscription, c</w:t>
+      </w:r>
+      <w:r>
+        <w:t xml:space="preserve">reate a new build pipeline (the import option is not available without </w:t>
+      </w:r>
+      <w:r>
+        <w:t>at least one present)</w:t>
+      </w:r>
+    </w:p>
+    <w:p>
+      <w:pPr>
+        <w:ind w:left="360"/>
+      </w:pPr>
+      <w:r>
+        <w:rPr>
+          <w:noProof/>
+        </w:rPr>
+        <w:drawing>
+          <wp:inline distT="0" distB="0" distL="0" distR="0" wp14:anchorId="15AEB368" wp14:editId="325E4826">
+            <wp:extent cx="5943600" cy="1353820"/>
+            <wp:effectExtent l="0" t="0" r="0" b="0"/>
+            <wp:docPr id="2" name="Picture 2"/>
             <wp:cNvGraphicFramePr>
               <a:graphicFrameLocks xmlns:a="http://schemas.openxmlformats.org/drawingml/2006/main" noChangeAspect="1"/>
             </wp:cNvGraphicFramePr>
@@ -2193,7 +2229,7 @@
                   <pic:spPr>
                     <a:xfrm>
                       <a:off x="0" y="0"/>
-                      <a:ext cx="5943600" cy="1668145"/>
+                      <a:ext cx="5943600" cy="1353820"/>
                     </a:xfrm>
                     <a:prstGeom prst="rect">
                       <a:avLst/>
@@ -2215,13 +2251,7 @@
         </w:numPr>
       </w:pPr>
       <w:r>
-        <w:t>Once in your Azure DevOps subscription, c</w:t>
-      </w:r>
-      <w:r>
-        <w:t xml:space="preserve">reate a new build pipeline (the import option is not available without </w:t>
-      </w:r>
-      <w:r>
-        <w:t>at least one present)</w:t>
+        <w:t>Choosing default is fine</w:t>
       </w:r>
     </w:p>
     <w:p>
@@ -2232,11 +2262,12 @@
         <w:rPr>
           <w:noProof/>
         </w:rPr>
+        <w:lastRenderedPageBreak/>
         <w:drawing>
-          <wp:inline distT="0" distB="0" distL="0" distR="0" wp14:anchorId="15AEB368" wp14:editId="325E4826">
-            <wp:extent cx="5943600" cy="1353820"/>
-            <wp:effectExtent l="0" t="0" r="0" b="0"/>
-            <wp:docPr id="2" name="Picture 2"/>
+          <wp:inline distT="0" distB="0" distL="0" distR="0" wp14:anchorId="5D1B1566" wp14:editId="7310E0AA">
+            <wp:extent cx="5286375" cy="3619500"/>
+            <wp:effectExtent l="0" t="0" r="9525" b="0"/>
+            <wp:docPr id="5" name="Picture 5"/>
             <wp:cNvGraphicFramePr>
               <a:graphicFrameLocks xmlns:a="http://schemas.openxmlformats.org/drawingml/2006/main" noChangeAspect="1"/>
             </wp:cNvGraphicFramePr>
@@ -2256,7 +2287,7 @@
                   <pic:spPr>
                     <a:xfrm>
                       <a:off x="0" y="0"/>
-                      <a:ext cx="5943600" cy="1353820"/>
+                      <a:ext cx="5286375" cy="3619500"/>
                     </a:xfrm>
                     <a:prstGeom prst="rect">
                       <a:avLst/>
@@ -2278,7 +2309,7 @@
         </w:numPr>
       </w:pPr>
       <w:r>
-        <w:t>Choosing default is fine</w:t>
+        <w:t>Then…</w:t>
       </w:r>
     </w:p>
     <w:p>
@@ -2289,12 +2320,11 @@
         <w:rPr>
           <w:noProof/>
         </w:rPr>
-        <w:lastRenderedPageBreak/>
         <w:drawing>
-          <wp:inline distT="0" distB="0" distL="0" distR="0" wp14:anchorId="5D1B1566" wp14:editId="7310E0AA">
-            <wp:extent cx="5286375" cy="3619500"/>
-            <wp:effectExtent l="0" t="0" r="9525" b="0"/>
-            <wp:docPr id="5" name="Picture 5"/>
+          <wp:inline distT="0" distB="0" distL="0" distR="0" wp14:anchorId="2752D179" wp14:editId="2F3ADE4F">
+            <wp:extent cx="1828800" cy="590550"/>
+            <wp:effectExtent l="0" t="0" r="0" b="0"/>
+            <wp:docPr id="7" name="Picture 7"/>
             <wp:cNvGraphicFramePr>
               <a:graphicFrameLocks xmlns:a="http://schemas.openxmlformats.org/drawingml/2006/main" noChangeAspect="1"/>
             </wp:cNvGraphicFramePr>
@@ -2314,7 +2344,7 @@
                   <pic:spPr>
                     <a:xfrm>
                       <a:off x="0" y="0"/>
-                      <a:ext cx="5286375" cy="3619500"/>
+                      <a:ext cx="1828800" cy="590550"/>
                     </a:xfrm>
                     <a:prstGeom prst="rect">
                       <a:avLst/>
@@ -2336,7 +2366,7 @@
         </w:numPr>
       </w:pPr>
       <w:r>
-        <w:t>Then…</w:t>
+        <w:t>When it creates Save it</w:t>
       </w:r>
     </w:p>
     <w:p>
@@ -2348,10 +2378,10 @@
           <w:noProof/>
         </w:rPr>
         <w:drawing>
-          <wp:inline distT="0" distB="0" distL="0" distR="0" wp14:anchorId="2752D179" wp14:editId="2F3ADE4F">
-            <wp:extent cx="1828800" cy="590550"/>
-            <wp:effectExtent l="0" t="0" r="0" b="0"/>
-            <wp:docPr id="7" name="Picture 7"/>
+          <wp:inline distT="0" distB="0" distL="0" distR="0" wp14:anchorId="61A8BA73" wp14:editId="2105C4B1">
+            <wp:extent cx="1514475" cy="1295400"/>
+            <wp:effectExtent l="0" t="0" r="9525" b="0"/>
+            <wp:docPr id="9" name="Picture 9"/>
             <wp:cNvGraphicFramePr>
               <a:graphicFrameLocks xmlns:a="http://schemas.openxmlformats.org/drawingml/2006/main" noChangeAspect="1"/>
             </wp:cNvGraphicFramePr>
@@ -2371,7 +2401,7 @@
                   <pic:spPr>
                     <a:xfrm>
                       <a:off x="0" y="0"/>
-                      <a:ext cx="1828800" cy="590550"/>
+                      <a:ext cx="1514475" cy="1295400"/>
                     </a:xfrm>
                     <a:prstGeom prst="rect">
                       <a:avLst/>
@@ -2393,7 +2423,10 @@
         </w:numPr>
       </w:pPr>
       <w:r>
-        <w:t>When it creates Save it</w:t>
+        <w:t>Then go back to the Builds icon on the left</w:t>
+      </w:r>
+      <w:r>
+        <w:t>, click it, then the New drop-down, and choose import</w:t>
       </w:r>
     </w:p>
     <w:p>
@@ -2404,11 +2437,12 @@
         <w:rPr>
           <w:noProof/>
         </w:rPr>
+        <w:lastRenderedPageBreak/>
         <w:drawing>
-          <wp:inline distT="0" distB="0" distL="0" distR="0" wp14:anchorId="61A8BA73" wp14:editId="2105C4B1">
-            <wp:extent cx="1514475" cy="1295400"/>
-            <wp:effectExtent l="0" t="0" r="9525" b="0"/>
-            <wp:docPr id="9" name="Picture 9"/>
+          <wp:inline distT="0" distB="0" distL="0" distR="0" wp14:anchorId="2244C5D6" wp14:editId="43666162">
+            <wp:extent cx="4257675" cy="2162175"/>
+            <wp:effectExtent l="0" t="0" r="9525" b="9525"/>
+            <wp:docPr id="14" name="Picture 14"/>
             <wp:cNvGraphicFramePr>
               <a:graphicFrameLocks xmlns:a="http://schemas.openxmlformats.org/drawingml/2006/main" noChangeAspect="1"/>
             </wp:cNvGraphicFramePr>
@@ -2428,7 +2462,7 @@
                   <pic:spPr>
                     <a:xfrm>
                       <a:off x="0" y="0"/>
-                      <a:ext cx="1514475" cy="1295400"/>
+                      <a:ext cx="4257675" cy="2162175"/>
                     </a:xfrm>
                     <a:prstGeom prst="rect">
                       <a:avLst/>
@@ -2450,10 +2484,7 @@
         </w:numPr>
       </w:pPr>
       <w:r>
-        <w:t>Then go back to the Builds icon on the left</w:t>
-      </w:r>
-      <w:r>
-        <w:t>, click it, then the New drop-down, and choose import</w:t>
+        <w:t>Browse to the previously downloaded pipeline</w:t>
       </w:r>
     </w:p>
     <w:p>
@@ -2464,12 +2495,11 @@
         <w:rPr>
           <w:noProof/>
         </w:rPr>
-        <w:lastRenderedPageBreak/>
         <w:drawing>
-          <wp:inline distT="0" distB="0" distL="0" distR="0" wp14:anchorId="2244C5D6" wp14:editId="43666162">
-            <wp:extent cx="4257675" cy="2162175"/>
-            <wp:effectExtent l="0" t="0" r="9525" b="9525"/>
-            <wp:docPr id="14" name="Picture 14"/>
+          <wp:inline distT="0" distB="0" distL="0" distR="0" wp14:anchorId="27AFB361" wp14:editId="1A816522">
+            <wp:extent cx="3762375" cy="1981200"/>
+            <wp:effectExtent l="0" t="0" r="9525" b="0"/>
+            <wp:docPr id="22" name="Picture 22"/>
             <wp:cNvGraphicFramePr>
               <a:graphicFrameLocks xmlns:a="http://schemas.openxmlformats.org/drawingml/2006/main" noChangeAspect="1"/>
             </wp:cNvGraphicFramePr>
@@ -2489,7 +2519,7 @@
                   <pic:spPr>
                     <a:xfrm>
                       <a:off x="0" y="0"/>
-                      <a:ext cx="4257675" cy="2162175"/>
+                      <a:ext cx="3762375" cy="1981200"/>
                     </a:xfrm>
                     <a:prstGeom prst="rect">
                       <a:avLst/>
@@ -2511,7 +2541,10 @@
         </w:numPr>
       </w:pPr>
       <w:r>
-        <w:t>Browse to the previously downloaded pipeline</w:t>
+        <w:t xml:space="preserve">For the agent pool choose </w:t>
+      </w:r>
+      <w:r>
+        <w:t>Hosted VS2017</w:t>
       </w:r>
     </w:p>
     <w:p>
@@ -2523,10 +2556,10 @@
           <w:noProof/>
         </w:rPr>
         <w:drawing>
-          <wp:inline distT="0" distB="0" distL="0" distR="0" wp14:anchorId="27AFB361" wp14:editId="1A816522">
-            <wp:extent cx="3762375" cy="1981200"/>
-            <wp:effectExtent l="0" t="0" r="9525" b="0"/>
-            <wp:docPr id="22" name="Picture 22"/>
+          <wp:inline distT="0" distB="0" distL="0" distR="0" wp14:anchorId="73240D0E" wp14:editId="4915D343">
+            <wp:extent cx="2933700" cy="1181100"/>
+            <wp:effectExtent l="0" t="0" r="0" b="0"/>
+            <wp:docPr id="23" name="Picture 23"/>
             <wp:cNvGraphicFramePr>
               <a:graphicFrameLocks xmlns:a="http://schemas.openxmlformats.org/drawingml/2006/main" noChangeAspect="1"/>
             </wp:cNvGraphicFramePr>
@@ -2546,66 +2579,6 @@
                   <pic:spPr>
                     <a:xfrm>
                       <a:off x="0" y="0"/>
-                      <a:ext cx="3762375" cy="1981200"/>
-                    </a:xfrm>
-                    <a:prstGeom prst="rect">
-                      <a:avLst/>
-                    </a:prstGeom>
-                  </pic:spPr>
-                </pic:pic>
-              </a:graphicData>
-            </a:graphic>
-          </wp:inline>
-        </w:drawing>
-      </w:r>
-    </w:p>
-    <w:p>
-      <w:pPr>
-        <w:pStyle w:val="ListParagraph"/>
-        <w:numPr>
-          <w:ilvl w:val="0"/>
-          <w:numId w:val="1"/>
-        </w:numPr>
-      </w:pPr>
-      <w:r>
-        <w:t xml:space="preserve">For the agent pool choose </w:t>
-      </w:r>
-      <w:r>
-        <w:t>Hosted VS2017</w:t>
-      </w:r>
-    </w:p>
-    <w:p>
-      <w:pPr>
-        <w:ind w:left="360"/>
-      </w:pPr>
-      <w:r>
-        <w:rPr>
-          <w:noProof/>
-        </w:rPr>
-        <w:drawing>
-          <wp:inline distT="0" distB="0" distL="0" distR="0" wp14:anchorId="73240D0E" wp14:editId="4915D343">
-            <wp:extent cx="2933700" cy="1181100"/>
-            <wp:effectExtent l="0" t="0" r="0" b="0"/>
-            <wp:docPr id="23" name="Picture 23"/>
-            <wp:cNvGraphicFramePr>
-              <a:graphicFrameLocks xmlns:a="http://schemas.openxmlformats.org/drawingml/2006/main" noChangeAspect="1"/>
-            </wp:cNvGraphicFramePr>
-            <a:graphic xmlns:a="http://schemas.openxmlformats.org/drawingml/2006/main">
-              <a:graphicData uri="http://schemas.openxmlformats.org/drawingml/2006/picture">
-                <pic:pic xmlns:pic="http://schemas.openxmlformats.org/drawingml/2006/picture">
-                  <pic:nvPicPr>
-                    <pic:cNvPr id="1" name=""/>
-                    <pic:cNvPicPr/>
-                  </pic:nvPicPr>
-                  <pic:blipFill>
-                    <a:blip r:embed="rId29"/>
-                    <a:stretch>
-                      <a:fillRect/>
-                    </a:stretch>
-                  </pic:blipFill>
-                  <pic:spPr>
-                    <a:xfrm>
-                      <a:off x="0" y="0"/>
                       <a:ext cx="2933700" cy="1181100"/>
                     </a:xfrm>
                     <a:prstGeom prst="rect">
@@ -2630,6 +2603,47 @@
       <w:r>
         <w:t>For each task choose your service connection</w:t>
       </w:r>
+      <w:r>
+        <w:t xml:space="preserve">. </w:t>
+      </w:r>
+    </w:p>
+    <w:p>
+      <w:pPr>
+        <w:pStyle w:val="ListParagraph"/>
+        <w:numPr>
+          <w:ilvl w:val="1"/>
+          <w:numId w:val="1"/>
+        </w:numPr>
+      </w:pPr>
+      <w:r>
+        <w:t xml:space="preserve">If you don’t already have one you can click the </w:t>
+      </w:r>
+      <w:r>
+        <w:rPr>
+          <w:b/>
+        </w:rPr>
+        <w:t>Manage</w:t>
+      </w:r>
+      <w:r>
+        <w:t xml:space="preserve"> link to create one.</w:t>
+      </w:r>
+      <w:r>
+        <w:t xml:space="preserve"> </w:t>
+      </w:r>
+      <w:r>
+        <w:t xml:space="preserve">Going through the wizard to create one the GUI will default to the Azure subscription of the </w:t>
+      </w:r>
+      <w:r>
+        <w:t xml:space="preserve">same account you used to log into Azure DevOps. If you want to connect to a different subscription use can use the full GUI which has additional options. The following link has more information if needed: </w:t>
+      </w:r>
+      <w:hyperlink r:id="rId29" w:history="1">
+        <w:r>
+          <w:rPr>
+            <w:rStyle w:val="Hyperlink"/>
+          </w:rPr>
+          <w:t>https://docs.microsoft.com/en-us/azure/devops/pipelines/library/service-endpoints?view=vsts</w:t>
+        </w:r>
+      </w:hyperlink>
     </w:p>
     <w:p>
       <w:pPr>
@@ -2639,6 +2653,7 @@
         <w:rPr>
           <w:noProof/>
         </w:rPr>
+        <w:lastRenderedPageBreak/>
         <w:drawing>
           <wp:inline distT="0" distB="0" distL="0" distR="0" wp14:anchorId="0B950601" wp14:editId="7A56B410">
             <wp:extent cx="5943600" cy="1158875"/>
@@ -2696,7 +2711,6 @@
         <w:rPr>
           <w:noProof/>
         </w:rPr>
-        <w:lastRenderedPageBreak/>
         <w:drawing>
           <wp:inline distT="0" distB="0" distL="0" distR="0" wp14:anchorId="17F968E1" wp14:editId="56392CD6">
             <wp:extent cx="1514475" cy="1295400"/>
@@ -2713,7 +2727,7 @@
                     <pic:cNvPicPr/>
                   </pic:nvPicPr>
                   <pic:blipFill>
-                    <a:blip r:embed="rId26"/>
+                    <a:blip r:embed="rId25"/>
                     <a:stretch>
                       <a:fillRect/>
                     </a:stretch>
@@ -2772,7 +2786,7 @@
       </w:pPr>
       <w:bookmarkStart w:id="1" w:name="_Hlk534044169"/>
       <w:r>
-        <w:t xml:space="preserve">To </w:t>
+        <w:t xml:space="preserve">OR </w:t>
       </w:r>
       <w:r>
         <w:t>build the example build pipeline from scratch instead of importing:</w:t>
@@ -3059,6 +3073,9 @@
       <w:r>
         <w:t xml:space="preserve"> and other options. </w:t>
       </w:r>
+      <w:r>
+        <w:t>The next step will display what to input in these sections.</w:t>
+      </w:r>
     </w:p>
     <w:p>
       <w:r>
@@ -3201,6 +3218,37 @@
       <w:pPr>
         <w:pStyle w:val="ListParagraph"/>
         <w:numPr>
+          <w:ilvl w:val="2"/>
+          <w:numId w:val="1"/>
+        </w:numPr>
+      </w:pPr>
+      <w:r>
+        <w:t xml:space="preserve">If you don’t already have a service connection, you can click the </w:t>
+      </w:r>
+      <w:r>
+        <w:rPr>
+          <w:b/>
+        </w:rPr>
+        <w:t>Manage</w:t>
+      </w:r>
+      <w:r>
+        <w:t xml:space="preserve"> link to create one. Going through the wizard to create one the GUI will default to the Azure subscription of the same account you used to log into Azure DevOps. If you want to connect to a different subscription use can use the full GUI which has additional options. The following link has more information if needed: </w:t>
+      </w:r>
+      <w:hyperlink r:id="rId35" w:history="1">
+        <w:r>
+          <w:rPr>
+            <w:rStyle w:val="Hyperlink"/>
+          </w:rPr>
+          <w:t>https://docs.microsoft.com/en-us/azure/devops/pipelines/library/service-endpoints?view=vsts</w:t>
+        </w:r>
+      </w:hyperlink>
+      <w:bookmarkStart w:id="2" w:name="_GoBack"/>
+      <w:bookmarkEnd w:id="2"/>
+    </w:p>
+    <w:p>
+      <w:pPr>
+        <w:pStyle w:val="ListParagraph"/>
+        <w:numPr>
           <w:ilvl w:val="1"/>
           <w:numId w:val="1"/>
         </w:numPr>
@@ -3548,63 +3596,6 @@
             <wp:extent cx="5943600" cy="5819140"/>
             <wp:effectExtent l="0" t="0" r="0" b="0"/>
             <wp:docPr id="4" name="Picture 4"/>
-            <wp:cNvGraphicFramePr>
-              <a:graphicFrameLocks xmlns:a="http://schemas.openxmlformats.org/drawingml/2006/main" noChangeAspect="1"/>
-            </wp:cNvGraphicFramePr>
-            <a:graphic xmlns:a="http://schemas.openxmlformats.org/drawingml/2006/main">
-              <a:graphicData uri="http://schemas.openxmlformats.org/drawingml/2006/picture">
-                <pic:pic xmlns:pic="http://schemas.openxmlformats.org/drawingml/2006/picture">
-                  <pic:nvPicPr>
-                    <pic:cNvPr id="1" name=""/>
-                    <pic:cNvPicPr/>
-                  </pic:nvPicPr>
-                  <pic:blipFill>
-                    <a:blip r:embed="rId35"/>
-                    <a:stretch>
-                      <a:fillRect/>
-                    </a:stretch>
-                  </pic:blipFill>
-                  <pic:spPr>
-                    <a:xfrm>
-                      <a:off x="0" y="0"/>
-                      <a:ext cx="5943600" cy="5819140"/>
-                    </a:xfrm>
-                    <a:prstGeom prst="rect">
-                      <a:avLst/>
-                    </a:prstGeom>
-                  </pic:spPr>
-                </pic:pic>
-              </a:graphicData>
-            </a:graphic>
-          </wp:inline>
-        </w:drawing>
-      </w:r>
-    </w:p>
-    <w:p>
-      <w:pPr>
-        <w:pStyle w:val="ListParagraph"/>
-        <w:numPr>
-          <w:ilvl w:val="0"/>
-          <w:numId w:val="1"/>
-        </w:numPr>
-      </w:pPr>
-      <w:r>
-        <w:t>Click the ‘Save’ button along the ribbon to save your work</w:t>
-      </w:r>
-      <w:r>
-        <w:t>:</w:t>
-      </w:r>
-    </w:p>
-    <w:p>
-      <w:r>
-        <w:rPr>
-          <w:noProof/>
-        </w:rPr>
-        <w:drawing>
-          <wp:inline distT="0" distB="0" distL="0" distR="0" wp14:anchorId="0F18DF9C" wp14:editId="48472516">
-            <wp:extent cx="3886200" cy="1162050"/>
-            <wp:effectExtent l="0" t="0" r="0" b="0"/>
-            <wp:docPr id="10" name="Picture 10"/>
             <wp:cNvGraphicFramePr>
               <a:graphicFrameLocks xmlns:a="http://schemas.openxmlformats.org/drawingml/2006/main" noChangeAspect="1"/>
             </wp:cNvGraphicFramePr>
@@ -3624,7 +3615,7 @@
                   <pic:spPr>
                     <a:xfrm>
                       <a:off x="0" y="0"/>
-                      <a:ext cx="3886200" cy="1162050"/>
+                      <a:ext cx="5943600" cy="5819140"/>
                     </a:xfrm>
                     <a:prstGeom prst="rect">
                       <a:avLst/>
@@ -3646,44 +3637,10 @@
         </w:numPr>
       </w:pPr>
       <w:r>
-        <w:t>Next, we’ll add the 2</w:t>
-      </w:r>
-      <w:r>
-        <w:rPr>
-          <w:vertAlign w:val="superscript"/>
-        </w:rPr>
-        <w:t>nd</w:t>
-      </w:r>
-      <w:r>
-        <w:t xml:space="preserve"> </w:t>
-      </w:r>
-      <w:proofErr w:type="spellStart"/>
-      <w:r>
-        <w:t>powershell</w:t>
-      </w:r>
-      <w:proofErr w:type="spellEnd"/>
-      <w:r>
-        <w:t xml:space="preserve"> script to create a VM.</w:t>
-      </w:r>
-    </w:p>
-    <w:p>
-      <w:pPr>
-        <w:pStyle w:val="ListParagraph"/>
-        <w:numPr>
-          <w:ilvl w:val="0"/>
-          <w:numId w:val="1"/>
-        </w:numPr>
-      </w:pPr>
-      <w:r>
-        <w:t xml:space="preserve">Click on our previous </w:t>
-      </w:r>
-      <w:proofErr w:type="spellStart"/>
-      <w:r>
-        <w:t>powershell</w:t>
-      </w:r>
-      <w:proofErr w:type="spellEnd"/>
-      <w:r>
-        <w:t xml:space="preserve"> script and then right-click choosing Clone task(s) (shown below)</w:t>
+        <w:t>Click the ‘Save’ button along the ribbon to save your work</w:t>
+      </w:r>
+      <w:r>
+        <w:t>:</w:t>
       </w:r>
     </w:p>
     <w:p>
@@ -3691,12 +3648,11 @@
         <w:rPr>
           <w:noProof/>
         </w:rPr>
-        <w:lastRenderedPageBreak/>
         <w:drawing>
-          <wp:inline distT="0" distB="0" distL="0" distR="0" wp14:anchorId="446B75B2" wp14:editId="698EF4D8">
-            <wp:extent cx="4752975" cy="4181475"/>
-            <wp:effectExtent l="0" t="0" r="9525" b="9525"/>
-            <wp:docPr id="19" name="Picture 19"/>
+          <wp:inline distT="0" distB="0" distL="0" distR="0" wp14:anchorId="0F18DF9C" wp14:editId="48472516">
+            <wp:extent cx="3886200" cy="1162050"/>
+            <wp:effectExtent l="0" t="0" r="0" b="0"/>
+            <wp:docPr id="10" name="Picture 10"/>
             <wp:cNvGraphicFramePr>
               <a:graphicFrameLocks xmlns:a="http://schemas.openxmlformats.org/drawingml/2006/main" noChangeAspect="1"/>
             </wp:cNvGraphicFramePr>
@@ -3716,7 +3672,7 @@
                   <pic:spPr>
                     <a:xfrm>
                       <a:off x="0" y="0"/>
-                      <a:ext cx="4752975" cy="4181475"/>
+                      <a:ext cx="3886200" cy="1162050"/>
                     </a:xfrm>
                     <a:prstGeom prst="rect">
                       <a:avLst/>
@@ -3738,7 +3694,7 @@
         </w:numPr>
       </w:pPr>
       <w:r>
-        <w:t>For this 2</w:t>
+        <w:t>Next, we’ll add the 2</w:t>
       </w:r>
       <w:r>
         <w:rPr>
@@ -3755,1070 +3711,40 @@
       </w:r>
       <w:proofErr w:type="spellEnd"/>
       <w:r>
-        <w:t xml:space="preserve"> script change the step as shown in the picture below. The two items that need to be changed are:</w:t>
+        <w:t xml:space="preserve"> script to create a VM.</w:t>
       </w:r>
     </w:p>
     <w:p>
       <w:pPr>
         <w:pStyle w:val="ListParagraph"/>
         <w:numPr>
-          <w:ilvl w:val="1"/>
+          <w:ilvl w:val="0"/>
           <w:numId w:val="1"/>
         </w:numPr>
       </w:pPr>
       <w:r>
-        <w:t xml:space="preserve">Name (ex. </w:t>
-      </w:r>
-      <w:r>
-        <w:t xml:space="preserve">Create NIC named </w:t>
-      </w:r>
-      <w:proofErr w:type="spellStart"/>
-      <w:r>
-        <w:t>VMName</w:t>
-      </w:r>
-      <w:proofErr w:type="spellEnd"/>
-      <w:r>
-        <w:t xml:space="preserve"> + 'NIC'</w:t>
-      </w:r>
-      <w:r>
-        <w:t>)</w:t>
-      </w:r>
-    </w:p>
-    <w:p>
-      <w:pPr>
-        <w:pStyle w:val="ListParagraph"/>
-        <w:numPr>
-          <w:ilvl w:val="1"/>
-          <w:numId w:val="1"/>
-        </w:numPr>
-        <w:rPr>
-          <w:i/>
-        </w:rPr>
-      </w:pPr>
-      <w:r>
-        <w:t xml:space="preserve">Inline </w:t>
-      </w:r>
-      <w:proofErr w:type="spellStart"/>
-      <w:r>
-        <w:t>Powershell</w:t>
-      </w:r>
-      <w:proofErr w:type="spellEnd"/>
-      <w:r>
-        <w:t xml:space="preserve"> script shown below </w:t>
-      </w:r>
-    </w:p>
-    <w:p>
-      <w:pPr>
-        <w:rPr>
-          <w:i/>
-        </w:rPr>
-      </w:pPr>
-      <w:r>
-        <w:rPr>
-          <w:i/>
-        </w:rPr>
-        <w:t>$</w:t>
-      </w:r>
-      <w:proofErr w:type="spellStart"/>
-      <w:r>
-        <w:rPr>
-          <w:i/>
-        </w:rPr>
-        <w:t>localPass</w:t>
-      </w:r>
-      <w:proofErr w:type="spellEnd"/>
-      <w:r>
-        <w:rPr>
-          <w:i/>
-        </w:rPr>
-        <w:t xml:space="preserve"> = </w:t>
-      </w:r>
-      <w:proofErr w:type="spellStart"/>
-      <w:r>
-        <w:rPr>
-          <w:i/>
-        </w:rPr>
-        <w:t>ConvertTo-SecureString</w:t>
-      </w:r>
-      <w:proofErr w:type="spellEnd"/>
-      <w:r>
-        <w:rPr>
-          <w:i/>
-        </w:rPr>
-        <w:t xml:space="preserve"> "$(</w:t>
-      </w:r>
-      <w:proofErr w:type="spellStart"/>
-      <w:r>
-        <w:rPr>
-          <w:i/>
-        </w:rPr>
-        <w:t>localPass</w:t>
-      </w:r>
-      <w:proofErr w:type="spellEnd"/>
-      <w:r>
-        <w:rPr>
-          <w:i/>
-        </w:rPr>
-        <w:t>)" -</w:t>
-      </w:r>
-      <w:proofErr w:type="spellStart"/>
-      <w:r>
-        <w:rPr>
-          <w:i/>
-        </w:rPr>
-        <w:t>AsPlainText</w:t>
-      </w:r>
-      <w:proofErr w:type="spellEnd"/>
-      <w:r>
-        <w:rPr>
-          <w:i/>
-        </w:rPr>
-        <w:t xml:space="preserve"> -Force</w:t>
-      </w:r>
-      <w:r>
-        <w:rPr>
-          <w:i/>
-        </w:rPr>
-        <w:br/>
-      </w:r>
-      <w:r>
-        <w:rPr>
-          <w:i/>
-        </w:rPr>
-        <w:t>$</w:t>
-      </w:r>
-      <w:proofErr w:type="spellStart"/>
-      <w:r>
-        <w:rPr>
-          <w:i/>
-        </w:rPr>
-        <w:t>NICName</w:t>
-      </w:r>
-      <w:proofErr w:type="spellEnd"/>
-      <w:r>
-        <w:rPr>
-          <w:i/>
-        </w:rPr>
-        <w:t xml:space="preserve"> = "$(</w:t>
-      </w:r>
-      <w:proofErr w:type="spellStart"/>
-      <w:r>
-        <w:rPr>
-          <w:i/>
-        </w:rPr>
-        <w:t>VMName</w:t>
-      </w:r>
-      <w:proofErr w:type="spellEnd"/>
-      <w:r>
-        <w:rPr>
-          <w:i/>
-        </w:rPr>
-        <w:t>)" + "NIC"</w:t>
-      </w:r>
-    </w:p>
-    <w:p>
-      <w:pPr>
-        <w:rPr>
-          <w:i/>
-        </w:rPr>
-      </w:pPr>
-      <w:r>
-        <w:rPr>
-          <w:i/>
-        </w:rPr>
-        <w:t>$NIC = Get-</w:t>
-      </w:r>
-      <w:proofErr w:type="spellStart"/>
-      <w:r>
-        <w:rPr>
-          <w:i/>
-        </w:rPr>
-        <w:t>AzureRmNetworkInterface</w:t>
-      </w:r>
-      <w:proofErr w:type="spellEnd"/>
-      <w:r>
-        <w:rPr>
-          <w:i/>
-        </w:rPr>
-        <w:t xml:space="preserve"> -</w:t>
-      </w:r>
-      <w:proofErr w:type="spellStart"/>
-      <w:r>
-        <w:rPr>
-          <w:i/>
-        </w:rPr>
-        <w:t>ResourceGroupName</w:t>
-      </w:r>
-      <w:proofErr w:type="spellEnd"/>
-      <w:r>
-        <w:rPr>
-          <w:i/>
-        </w:rPr>
-        <w:t xml:space="preserve"> "$(</w:t>
-      </w:r>
-      <w:proofErr w:type="spellStart"/>
-      <w:r>
-        <w:rPr>
-          <w:i/>
-        </w:rPr>
-        <w:t>ResourceGroup</w:t>
-      </w:r>
-      <w:proofErr w:type="spellEnd"/>
-      <w:r>
-        <w:rPr>
-          <w:i/>
-        </w:rPr>
-        <w:t>)" -Name $</w:t>
-      </w:r>
-      <w:proofErr w:type="spellStart"/>
-      <w:r>
-        <w:rPr>
-          <w:i/>
-        </w:rPr>
-        <w:t>NICName</w:t>
-      </w:r>
-      <w:proofErr w:type="spellEnd"/>
-    </w:p>
-    <w:p>
-      <w:pPr>
-        <w:rPr>
-          <w:i/>
-        </w:rPr>
-      </w:pPr>
-      <w:r>
-        <w:rPr>
-          <w:i/>
-        </w:rPr>
-        <w:t xml:space="preserve">$Credential = New-Object </w:t>
-      </w:r>
-      <w:proofErr w:type="spellStart"/>
-      <w:proofErr w:type="gramStart"/>
-      <w:r>
-        <w:rPr>
-          <w:i/>
-        </w:rPr>
-        <w:t>System.Management.Automation.PSCredential</w:t>
-      </w:r>
-      <w:proofErr w:type="spellEnd"/>
-      <w:proofErr w:type="gramEnd"/>
-      <w:r>
-        <w:rPr>
-          <w:i/>
-        </w:rPr>
-        <w:t xml:space="preserve"> ("$(</w:t>
-      </w:r>
-      <w:proofErr w:type="spellStart"/>
-      <w:r>
-        <w:rPr>
-          <w:i/>
-        </w:rPr>
-        <w:t>localUser</w:t>
-      </w:r>
-      <w:proofErr w:type="spellEnd"/>
-      <w:r>
-        <w:rPr>
-          <w:i/>
-        </w:rPr>
-        <w:t>)", $</w:t>
-      </w:r>
-      <w:proofErr w:type="spellStart"/>
-      <w:r>
-        <w:rPr>
-          <w:i/>
-        </w:rPr>
-        <w:t>localPass</w:t>
-      </w:r>
-      <w:proofErr w:type="spellEnd"/>
-      <w:r>
-        <w:rPr>
-          <w:i/>
-        </w:rPr>
-        <w:t>)</w:t>
-      </w:r>
-    </w:p>
-    <w:p>
-      <w:pPr>
-        <w:rPr>
-          <w:i/>
-        </w:rPr>
-      </w:pPr>
-      <w:r>
-        <w:rPr>
-          <w:i/>
-        </w:rPr>
-        <w:t>$</w:t>
-      </w:r>
-      <w:proofErr w:type="spellStart"/>
-      <w:r>
-        <w:rPr>
-          <w:i/>
-        </w:rPr>
-        <w:t>VirtualMachine</w:t>
-      </w:r>
-      <w:proofErr w:type="spellEnd"/>
-      <w:r>
-        <w:rPr>
-          <w:i/>
-        </w:rPr>
-        <w:t xml:space="preserve"> = New-</w:t>
-      </w:r>
-      <w:proofErr w:type="spellStart"/>
-      <w:r>
-        <w:rPr>
-          <w:i/>
-        </w:rPr>
-        <w:t>AzureRmVMConfig</w:t>
-      </w:r>
-      <w:proofErr w:type="spellEnd"/>
-      <w:r>
-        <w:rPr>
-          <w:i/>
-        </w:rPr>
-        <w:t xml:space="preserve"> -</w:t>
-      </w:r>
-      <w:proofErr w:type="spellStart"/>
-      <w:r>
-        <w:rPr>
-          <w:i/>
-        </w:rPr>
-        <w:t>VMName</w:t>
-      </w:r>
-      <w:proofErr w:type="spellEnd"/>
-      <w:r>
-        <w:rPr>
-          <w:i/>
-        </w:rPr>
-        <w:t xml:space="preserve"> "$(</w:t>
-      </w:r>
-      <w:proofErr w:type="spellStart"/>
-      <w:r>
-        <w:rPr>
-          <w:i/>
-        </w:rPr>
-        <w:t>VMName</w:t>
-      </w:r>
-      <w:proofErr w:type="spellEnd"/>
-      <w:r>
-        <w:rPr>
-          <w:i/>
-        </w:rPr>
-        <w:t>)" -</w:t>
-      </w:r>
-      <w:proofErr w:type="spellStart"/>
-      <w:r>
-        <w:rPr>
-          <w:i/>
-        </w:rPr>
-        <w:t>VMSize</w:t>
-      </w:r>
-      <w:proofErr w:type="spellEnd"/>
-      <w:r>
-        <w:rPr>
-          <w:i/>
-        </w:rPr>
-        <w:t xml:space="preserve"> "$(</w:t>
-      </w:r>
-      <w:proofErr w:type="spellStart"/>
-      <w:r>
-        <w:rPr>
-          <w:i/>
-        </w:rPr>
-        <w:t>VMSize</w:t>
-      </w:r>
-      <w:proofErr w:type="spellEnd"/>
-      <w:r>
-        <w:rPr>
-          <w:i/>
-        </w:rPr>
-        <w:t>)"</w:t>
-      </w:r>
-      <w:r>
-        <w:rPr>
-          <w:i/>
-        </w:rPr>
-        <w:br/>
-      </w:r>
-      <w:r>
-        <w:rPr>
-          <w:i/>
-        </w:rPr>
-        <w:t>$</w:t>
-      </w:r>
-      <w:proofErr w:type="spellStart"/>
-      <w:r>
-        <w:rPr>
-          <w:i/>
-        </w:rPr>
-        <w:t>VirtualMachine</w:t>
-      </w:r>
-      <w:proofErr w:type="spellEnd"/>
-      <w:r>
-        <w:rPr>
-          <w:i/>
-        </w:rPr>
-        <w:t xml:space="preserve"> = Set-</w:t>
-      </w:r>
-      <w:proofErr w:type="spellStart"/>
-      <w:r>
-        <w:rPr>
-          <w:i/>
-        </w:rPr>
-        <w:t>AzureRmVMOperatingSystem</w:t>
-      </w:r>
-      <w:proofErr w:type="spellEnd"/>
-      <w:r>
-        <w:rPr>
-          <w:i/>
-        </w:rPr>
-        <w:t xml:space="preserve"> -VM $</w:t>
-      </w:r>
-      <w:proofErr w:type="spellStart"/>
-      <w:r>
-        <w:rPr>
-          <w:i/>
-        </w:rPr>
-        <w:t>VirtualMachine</w:t>
-      </w:r>
-      <w:proofErr w:type="spellEnd"/>
-      <w:r>
-        <w:rPr>
-          <w:i/>
-        </w:rPr>
-        <w:t xml:space="preserve"> -Windows -</w:t>
-      </w:r>
-      <w:proofErr w:type="spellStart"/>
-      <w:r>
-        <w:rPr>
-          <w:i/>
-        </w:rPr>
-        <w:t>ComputerName</w:t>
-      </w:r>
-      <w:proofErr w:type="spellEnd"/>
-      <w:r>
-        <w:rPr>
-          <w:i/>
-        </w:rPr>
-        <w:t xml:space="preserve"> "$(</w:t>
-      </w:r>
-      <w:proofErr w:type="spellStart"/>
-      <w:r>
-        <w:rPr>
-          <w:i/>
-        </w:rPr>
-        <w:t>VMName</w:t>
-      </w:r>
-      <w:proofErr w:type="spellEnd"/>
-      <w:r>
-        <w:rPr>
-          <w:i/>
-        </w:rPr>
-        <w:t>)" -Credential $Credential -</w:t>
-      </w:r>
-      <w:proofErr w:type="spellStart"/>
-      <w:r>
-        <w:rPr>
-          <w:i/>
-        </w:rPr>
-        <w:t>ProvisionVMAgent</w:t>
-      </w:r>
-      <w:proofErr w:type="spellEnd"/>
-      <w:r>
-        <w:rPr>
-          <w:i/>
-        </w:rPr>
-        <w:t xml:space="preserve"> -</w:t>
-      </w:r>
-      <w:proofErr w:type="spellStart"/>
-      <w:r>
-        <w:rPr>
-          <w:i/>
-        </w:rPr>
-        <w:t>EnableAutoUpdate</w:t>
-      </w:r>
-      <w:proofErr w:type="spellEnd"/>
-      <w:r>
-        <w:rPr>
-          <w:i/>
-        </w:rPr>
-        <w:br/>
-      </w:r>
-      <w:r>
-        <w:rPr>
-          <w:i/>
-        </w:rPr>
-        <w:t>$</w:t>
-      </w:r>
-      <w:proofErr w:type="spellStart"/>
-      <w:r>
-        <w:rPr>
-          <w:i/>
-        </w:rPr>
-        <w:t>VirtualMachine</w:t>
-      </w:r>
-      <w:proofErr w:type="spellEnd"/>
-      <w:r>
-        <w:rPr>
-          <w:i/>
-        </w:rPr>
-        <w:t xml:space="preserve"> = Add-</w:t>
-      </w:r>
-      <w:proofErr w:type="spellStart"/>
-      <w:r>
-        <w:rPr>
-          <w:i/>
-        </w:rPr>
-        <w:t>AzureRmVMNetworkInterface</w:t>
-      </w:r>
-      <w:proofErr w:type="spellEnd"/>
-      <w:r>
-        <w:rPr>
-          <w:i/>
-        </w:rPr>
-        <w:t xml:space="preserve"> -VM $</w:t>
-      </w:r>
-      <w:proofErr w:type="spellStart"/>
-      <w:r>
-        <w:rPr>
-          <w:i/>
-        </w:rPr>
-        <w:t>VirtualMachine</w:t>
-      </w:r>
-      <w:proofErr w:type="spellEnd"/>
-      <w:r>
-        <w:rPr>
-          <w:i/>
-        </w:rPr>
-        <w:t xml:space="preserve"> -Id $</w:t>
-      </w:r>
-      <w:proofErr w:type="spellStart"/>
-      <w:r>
-        <w:rPr>
-          <w:i/>
-        </w:rPr>
-        <w:t>NIC.Id</w:t>
-      </w:r>
-      <w:proofErr w:type="spellEnd"/>
-      <w:r>
-        <w:rPr>
-          <w:i/>
-        </w:rPr>
-        <w:br/>
-      </w:r>
-      <w:r>
-        <w:rPr>
-          <w:i/>
-        </w:rPr>
-        <w:t>$</w:t>
-      </w:r>
-      <w:proofErr w:type="spellStart"/>
-      <w:r>
-        <w:rPr>
-          <w:i/>
-        </w:rPr>
-        <w:t>VirtualMachine</w:t>
-      </w:r>
-      <w:proofErr w:type="spellEnd"/>
-      <w:r>
-        <w:rPr>
-          <w:i/>
-        </w:rPr>
-        <w:t xml:space="preserve"> = Set-</w:t>
-      </w:r>
-      <w:proofErr w:type="spellStart"/>
-      <w:r>
-        <w:rPr>
-          <w:i/>
-        </w:rPr>
-        <w:t>AzureRmVMSourceImage</w:t>
-      </w:r>
-      <w:proofErr w:type="spellEnd"/>
-      <w:r>
-        <w:rPr>
-          <w:i/>
-        </w:rPr>
-        <w:t xml:space="preserve"> -VM $</w:t>
-      </w:r>
-      <w:proofErr w:type="spellStart"/>
-      <w:r>
-        <w:rPr>
-          <w:i/>
-        </w:rPr>
-        <w:t>VirtualMachine</w:t>
-      </w:r>
-      <w:proofErr w:type="spellEnd"/>
-      <w:r>
-        <w:rPr>
-          <w:i/>
-        </w:rPr>
-        <w:t xml:space="preserve"> -</w:t>
-      </w:r>
-      <w:proofErr w:type="spellStart"/>
-      <w:r>
-        <w:rPr>
-          <w:i/>
-        </w:rPr>
-        <w:t>PublisherName</w:t>
-      </w:r>
-      <w:proofErr w:type="spellEnd"/>
-      <w:r>
-        <w:rPr>
-          <w:i/>
-        </w:rPr>
-        <w:t xml:space="preserve"> '</w:t>
-      </w:r>
-      <w:proofErr w:type="spellStart"/>
-      <w:r>
-        <w:rPr>
-          <w:i/>
-        </w:rPr>
-        <w:t>MicrosoftWindowsServer</w:t>
-      </w:r>
-      <w:proofErr w:type="spellEnd"/>
-      <w:r>
-        <w:rPr>
-          <w:i/>
-        </w:rPr>
-        <w:t>' -Offer '</w:t>
-      </w:r>
-      <w:proofErr w:type="spellStart"/>
-      <w:r>
-        <w:rPr>
-          <w:i/>
-        </w:rPr>
-        <w:t>WindowsServer</w:t>
-      </w:r>
-      <w:proofErr w:type="spellEnd"/>
-      <w:r>
-        <w:rPr>
-          <w:i/>
-        </w:rPr>
-        <w:t>' -</w:t>
-      </w:r>
-      <w:proofErr w:type="spellStart"/>
-      <w:r>
-        <w:rPr>
-          <w:i/>
-        </w:rPr>
-        <w:t>Skus</w:t>
-      </w:r>
-      <w:proofErr w:type="spellEnd"/>
-      <w:r>
-        <w:rPr>
-          <w:i/>
-        </w:rPr>
-        <w:t xml:space="preserve"> '2016-Datacenter' -Version 'latest'</w:t>
-      </w:r>
-      <w:r>
-        <w:rPr>
-          <w:i/>
-        </w:rPr>
-        <w:br/>
-      </w:r>
-      <w:r>
-        <w:rPr>
-          <w:i/>
-        </w:rPr>
-        <w:t>$</w:t>
-      </w:r>
-      <w:proofErr w:type="spellStart"/>
-      <w:r>
-        <w:rPr>
-          <w:i/>
-        </w:rPr>
-        <w:t>VirtualMachine</w:t>
-      </w:r>
-      <w:proofErr w:type="spellEnd"/>
-      <w:r>
-        <w:rPr>
-          <w:i/>
-        </w:rPr>
-        <w:t xml:space="preserve"> = Set-</w:t>
-      </w:r>
-      <w:proofErr w:type="spellStart"/>
-      <w:r>
-        <w:rPr>
-          <w:i/>
-        </w:rPr>
-        <w:t>AzureRmVMOSDisk</w:t>
-      </w:r>
-      <w:proofErr w:type="spellEnd"/>
-      <w:r>
-        <w:rPr>
-          <w:i/>
-        </w:rPr>
-        <w:t xml:space="preserve"> -VM $</w:t>
-      </w:r>
-      <w:proofErr w:type="spellStart"/>
-      <w:r>
-        <w:rPr>
-          <w:i/>
-        </w:rPr>
-        <w:t>VirtualMachine</w:t>
-      </w:r>
-      <w:proofErr w:type="spellEnd"/>
-      <w:r>
-        <w:rPr>
-          <w:i/>
-        </w:rPr>
-        <w:t xml:space="preserve"> -</w:t>
-      </w:r>
-      <w:proofErr w:type="spellStart"/>
-      <w:r>
-        <w:rPr>
-          <w:i/>
-        </w:rPr>
-        <w:t>CreateOption</w:t>
-      </w:r>
-      <w:proofErr w:type="spellEnd"/>
-      <w:r>
-        <w:rPr>
-          <w:i/>
-        </w:rPr>
-        <w:t xml:space="preserve"> '</w:t>
-      </w:r>
-      <w:proofErr w:type="spellStart"/>
-      <w:r>
-        <w:rPr>
-          <w:i/>
-        </w:rPr>
-        <w:t>FromImage</w:t>
-      </w:r>
-      <w:proofErr w:type="spellEnd"/>
-      <w:r>
-        <w:rPr>
-          <w:i/>
-        </w:rPr>
-        <w:t>' -</w:t>
-      </w:r>
-      <w:proofErr w:type="spellStart"/>
-      <w:r>
-        <w:rPr>
-          <w:i/>
-        </w:rPr>
-        <w:t>StorageAccountType</w:t>
-      </w:r>
-      <w:proofErr w:type="spellEnd"/>
-      <w:r>
-        <w:rPr>
-          <w:i/>
-        </w:rPr>
-        <w:t xml:space="preserve"> '</w:t>
-      </w:r>
-      <w:proofErr w:type="spellStart"/>
-      <w:r>
-        <w:rPr>
-          <w:i/>
-        </w:rPr>
-        <w:t>Standard_LRS</w:t>
-      </w:r>
-      <w:proofErr w:type="spellEnd"/>
-      <w:r>
-        <w:rPr>
-          <w:i/>
-        </w:rPr>
-        <w:t>'  -Name "$(</w:t>
-      </w:r>
-      <w:proofErr w:type="spellStart"/>
-      <w:r>
-        <w:rPr>
-          <w:i/>
-        </w:rPr>
-        <w:t>VMName</w:t>
-      </w:r>
-      <w:proofErr w:type="spellEnd"/>
-      <w:r>
-        <w:rPr>
-          <w:i/>
-        </w:rPr>
-        <w:t>)-</w:t>
-      </w:r>
-      <w:proofErr w:type="spellStart"/>
-      <w:r>
-        <w:rPr>
-          <w:i/>
-        </w:rPr>
-        <w:t>osdisk</w:t>
-      </w:r>
-      <w:proofErr w:type="spellEnd"/>
-      <w:r>
-        <w:rPr>
-          <w:i/>
-        </w:rPr>
-        <w:t>"</w:t>
-      </w:r>
-      <w:r>
-        <w:rPr>
-          <w:i/>
-        </w:rPr>
-        <w:br/>
-      </w:r>
-      <w:r>
-        <w:rPr>
-          <w:i/>
-        </w:rPr>
-        <w:t>$</w:t>
-      </w:r>
-      <w:proofErr w:type="spellStart"/>
-      <w:r>
-        <w:rPr>
-          <w:i/>
-        </w:rPr>
-        <w:t>VirtualMachine</w:t>
-      </w:r>
-      <w:proofErr w:type="spellEnd"/>
-      <w:r>
-        <w:rPr>
-          <w:i/>
-        </w:rPr>
-        <w:t xml:space="preserve"> = Add-</w:t>
-      </w:r>
-      <w:proofErr w:type="spellStart"/>
-      <w:r>
-        <w:rPr>
-          <w:i/>
-        </w:rPr>
-        <w:t>AzureRmVMDataDisk</w:t>
-      </w:r>
-      <w:proofErr w:type="spellEnd"/>
-      <w:r>
-        <w:rPr>
-          <w:i/>
-        </w:rPr>
-        <w:t xml:space="preserve"> -VM $</w:t>
-      </w:r>
-      <w:proofErr w:type="spellStart"/>
-      <w:r>
-        <w:rPr>
-          <w:i/>
-        </w:rPr>
-        <w:t>VirtualMachine</w:t>
-      </w:r>
-      <w:proofErr w:type="spellEnd"/>
-      <w:r>
-        <w:rPr>
-          <w:i/>
-        </w:rPr>
-        <w:t xml:space="preserve"> -</w:t>
-      </w:r>
-      <w:proofErr w:type="spellStart"/>
-      <w:r>
-        <w:rPr>
-          <w:i/>
-        </w:rPr>
-        <w:t>Lun</w:t>
-      </w:r>
-      <w:proofErr w:type="spellEnd"/>
-      <w:r>
-        <w:rPr>
-          <w:i/>
-        </w:rPr>
-        <w:t xml:space="preserve"> 0 -</w:t>
-      </w:r>
-      <w:proofErr w:type="spellStart"/>
-      <w:r>
-        <w:rPr>
-          <w:i/>
-        </w:rPr>
-        <w:t>CreateOption</w:t>
-      </w:r>
-      <w:proofErr w:type="spellEnd"/>
-      <w:r>
-        <w:rPr>
-          <w:i/>
-        </w:rPr>
-        <w:t xml:space="preserve"> 'Empty' -Name "$(</w:t>
-      </w:r>
-      <w:proofErr w:type="spellStart"/>
-      <w:r>
-        <w:rPr>
-          <w:i/>
-        </w:rPr>
-        <w:t>VMName</w:t>
-      </w:r>
-      <w:proofErr w:type="spellEnd"/>
-      <w:r>
-        <w:rPr>
-          <w:i/>
-        </w:rPr>
-        <w:t>)-datadisk1" -</w:t>
-      </w:r>
-      <w:proofErr w:type="spellStart"/>
-      <w:r>
-        <w:rPr>
-          <w:i/>
-        </w:rPr>
-        <w:t>StorageAccountType</w:t>
-      </w:r>
-      <w:proofErr w:type="spellEnd"/>
-      <w:r>
-        <w:rPr>
-          <w:i/>
-        </w:rPr>
-        <w:t xml:space="preserve"> '</w:t>
-      </w:r>
-      <w:proofErr w:type="spellStart"/>
-      <w:r>
-        <w:rPr>
-          <w:i/>
-        </w:rPr>
-        <w:t>Standard_LRS</w:t>
-      </w:r>
-      <w:proofErr w:type="spellEnd"/>
-      <w:r>
-        <w:rPr>
-          <w:i/>
-        </w:rPr>
-        <w:t>' -Caching None -</w:t>
-      </w:r>
-      <w:proofErr w:type="spellStart"/>
-      <w:r>
-        <w:rPr>
-          <w:i/>
-        </w:rPr>
-        <w:t>DiskSizeinGB</w:t>
-      </w:r>
-      <w:proofErr w:type="spellEnd"/>
-      <w:r>
-        <w:rPr>
-          <w:i/>
-        </w:rPr>
-        <w:t xml:space="preserve"> 127</w:t>
-      </w:r>
-      <w:r>
-        <w:rPr>
-          <w:i/>
-        </w:rPr>
-        <w:br/>
-      </w:r>
-      <w:r>
-        <w:rPr>
-          <w:i/>
-        </w:rPr>
-        <w:t>$</w:t>
-      </w:r>
-      <w:proofErr w:type="spellStart"/>
-      <w:r>
-        <w:rPr>
-          <w:i/>
-        </w:rPr>
-        <w:t>VirtualMachine</w:t>
-      </w:r>
-      <w:proofErr w:type="spellEnd"/>
-      <w:r>
-        <w:rPr>
-          <w:i/>
-        </w:rPr>
-        <w:t xml:space="preserve"> = Set-</w:t>
-      </w:r>
-      <w:proofErr w:type="spellStart"/>
-      <w:r>
-        <w:rPr>
-          <w:i/>
-        </w:rPr>
-        <w:t>AzureRmVMBootDiagnostics</w:t>
-      </w:r>
-      <w:proofErr w:type="spellEnd"/>
-      <w:r>
-        <w:rPr>
-          <w:i/>
-        </w:rPr>
-        <w:t xml:space="preserve"> -VM $</w:t>
-      </w:r>
-      <w:proofErr w:type="spellStart"/>
-      <w:r>
-        <w:rPr>
-          <w:i/>
-        </w:rPr>
-        <w:t>VirtualMachine</w:t>
-      </w:r>
-      <w:proofErr w:type="spellEnd"/>
-      <w:r>
-        <w:rPr>
-          <w:i/>
-        </w:rPr>
-        <w:t xml:space="preserve"> -Disable</w:t>
-      </w:r>
-    </w:p>
-    <w:p>
-      <w:pPr>
-        <w:rPr>
-          <w:i/>
-        </w:rPr>
-      </w:pPr>
-      <w:r>
-        <w:rPr>
-          <w:i/>
+        <w:t xml:space="preserve">Click on our previous </w:t>
+      </w:r>
+      <w:proofErr w:type="spellStart"/>
+      <w:r>
+        <w:t>powershell</w:t>
+      </w:r>
+      <w:proofErr w:type="spellEnd"/>
+      <w:r>
+        <w:t xml:space="preserve"> script and then right-click choosing Clone task(s) (shown below)</w:t>
+      </w:r>
+    </w:p>
+    <w:p>
+      <w:r>
+        <w:rPr>
+          <w:noProof/>
         </w:rPr>
         <w:lastRenderedPageBreak/>
-        <w:t>New-</w:t>
-      </w:r>
-      <w:proofErr w:type="spellStart"/>
-      <w:r>
-        <w:rPr>
-          <w:i/>
-        </w:rPr>
-        <w:t>AzureRmVM</w:t>
-      </w:r>
-      <w:proofErr w:type="spellEnd"/>
-      <w:r>
-        <w:rPr>
-          <w:i/>
-        </w:rPr>
-        <w:t xml:space="preserve"> -</w:t>
-      </w:r>
-      <w:proofErr w:type="spellStart"/>
-      <w:r>
-        <w:rPr>
-          <w:i/>
-        </w:rPr>
-        <w:t>ResourceGroupName</w:t>
-      </w:r>
-      <w:proofErr w:type="spellEnd"/>
-      <w:r>
-        <w:rPr>
-          <w:i/>
-        </w:rPr>
-        <w:t xml:space="preserve"> "$(</w:t>
-      </w:r>
-      <w:proofErr w:type="spellStart"/>
-      <w:r>
-        <w:rPr>
-          <w:i/>
-        </w:rPr>
-        <w:t>ResourceGroup</w:t>
-      </w:r>
-      <w:proofErr w:type="spellEnd"/>
-      <w:r>
-        <w:rPr>
-          <w:i/>
-        </w:rPr>
-        <w:t>)" -Location "$(Location)" -VM $</w:t>
-      </w:r>
-      <w:proofErr w:type="spellStart"/>
-      <w:r>
-        <w:rPr>
-          <w:i/>
-        </w:rPr>
-        <w:t>VirtualMachine</w:t>
-      </w:r>
-      <w:proofErr w:type="spellEnd"/>
-      <w:r>
-        <w:rPr>
-          <w:i/>
-        </w:rPr>
-        <w:t xml:space="preserve"> -Verbose </w:t>
-      </w:r>
-    </w:p>
-    <w:p>
-      <w:r>
-        <w:rPr>
-          <w:noProof/>
-        </w:rPr>
         <w:drawing>
-          <wp:inline distT="0" distB="0" distL="0" distR="0" wp14:anchorId="2C53F1BD" wp14:editId="2B6DAF63">
-            <wp:extent cx="5943600" cy="5789930"/>
-            <wp:effectExtent l="0" t="0" r="0" b="1270"/>
-            <wp:docPr id="20" name="Picture 20"/>
+          <wp:inline distT="0" distB="0" distL="0" distR="0" wp14:anchorId="446B75B2" wp14:editId="698EF4D8">
+            <wp:extent cx="4752975" cy="4181475"/>
+            <wp:effectExtent l="0" t="0" r="9525" b="9525"/>
+            <wp:docPr id="19" name="Picture 19"/>
             <wp:cNvGraphicFramePr>
               <a:graphicFrameLocks xmlns:a="http://schemas.openxmlformats.org/drawingml/2006/main" noChangeAspect="1"/>
             </wp:cNvGraphicFramePr>
@@ -4838,6 +3764,1128 @@
                   <pic:spPr>
                     <a:xfrm>
                       <a:off x="0" y="0"/>
+                      <a:ext cx="4752975" cy="4181475"/>
+                    </a:xfrm>
+                    <a:prstGeom prst="rect">
+                      <a:avLst/>
+                    </a:prstGeom>
+                  </pic:spPr>
+                </pic:pic>
+              </a:graphicData>
+            </a:graphic>
+          </wp:inline>
+        </w:drawing>
+      </w:r>
+    </w:p>
+    <w:p>
+      <w:pPr>
+        <w:pStyle w:val="ListParagraph"/>
+        <w:numPr>
+          <w:ilvl w:val="0"/>
+          <w:numId w:val="1"/>
+        </w:numPr>
+      </w:pPr>
+      <w:r>
+        <w:t>For this 2</w:t>
+      </w:r>
+      <w:r>
+        <w:rPr>
+          <w:vertAlign w:val="superscript"/>
+        </w:rPr>
+        <w:t>nd</w:t>
+      </w:r>
+      <w:r>
+        <w:t xml:space="preserve"> </w:t>
+      </w:r>
+      <w:proofErr w:type="spellStart"/>
+      <w:r>
+        <w:t>powershell</w:t>
+      </w:r>
+      <w:proofErr w:type="spellEnd"/>
+      <w:r>
+        <w:t xml:space="preserve"> script change the step as shown in the picture below. The two items that need to be changed are:</w:t>
+      </w:r>
+    </w:p>
+    <w:p>
+      <w:pPr>
+        <w:pStyle w:val="ListParagraph"/>
+        <w:numPr>
+          <w:ilvl w:val="1"/>
+          <w:numId w:val="1"/>
+        </w:numPr>
+      </w:pPr>
+      <w:r>
+        <w:t xml:space="preserve">Name (ex. </w:t>
+      </w:r>
+      <w:r>
+        <w:t xml:space="preserve">Create NIC named </w:t>
+      </w:r>
+      <w:proofErr w:type="spellStart"/>
+      <w:r>
+        <w:t>VMName</w:t>
+      </w:r>
+      <w:proofErr w:type="spellEnd"/>
+      <w:r>
+        <w:t xml:space="preserve"> + 'NIC'</w:t>
+      </w:r>
+      <w:r>
+        <w:t>)</w:t>
+      </w:r>
+    </w:p>
+    <w:p>
+      <w:pPr>
+        <w:pStyle w:val="ListParagraph"/>
+        <w:numPr>
+          <w:ilvl w:val="1"/>
+          <w:numId w:val="1"/>
+        </w:numPr>
+        <w:rPr>
+          <w:i/>
+        </w:rPr>
+      </w:pPr>
+      <w:r>
+        <w:t xml:space="preserve">Inline </w:t>
+      </w:r>
+      <w:proofErr w:type="spellStart"/>
+      <w:r>
+        <w:t>Powershell</w:t>
+      </w:r>
+      <w:proofErr w:type="spellEnd"/>
+      <w:r>
+        <w:t xml:space="preserve"> script shown below </w:t>
+      </w:r>
+    </w:p>
+    <w:p>
+      <w:pPr>
+        <w:rPr>
+          <w:i/>
+        </w:rPr>
+      </w:pPr>
+      <w:r>
+        <w:rPr>
+          <w:i/>
+        </w:rPr>
+        <w:t>$</w:t>
+      </w:r>
+      <w:proofErr w:type="spellStart"/>
+      <w:r>
+        <w:rPr>
+          <w:i/>
+        </w:rPr>
+        <w:t>localPass</w:t>
+      </w:r>
+      <w:proofErr w:type="spellEnd"/>
+      <w:r>
+        <w:rPr>
+          <w:i/>
+        </w:rPr>
+        <w:t xml:space="preserve"> = </w:t>
+      </w:r>
+      <w:proofErr w:type="spellStart"/>
+      <w:r>
+        <w:rPr>
+          <w:i/>
+        </w:rPr>
+        <w:t>ConvertTo-SecureString</w:t>
+      </w:r>
+      <w:proofErr w:type="spellEnd"/>
+      <w:r>
+        <w:rPr>
+          <w:i/>
+        </w:rPr>
+        <w:t xml:space="preserve"> "$(</w:t>
+      </w:r>
+      <w:proofErr w:type="spellStart"/>
+      <w:r>
+        <w:rPr>
+          <w:i/>
+        </w:rPr>
+        <w:t>localPass</w:t>
+      </w:r>
+      <w:proofErr w:type="spellEnd"/>
+      <w:r>
+        <w:rPr>
+          <w:i/>
+        </w:rPr>
+        <w:t>)" -</w:t>
+      </w:r>
+      <w:proofErr w:type="spellStart"/>
+      <w:r>
+        <w:rPr>
+          <w:i/>
+        </w:rPr>
+        <w:t>AsPlainText</w:t>
+      </w:r>
+      <w:proofErr w:type="spellEnd"/>
+      <w:r>
+        <w:rPr>
+          <w:i/>
+        </w:rPr>
+        <w:t xml:space="preserve"> -Force</w:t>
+      </w:r>
+      <w:r>
+        <w:rPr>
+          <w:i/>
+        </w:rPr>
+        <w:br/>
+      </w:r>
+      <w:r>
+        <w:rPr>
+          <w:i/>
+        </w:rPr>
+        <w:t>$</w:t>
+      </w:r>
+      <w:proofErr w:type="spellStart"/>
+      <w:r>
+        <w:rPr>
+          <w:i/>
+        </w:rPr>
+        <w:t>NICName</w:t>
+      </w:r>
+      <w:proofErr w:type="spellEnd"/>
+      <w:r>
+        <w:rPr>
+          <w:i/>
+        </w:rPr>
+        <w:t xml:space="preserve"> = "$(</w:t>
+      </w:r>
+      <w:proofErr w:type="spellStart"/>
+      <w:r>
+        <w:rPr>
+          <w:i/>
+        </w:rPr>
+        <w:t>VMName</w:t>
+      </w:r>
+      <w:proofErr w:type="spellEnd"/>
+      <w:r>
+        <w:rPr>
+          <w:i/>
+        </w:rPr>
+        <w:t>)" + "NIC"</w:t>
+      </w:r>
+    </w:p>
+    <w:p>
+      <w:pPr>
+        <w:rPr>
+          <w:i/>
+        </w:rPr>
+      </w:pPr>
+      <w:r>
+        <w:rPr>
+          <w:i/>
+        </w:rPr>
+        <w:t>$NIC = Get-</w:t>
+      </w:r>
+      <w:proofErr w:type="spellStart"/>
+      <w:r>
+        <w:rPr>
+          <w:i/>
+        </w:rPr>
+        <w:t>AzureRmNetworkInterface</w:t>
+      </w:r>
+      <w:proofErr w:type="spellEnd"/>
+      <w:r>
+        <w:rPr>
+          <w:i/>
+        </w:rPr>
+        <w:t xml:space="preserve"> -</w:t>
+      </w:r>
+      <w:proofErr w:type="spellStart"/>
+      <w:r>
+        <w:rPr>
+          <w:i/>
+        </w:rPr>
+        <w:t>ResourceGroupName</w:t>
+      </w:r>
+      <w:proofErr w:type="spellEnd"/>
+      <w:r>
+        <w:rPr>
+          <w:i/>
+        </w:rPr>
+        <w:t xml:space="preserve"> "$(</w:t>
+      </w:r>
+      <w:proofErr w:type="spellStart"/>
+      <w:r>
+        <w:rPr>
+          <w:i/>
+        </w:rPr>
+        <w:t>ResourceGroup</w:t>
+      </w:r>
+      <w:proofErr w:type="spellEnd"/>
+      <w:r>
+        <w:rPr>
+          <w:i/>
+        </w:rPr>
+        <w:t>)" -Name $</w:t>
+      </w:r>
+      <w:proofErr w:type="spellStart"/>
+      <w:r>
+        <w:rPr>
+          <w:i/>
+        </w:rPr>
+        <w:t>NICName</w:t>
+      </w:r>
+      <w:proofErr w:type="spellEnd"/>
+    </w:p>
+    <w:p>
+      <w:pPr>
+        <w:rPr>
+          <w:i/>
+        </w:rPr>
+      </w:pPr>
+      <w:r>
+        <w:rPr>
+          <w:i/>
+        </w:rPr>
+        <w:t xml:space="preserve">$Credential = New-Object </w:t>
+      </w:r>
+      <w:proofErr w:type="spellStart"/>
+      <w:proofErr w:type="gramStart"/>
+      <w:r>
+        <w:rPr>
+          <w:i/>
+        </w:rPr>
+        <w:t>System.Management.Automation.PSCredential</w:t>
+      </w:r>
+      <w:proofErr w:type="spellEnd"/>
+      <w:proofErr w:type="gramEnd"/>
+      <w:r>
+        <w:rPr>
+          <w:i/>
+        </w:rPr>
+        <w:t xml:space="preserve"> ("$(</w:t>
+      </w:r>
+      <w:proofErr w:type="spellStart"/>
+      <w:r>
+        <w:rPr>
+          <w:i/>
+        </w:rPr>
+        <w:t>localUser</w:t>
+      </w:r>
+      <w:proofErr w:type="spellEnd"/>
+      <w:r>
+        <w:rPr>
+          <w:i/>
+        </w:rPr>
+        <w:t>)", $</w:t>
+      </w:r>
+      <w:proofErr w:type="spellStart"/>
+      <w:r>
+        <w:rPr>
+          <w:i/>
+        </w:rPr>
+        <w:t>localPass</w:t>
+      </w:r>
+      <w:proofErr w:type="spellEnd"/>
+      <w:r>
+        <w:rPr>
+          <w:i/>
+        </w:rPr>
+        <w:t>)</w:t>
+      </w:r>
+    </w:p>
+    <w:p>
+      <w:pPr>
+        <w:rPr>
+          <w:i/>
+        </w:rPr>
+      </w:pPr>
+      <w:r>
+        <w:rPr>
+          <w:i/>
+        </w:rPr>
+        <w:t>$</w:t>
+      </w:r>
+      <w:proofErr w:type="spellStart"/>
+      <w:r>
+        <w:rPr>
+          <w:i/>
+        </w:rPr>
+        <w:t>VirtualMachine</w:t>
+      </w:r>
+      <w:proofErr w:type="spellEnd"/>
+      <w:r>
+        <w:rPr>
+          <w:i/>
+        </w:rPr>
+        <w:t xml:space="preserve"> = New-</w:t>
+      </w:r>
+      <w:proofErr w:type="spellStart"/>
+      <w:r>
+        <w:rPr>
+          <w:i/>
+        </w:rPr>
+        <w:t>AzureRmVMConfig</w:t>
+      </w:r>
+      <w:proofErr w:type="spellEnd"/>
+      <w:r>
+        <w:rPr>
+          <w:i/>
+        </w:rPr>
+        <w:t xml:space="preserve"> -</w:t>
+      </w:r>
+      <w:proofErr w:type="spellStart"/>
+      <w:r>
+        <w:rPr>
+          <w:i/>
+        </w:rPr>
+        <w:t>VMName</w:t>
+      </w:r>
+      <w:proofErr w:type="spellEnd"/>
+      <w:r>
+        <w:rPr>
+          <w:i/>
+        </w:rPr>
+        <w:t xml:space="preserve"> "$(</w:t>
+      </w:r>
+      <w:proofErr w:type="spellStart"/>
+      <w:r>
+        <w:rPr>
+          <w:i/>
+        </w:rPr>
+        <w:t>VMName</w:t>
+      </w:r>
+      <w:proofErr w:type="spellEnd"/>
+      <w:r>
+        <w:rPr>
+          <w:i/>
+        </w:rPr>
+        <w:t>)" -</w:t>
+      </w:r>
+      <w:proofErr w:type="spellStart"/>
+      <w:r>
+        <w:rPr>
+          <w:i/>
+        </w:rPr>
+        <w:t>VMSize</w:t>
+      </w:r>
+      <w:proofErr w:type="spellEnd"/>
+      <w:r>
+        <w:rPr>
+          <w:i/>
+        </w:rPr>
+        <w:t xml:space="preserve"> "$(</w:t>
+      </w:r>
+      <w:proofErr w:type="spellStart"/>
+      <w:r>
+        <w:rPr>
+          <w:i/>
+        </w:rPr>
+        <w:t>VMSize</w:t>
+      </w:r>
+      <w:proofErr w:type="spellEnd"/>
+      <w:r>
+        <w:rPr>
+          <w:i/>
+        </w:rPr>
+        <w:t>)"</w:t>
+      </w:r>
+      <w:r>
+        <w:rPr>
+          <w:i/>
+        </w:rPr>
+        <w:br/>
+      </w:r>
+      <w:r>
+        <w:rPr>
+          <w:i/>
+        </w:rPr>
+        <w:t>$</w:t>
+      </w:r>
+      <w:proofErr w:type="spellStart"/>
+      <w:r>
+        <w:rPr>
+          <w:i/>
+        </w:rPr>
+        <w:t>VirtualMachine</w:t>
+      </w:r>
+      <w:proofErr w:type="spellEnd"/>
+      <w:r>
+        <w:rPr>
+          <w:i/>
+        </w:rPr>
+        <w:t xml:space="preserve"> = Set-</w:t>
+      </w:r>
+      <w:proofErr w:type="spellStart"/>
+      <w:r>
+        <w:rPr>
+          <w:i/>
+        </w:rPr>
+        <w:t>AzureRmVMOperatingSystem</w:t>
+      </w:r>
+      <w:proofErr w:type="spellEnd"/>
+      <w:r>
+        <w:rPr>
+          <w:i/>
+        </w:rPr>
+        <w:t xml:space="preserve"> -VM $</w:t>
+      </w:r>
+      <w:proofErr w:type="spellStart"/>
+      <w:r>
+        <w:rPr>
+          <w:i/>
+        </w:rPr>
+        <w:t>VirtualMachine</w:t>
+      </w:r>
+      <w:proofErr w:type="spellEnd"/>
+      <w:r>
+        <w:rPr>
+          <w:i/>
+        </w:rPr>
+        <w:t xml:space="preserve"> -Windows -</w:t>
+      </w:r>
+      <w:proofErr w:type="spellStart"/>
+      <w:r>
+        <w:rPr>
+          <w:i/>
+        </w:rPr>
+        <w:t>ComputerName</w:t>
+      </w:r>
+      <w:proofErr w:type="spellEnd"/>
+      <w:r>
+        <w:rPr>
+          <w:i/>
+        </w:rPr>
+        <w:t xml:space="preserve"> "$(</w:t>
+      </w:r>
+      <w:proofErr w:type="spellStart"/>
+      <w:r>
+        <w:rPr>
+          <w:i/>
+        </w:rPr>
+        <w:t>VMName</w:t>
+      </w:r>
+      <w:proofErr w:type="spellEnd"/>
+      <w:r>
+        <w:rPr>
+          <w:i/>
+        </w:rPr>
+        <w:t>)" -Credential $Credential -</w:t>
+      </w:r>
+      <w:proofErr w:type="spellStart"/>
+      <w:r>
+        <w:rPr>
+          <w:i/>
+        </w:rPr>
+        <w:t>ProvisionVMAgent</w:t>
+      </w:r>
+      <w:proofErr w:type="spellEnd"/>
+      <w:r>
+        <w:rPr>
+          <w:i/>
+        </w:rPr>
+        <w:t xml:space="preserve"> -</w:t>
+      </w:r>
+      <w:proofErr w:type="spellStart"/>
+      <w:r>
+        <w:rPr>
+          <w:i/>
+        </w:rPr>
+        <w:t>EnableAutoUpdate</w:t>
+      </w:r>
+      <w:proofErr w:type="spellEnd"/>
+      <w:r>
+        <w:rPr>
+          <w:i/>
+        </w:rPr>
+        <w:br/>
+      </w:r>
+      <w:r>
+        <w:rPr>
+          <w:i/>
+        </w:rPr>
+        <w:t>$</w:t>
+      </w:r>
+      <w:proofErr w:type="spellStart"/>
+      <w:r>
+        <w:rPr>
+          <w:i/>
+        </w:rPr>
+        <w:t>VirtualMachine</w:t>
+      </w:r>
+      <w:proofErr w:type="spellEnd"/>
+      <w:r>
+        <w:rPr>
+          <w:i/>
+        </w:rPr>
+        <w:t xml:space="preserve"> = Add-</w:t>
+      </w:r>
+      <w:proofErr w:type="spellStart"/>
+      <w:r>
+        <w:rPr>
+          <w:i/>
+        </w:rPr>
+        <w:t>AzureRmVMNetworkInterface</w:t>
+      </w:r>
+      <w:proofErr w:type="spellEnd"/>
+      <w:r>
+        <w:rPr>
+          <w:i/>
+        </w:rPr>
+        <w:t xml:space="preserve"> -VM $</w:t>
+      </w:r>
+      <w:proofErr w:type="spellStart"/>
+      <w:r>
+        <w:rPr>
+          <w:i/>
+        </w:rPr>
+        <w:t>VirtualMachine</w:t>
+      </w:r>
+      <w:proofErr w:type="spellEnd"/>
+      <w:r>
+        <w:rPr>
+          <w:i/>
+        </w:rPr>
+        <w:t xml:space="preserve"> -Id $</w:t>
+      </w:r>
+      <w:proofErr w:type="spellStart"/>
+      <w:r>
+        <w:rPr>
+          <w:i/>
+        </w:rPr>
+        <w:t>NIC.Id</w:t>
+      </w:r>
+      <w:proofErr w:type="spellEnd"/>
+      <w:r>
+        <w:rPr>
+          <w:i/>
+        </w:rPr>
+        <w:br/>
+      </w:r>
+      <w:r>
+        <w:rPr>
+          <w:i/>
+        </w:rPr>
+        <w:t>$</w:t>
+      </w:r>
+      <w:proofErr w:type="spellStart"/>
+      <w:r>
+        <w:rPr>
+          <w:i/>
+        </w:rPr>
+        <w:t>VirtualMachine</w:t>
+      </w:r>
+      <w:proofErr w:type="spellEnd"/>
+      <w:r>
+        <w:rPr>
+          <w:i/>
+        </w:rPr>
+        <w:t xml:space="preserve"> = Set-</w:t>
+      </w:r>
+      <w:proofErr w:type="spellStart"/>
+      <w:r>
+        <w:rPr>
+          <w:i/>
+        </w:rPr>
+        <w:t>AzureRmVMSourceImage</w:t>
+      </w:r>
+      <w:proofErr w:type="spellEnd"/>
+      <w:r>
+        <w:rPr>
+          <w:i/>
+        </w:rPr>
+        <w:t xml:space="preserve"> -VM $</w:t>
+      </w:r>
+      <w:proofErr w:type="spellStart"/>
+      <w:r>
+        <w:rPr>
+          <w:i/>
+        </w:rPr>
+        <w:t>VirtualMachine</w:t>
+      </w:r>
+      <w:proofErr w:type="spellEnd"/>
+      <w:r>
+        <w:rPr>
+          <w:i/>
+        </w:rPr>
+        <w:t xml:space="preserve"> -</w:t>
+      </w:r>
+      <w:proofErr w:type="spellStart"/>
+      <w:r>
+        <w:rPr>
+          <w:i/>
+        </w:rPr>
+        <w:t>PublisherName</w:t>
+      </w:r>
+      <w:proofErr w:type="spellEnd"/>
+      <w:r>
+        <w:rPr>
+          <w:i/>
+        </w:rPr>
+        <w:t xml:space="preserve"> '</w:t>
+      </w:r>
+      <w:proofErr w:type="spellStart"/>
+      <w:r>
+        <w:rPr>
+          <w:i/>
+        </w:rPr>
+        <w:t>MicrosoftWindowsServer</w:t>
+      </w:r>
+      <w:proofErr w:type="spellEnd"/>
+      <w:r>
+        <w:rPr>
+          <w:i/>
+        </w:rPr>
+        <w:t>' -Offer '</w:t>
+      </w:r>
+      <w:proofErr w:type="spellStart"/>
+      <w:r>
+        <w:rPr>
+          <w:i/>
+        </w:rPr>
+        <w:t>WindowsServer</w:t>
+      </w:r>
+      <w:proofErr w:type="spellEnd"/>
+      <w:r>
+        <w:rPr>
+          <w:i/>
+        </w:rPr>
+        <w:t>' -</w:t>
+      </w:r>
+      <w:proofErr w:type="spellStart"/>
+      <w:r>
+        <w:rPr>
+          <w:i/>
+        </w:rPr>
+        <w:t>Skus</w:t>
+      </w:r>
+      <w:proofErr w:type="spellEnd"/>
+      <w:r>
+        <w:rPr>
+          <w:i/>
+        </w:rPr>
+        <w:t xml:space="preserve"> '2016-Datacenter' -Version 'latest'</w:t>
+      </w:r>
+      <w:r>
+        <w:rPr>
+          <w:i/>
+        </w:rPr>
+        <w:br/>
+      </w:r>
+      <w:r>
+        <w:rPr>
+          <w:i/>
+        </w:rPr>
+        <w:t>$</w:t>
+      </w:r>
+      <w:proofErr w:type="spellStart"/>
+      <w:r>
+        <w:rPr>
+          <w:i/>
+        </w:rPr>
+        <w:t>VirtualMachine</w:t>
+      </w:r>
+      <w:proofErr w:type="spellEnd"/>
+      <w:r>
+        <w:rPr>
+          <w:i/>
+        </w:rPr>
+        <w:t xml:space="preserve"> = Set-</w:t>
+      </w:r>
+      <w:proofErr w:type="spellStart"/>
+      <w:r>
+        <w:rPr>
+          <w:i/>
+        </w:rPr>
+        <w:t>AzureRmVMOSDisk</w:t>
+      </w:r>
+      <w:proofErr w:type="spellEnd"/>
+      <w:r>
+        <w:rPr>
+          <w:i/>
+        </w:rPr>
+        <w:t xml:space="preserve"> -VM $</w:t>
+      </w:r>
+      <w:proofErr w:type="spellStart"/>
+      <w:r>
+        <w:rPr>
+          <w:i/>
+        </w:rPr>
+        <w:t>VirtualMachine</w:t>
+      </w:r>
+      <w:proofErr w:type="spellEnd"/>
+      <w:r>
+        <w:rPr>
+          <w:i/>
+        </w:rPr>
+        <w:t xml:space="preserve"> -</w:t>
+      </w:r>
+      <w:proofErr w:type="spellStart"/>
+      <w:r>
+        <w:rPr>
+          <w:i/>
+        </w:rPr>
+        <w:t>CreateOption</w:t>
+      </w:r>
+      <w:proofErr w:type="spellEnd"/>
+      <w:r>
+        <w:rPr>
+          <w:i/>
+        </w:rPr>
+        <w:t xml:space="preserve"> '</w:t>
+      </w:r>
+      <w:proofErr w:type="spellStart"/>
+      <w:r>
+        <w:rPr>
+          <w:i/>
+        </w:rPr>
+        <w:t>FromImage</w:t>
+      </w:r>
+      <w:proofErr w:type="spellEnd"/>
+      <w:r>
+        <w:rPr>
+          <w:i/>
+        </w:rPr>
+        <w:t>' -</w:t>
+      </w:r>
+      <w:proofErr w:type="spellStart"/>
+      <w:r>
+        <w:rPr>
+          <w:i/>
+        </w:rPr>
+        <w:t>StorageAccountType</w:t>
+      </w:r>
+      <w:proofErr w:type="spellEnd"/>
+      <w:r>
+        <w:rPr>
+          <w:i/>
+        </w:rPr>
+        <w:t xml:space="preserve"> '</w:t>
+      </w:r>
+      <w:proofErr w:type="spellStart"/>
+      <w:r>
+        <w:rPr>
+          <w:i/>
+        </w:rPr>
+        <w:t>Standard_LRS</w:t>
+      </w:r>
+      <w:proofErr w:type="spellEnd"/>
+      <w:r>
+        <w:rPr>
+          <w:i/>
+        </w:rPr>
+        <w:t>'  -Name "$(</w:t>
+      </w:r>
+      <w:proofErr w:type="spellStart"/>
+      <w:r>
+        <w:rPr>
+          <w:i/>
+        </w:rPr>
+        <w:t>VMName</w:t>
+      </w:r>
+      <w:proofErr w:type="spellEnd"/>
+      <w:r>
+        <w:rPr>
+          <w:i/>
+        </w:rPr>
+        <w:t>)-</w:t>
+      </w:r>
+      <w:proofErr w:type="spellStart"/>
+      <w:r>
+        <w:rPr>
+          <w:i/>
+        </w:rPr>
+        <w:t>osdisk</w:t>
+      </w:r>
+      <w:proofErr w:type="spellEnd"/>
+      <w:r>
+        <w:rPr>
+          <w:i/>
+        </w:rPr>
+        <w:t>"</w:t>
+      </w:r>
+      <w:r>
+        <w:rPr>
+          <w:i/>
+        </w:rPr>
+        <w:br/>
+      </w:r>
+      <w:r>
+        <w:rPr>
+          <w:i/>
+        </w:rPr>
+        <w:t>$</w:t>
+      </w:r>
+      <w:proofErr w:type="spellStart"/>
+      <w:r>
+        <w:rPr>
+          <w:i/>
+        </w:rPr>
+        <w:t>VirtualMachine</w:t>
+      </w:r>
+      <w:proofErr w:type="spellEnd"/>
+      <w:r>
+        <w:rPr>
+          <w:i/>
+        </w:rPr>
+        <w:t xml:space="preserve"> = Add-</w:t>
+      </w:r>
+      <w:proofErr w:type="spellStart"/>
+      <w:r>
+        <w:rPr>
+          <w:i/>
+        </w:rPr>
+        <w:t>AzureRmVMDataDisk</w:t>
+      </w:r>
+      <w:proofErr w:type="spellEnd"/>
+      <w:r>
+        <w:rPr>
+          <w:i/>
+        </w:rPr>
+        <w:t xml:space="preserve"> -VM $</w:t>
+      </w:r>
+      <w:proofErr w:type="spellStart"/>
+      <w:r>
+        <w:rPr>
+          <w:i/>
+        </w:rPr>
+        <w:t>VirtualMachine</w:t>
+      </w:r>
+      <w:proofErr w:type="spellEnd"/>
+      <w:r>
+        <w:rPr>
+          <w:i/>
+        </w:rPr>
+        <w:t xml:space="preserve"> -</w:t>
+      </w:r>
+      <w:proofErr w:type="spellStart"/>
+      <w:r>
+        <w:rPr>
+          <w:i/>
+        </w:rPr>
+        <w:t>Lun</w:t>
+      </w:r>
+      <w:proofErr w:type="spellEnd"/>
+      <w:r>
+        <w:rPr>
+          <w:i/>
+        </w:rPr>
+        <w:t xml:space="preserve"> 0 -</w:t>
+      </w:r>
+      <w:proofErr w:type="spellStart"/>
+      <w:r>
+        <w:rPr>
+          <w:i/>
+        </w:rPr>
+        <w:t>CreateOption</w:t>
+      </w:r>
+      <w:proofErr w:type="spellEnd"/>
+      <w:r>
+        <w:rPr>
+          <w:i/>
+        </w:rPr>
+        <w:t xml:space="preserve"> 'Empty' -Name "$(</w:t>
+      </w:r>
+      <w:proofErr w:type="spellStart"/>
+      <w:r>
+        <w:rPr>
+          <w:i/>
+        </w:rPr>
+        <w:t>VMName</w:t>
+      </w:r>
+      <w:proofErr w:type="spellEnd"/>
+      <w:r>
+        <w:rPr>
+          <w:i/>
+        </w:rPr>
+        <w:t>)-datadisk1" -</w:t>
+      </w:r>
+      <w:proofErr w:type="spellStart"/>
+      <w:r>
+        <w:rPr>
+          <w:i/>
+        </w:rPr>
+        <w:t>StorageAccountType</w:t>
+      </w:r>
+      <w:proofErr w:type="spellEnd"/>
+      <w:r>
+        <w:rPr>
+          <w:i/>
+        </w:rPr>
+        <w:t xml:space="preserve"> '</w:t>
+      </w:r>
+      <w:proofErr w:type="spellStart"/>
+      <w:r>
+        <w:rPr>
+          <w:i/>
+        </w:rPr>
+        <w:t>Standard_LRS</w:t>
+      </w:r>
+      <w:proofErr w:type="spellEnd"/>
+      <w:r>
+        <w:rPr>
+          <w:i/>
+        </w:rPr>
+        <w:t>' -Caching None -</w:t>
+      </w:r>
+      <w:proofErr w:type="spellStart"/>
+      <w:r>
+        <w:rPr>
+          <w:i/>
+        </w:rPr>
+        <w:t>DiskSizeinGB</w:t>
+      </w:r>
+      <w:proofErr w:type="spellEnd"/>
+      <w:r>
+        <w:rPr>
+          <w:i/>
+        </w:rPr>
+        <w:t xml:space="preserve"> 127</w:t>
+      </w:r>
+      <w:r>
+        <w:rPr>
+          <w:i/>
+        </w:rPr>
+        <w:br/>
+      </w:r>
+      <w:r>
+        <w:rPr>
+          <w:i/>
+        </w:rPr>
+        <w:t>$</w:t>
+      </w:r>
+      <w:proofErr w:type="spellStart"/>
+      <w:r>
+        <w:rPr>
+          <w:i/>
+        </w:rPr>
+        <w:t>VirtualMachine</w:t>
+      </w:r>
+      <w:proofErr w:type="spellEnd"/>
+      <w:r>
+        <w:rPr>
+          <w:i/>
+        </w:rPr>
+        <w:t xml:space="preserve"> = Set-</w:t>
+      </w:r>
+      <w:proofErr w:type="spellStart"/>
+      <w:r>
+        <w:rPr>
+          <w:i/>
+        </w:rPr>
+        <w:t>AzureRmVMBootDiagnostics</w:t>
+      </w:r>
+      <w:proofErr w:type="spellEnd"/>
+      <w:r>
+        <w:rPr>
+          <w:i/>
+        </w:rPr>
+        <w:t xml:space="preserve"> -VM $</w:t>
+      </w:r>
+      <w:proofErr w:type="spellStart"/>
+      <w:r>
+        <w:rPr>
+          <w:i/>
+        </w:rPr>
+        <w:t>VirtualMachine</w:t>
+      </w:r>
+      <w:proofErr w:type="spellEnd"/>
+      <w:r>
+        <w:rPr>
+          <w:i/>
+        </w:rPr>
+        <w:t xml:space="preserve"> -Disable</w:t>
+      </w:r>
+    </w:p>
+    <w:p>
+      <w:pPr>
+        <w:rPr>
+          <w:i/>
+        </w:rPr>
+      </w:pPr>
+      <w:r>
+        <w:rPr>
+          <w:i/>
+        </w:rPr>
+        <w:lastRenderedPageBreak/>
+        <w:t>New-</w:t>
+      </w:r>
+      <w:proofErr w:type="spellStart"/>
+      <w:r>
+        <w:rPr>
+          <w:i/>
+        </w:rPr>
+        <w:t>AzureRmVM</w:t>
+      </w:r>
+      <w:proofErr w:type="spellEnd"/>
+      <w:r>
+        <w:rPr>
+          <w:i/>
+        </w:rPr>
+        <w:t xml:space="preserve"> -</w:t>
+      </w:r>
+      <w:proofErr w:type="spellStart"/>
+      <w:r>
+        <w:rPr>
+          <w:i/>
+        </w:rPr>
+        <w:t>ResourceGroupName</w:t>
+      </w:r>
+      <w:proofErr w:type="spellEnd"/>
+      <w:r>
+        <w:rPr>
+          <w:i/>
+        </w:rPr>
+        <w:t xml:space="preserve"> "$(</w:t>
+      </w:r>
+      <w:proofErr w:type="spellStart"/>
+      <w:r>
+        <w:rPr>
+          <w:i/>
+        </w:rPr>
+        <w:t>ResourceGroup</w:t>
+      </w:r>
+      <w:proofErr w:type="spellEnd"/>
+      <w:r>
+        <w:rPr>
+          <w:i/>
+        </w:rPr>
+        <w:t>)" -Location "$(Location)" -VM $</w:t>
+      </w:r>
+      <w:proofErr w:type="spellStart"/>
+      <w:r>
+        <w:rPr>
+          <w:i/>
+        </w:rPr>
+        <w:t>VirtualMachine</w:t>
+      </w:r>
+      <w:proofErr w:type="spellEnd"/>
+      <w:r>
+        <w:rPr>
+          <w:i/>
+        </w:rPr>
+        <w:t xml:space="preserve"> -Verbose </w:t>
+      </w:r>
+    </w:p>
+    <w:p>
+      <w:r>
+        <w:rPr>
+          <w:noProof/>
+        </w:rPr>
+        <w:drawing>
+          <wp:inline distT="0" distB="0" distL="0" distR="0" wp14:anchorId="2C53F1BD" wp14:editId="2B6DAF63">
+            <wp:extent cx="5943600" cy="5789930"/>
+            <wp:effectExtent l="0" t="0" r="0" b="1270"/>
+            <wp:docPr id="20" name="Picture 20"/>
+            <wp:cNvGraphicFramePr>
+              <a:graphicFrameLocks xmlns:a="http://schemas.openxmlformats.org/drawingml/2006/main" noChangeAspect="1"/>
+            </wp:cNvGraphicFramePr>
+            <a:graphic xmlns:a="http://schemas.openxmlformats.org/drawingml/2006/main">
+              <a:graphicData uri="http://schemas.openxmlformats.org/drawingml/2006/picture">
+                <pic:pic xmlns:pic="http://schemas.openxmlformats.org/drawingml/2006/picture">
+                  <pic:nvPicPr>
+                    <pic:cNvPr id="1" name=""/>
+                    <pic:cNvPicPr/>
+                  </pic:nvPicPr>
+                  <pic:blipFill>
+                    <a:blip r:embed="rId39"/>
+                    <a:stretch>
+                      <a:fillRect/>
+                    </a:stretch>
+                  </pic:blipFill>
+                  <pic:spPr>
+                    <a:xfrm>
+                      <a:off x="0" y="0"/>
                       <a:ext cx="5943600" cy="5789930"/>
                     </a:xfrm>
                     <a:prstGeom prst="rect">
@@ -4881,7 +4929,7 @@
                     <pic:cNvPicPr/>
                   </pic:nvPicPr>
                   <pic:blipFill>
-                    <a:blip r:embed="rId36"/>
+                    <a:blip r:embed="rId37"/>
                     <a:stretch>
                       <a:fillRect/>
                     </a:stretch>
@@ -4977,7 +5025,7 @@
                     <pic:cNvPicPr/>
                   </pic:nvPicPr>
                   <pic:blipFill>
-                    <a:blip r:embed="rId39"/>
+                    <a:blip r:embed="rId40"/>
                     <a:stretch>
                       <a:fillRect/>
                     </a:stretch>
@@ -5658,7 +5706,7 @@
                     <pic:cNvPicPr/>
                   </pic:nvPicPr>
                   <pic:blipFill>
-                    <a:blip r:embed="rId40"/>
+                    <a:blip r:embed="rId41"/>
                     <a:stretch>
                       <a:fillRect/>
                     </a:stretch>
@@ -5716,7 +5764,7 @@
         </w:rPr>
         <w:t xml:space="preserve"> repository path </w:t>
       </w:r>
-      <w:hyperlink r:id="rId41" w:history="1">
+      <w:hyperlink r:id="rId42" w:history="1">
         <w:r>
           <w:rPr>
             <w:rStyle w:val="Hyperlink"/>
@@ -5784,48 +5832,6 @@
             <wp:extent cx="1905000" cy="2466975"/>
             <wp:effectExtent l="0" t="0" r="0" b="9525"/>
             <wp:docPr id="15" name="Picture 15"/>
-            <wp:cNvGraphicFramePr>
-              <a:graphicFrameLocks xmlns:a="http://schemas.openxmlformats.org/drawingml/2006/main" noChangeAspect="1"/>
-            </wp:cNvGraphicFramePr>
-            <a:graphic xmlns:a="http://schemas.openxmlformats.org/drawingml/2006/main">
-              <a:graphicData uri="http://schemas.openxmlformats.org/drawingml/2006/picture">
-                <pic:pic xmlns:pic="http://schemas.openxmlformats.org/drawingml/2006/picture">
-                  <pic:nvPicPr>
-                    <pic:cNvPr id="1" name=""/>
-                    <pic:cNvPicPr/>
-                  </pic:nvPicPr>
-                  <pic:blipFill>
-                    <a:blip r:embed="rId42"/>
-                    <a:stretch>
-                      <a:fillRect/>
-                    </a:stretch>
-                  </pic:blipFill>
-                  <pic:spPr>
-                    <a:xfrm>
-                      <a:off x="0" y="0"/>
-                      <a:ext cx="1905000" cy="2466975"/>
-                    </a:xfrm>
-                    <a:prstGeom prst="rect">
-                      <a:avLst/>
-                    </a:prstGeom>
-                  </pic:spPr>
-                </pic:pic>
-              </a:graphicData>
-            </a:graphic>
-          </wp:inline>
-        </w:drawing>
-      </w:r>
-    </w:p>
-    <w:p>
-      <w:r>
-        <w:rPr>
-          <w:noProof/>
-        </w:rPr>
-        <w:drawing>
-          <wp:inline distT="0" distB="0" distL="0" distR="0" wp14:anchorId="2597E2DA" wp14:editId="4EE68E40">
-            <wp:extent cx="1447800" cy="619125"/>
-            <wp:effectExtent l="0" t="0" r="0" b="9525"/>
-            <wp:docPr id="16" name="Picture 16"/>
             <wp:cNvGraphicFramePr>
               <a:graphicFrameLocks xmlns:a="http://schemas.openxmlformats.org/drawingml/2006/main" noChangeAspect="1"/>
             </wp:cNvGraphicFramePr>
@@ -5845,7 +5851,7 @@
                   <pic:spPr>
                     <a:xfrm>
                       <a:off x="0" y="0"/>
-                      <a:ext cx="1447800" cy="619125"/>
+                      <a:ext cx="1905000" cy="2466975"/>
                     </a:xfrm>
                     <a:prstGeom prst="rect">
                       <a:avLst/>
@@ -5857,25 +5863,6 @@
           </wp:inline>
         </w:drawing>
       </w:r>
-      <w:r>
-        <w:t>The folder icon has all the pipelines</w:t>
-      </w:r>
-      <w:r>
-        <w:t>. The first icon only has favorite pipelines.</w:t>
-      </w:r>
-    </w:p>
-    <w:p>
-      <w:r>
-        <w:t>Click on your</w:t>
-      </w:r>
-      <w:r>
-        <w:t xml:space="preserve"> build pipeline</w:t>
-      </w:r>
-    </w:p>
-    <w:p>
-      <w:r>
-        <w:t>In the right top corner, click Edit</w:t>
-      </w:r>
     </w:p>
     <w:p>
       <w:r>
@@ -5883,10 +5870,10 @@
           <w:noProof/>
         </w:rPr>
         <w:drawing>
-          <wp:inline distT="0" distB="0" distL="0" distR="0" wp14:anchorId="5C8D7297" wp14:editId="3971E346">
-            <wp:extent cx="1638300" cy="457200"/>
-            <wp:effectExtent l="0" t="0" r="0" b="0"/>
-            <wp:docPr id="17" name="Picture 17"/>
+          <wp:inline distT="0" distB="0" distL="0" distR="0" wp14:anchorId="2597E2DA" wp14:editId="4EE68E40">
+            <wp:extent cx="1447800" cy="619125"/>
+            <wp:effectExtent l="0" t="0" r="0" b="9525"/>
+            <wp:docPr id="16" name="Picture 16"/>
             <wp:cNvGraphicFramePr>
               <a:graphicFrameLocks xmlns:a="http://schemas.openxmlformats.org/drawingml/2006/main" noChangeAspect="1"/>
             </wp:cNvGraphicFramePr>
@@ -5906,7 +5893,7 @@
                   <pic:spPr>
                     <a:xfrm>
                       <a:off x="0" y="0"/>
-                      <a:ext cx="1638300" cy="457200"/>
+                      <a:ext cx="1447800" cy="619125"/>
                     </a:xfrm>
                     <a:prstGeom prst="rect">
                       <a:avLst/>
@@ -5918,6 +5905,25 @@
           </wp:inline>
         </w:drawing>
       </w:r>
+      <w:r>
+        <w:t>The folder icon has all the pipelines</w:t>
+      </w:r>
+      <w:r>
+        <w:t>. The first icon only has favorite pipelines.</w:t>
+      </w:r>
+    </w:p>
+    <w:p>
+      <w:r>
+        <w:t>Click on your</w:t>
+      </w:r>
+      <w:r>
+        <w:t xml:space="preserve"> build pipeline</w:t>
+      </w:r>
+    </w:p>
+    <w:p>
+      <w:r>
+        <w:t>In the right top corner, click Edit</w:t>
+      </w:r>
     </w:p>
     <w:p>
       <w:r>
@@ -5925,10 +5931,10 @@
           <w:noProof/>
         </w:rPr>
         <w:drawing>
-          <wp:inline distT="0" distB="0" distL="0" distR="0" wp14:anchorId="28EDD5AE" wp14:editId="472B2B48">
-            <wp:extent cx="3352800" cy="866775"/>
-            <wp:effectExtent l="0" t="0" r="0" b="9525"/>
-            <wp:docPr id="18" name="Picture 18"/>
+          <wp:inline distT="0" distB="0" distL="0" distR="0" wp14:anchorId="5C8D7297" wp14:editId="3971E346">
+            <wp:extent cx="1638300" cy="457200"/>
+            <wp:effectExtent l="0" t="0" r="0" b="0"/>
+            <wp:docPr id="17" name="Picture 17"/>
             <wp:cNvGraphicFramePr>
               <a:graphicFrameLocks xmlns:a="http://schemas.openxmlformats.org/drawingml/2006/main" noChangeAspect="1"/>
             </wp:cNvGraphicFramePr>
@@ -5948,7 +5954,7 @@
                   <pic:spPr>
                     <a:xfrm>
                       <a:off x="0" y="0"/>
-                      <a:ext cx="3352800" cy="866775"/>
+                      <a:ext cx="1638300" cy="457200"/>
                     </a:xfrm>
                     <a:prstGeom prst="rect">
                       <a:avLst/>
@@ -5961,84 +5967,16 @@
         </w:drawing>
       </w:r>
     </w:p>
-    <w:p/>
-    <w:p/>
-    <w:p/>
-    <w:p/>
-    <w:p/>
-    <w:p>
-      <w:pPr>
-        <w:pStyle w:val="Heading2"/>
-      </w:pPr>
-      <w:r>
-        <w:lastRenderedPageBreak/>
-        <w:t xml:space="preserve">Azure Deployment with Azure DevOps – Leveraging a Combination of </w:t>
-      </w:r>
-      <w:r>
-        <w:t xml:space="preserve">Modular </w:t>
-      </w:r>
-      <w:r>
-        <w:t>Techniques</w:t>
-      </w:r>
-      <w:r>
-        <w:t xml:space="preserve"> with a Release Pipeline</w:t>
-      </w:r>
-      <w:r>
-        <w:t xml:space="preserve"> (In Progress)</w:t>
-      </w:r>
-    </w:p>
-    <w:p/>
-    <w:p>
-      <w:r>
-        <w:t xml:space="preserve">Moving on from the previous simple example, </w:t>
-      </w:r>
-      <w:r>
-        <w:t xml:space="preserve">the next example </w:t>
-      </w:r>
-      <w:r>
-        <w:t>will use several more advanced d</w:t>
-      </w:r>
-      <w:r>
-        <w:t xml:space="preserve">eclarative </w:t>
-      </w:r>
-      <w:r>
-        <w:t>techniques executed serially by the pipeline. This will continue to allow a high degree of customization using the simple graphical pipeline interface and offer a higher degree of insurance that the desired state is reached.</w:t>
-      </w:r>
-    </w:p>
-    <w:p>
-      <w:r>
-        <w:t>This example will also deploy a VM and will instead use individual ARM templates for the NIC and virtual machine</w:t>
-      </w:r>
-      <w:r>
-        <w:t xml:space="preserve">, and then </w:t>
-      </w:r>
-      <w:proofErr w:type="spellStart"/>
-      <w:r>
-        <w:t>Powershell</w:t>
-      </w:r>
-      <w:proofErr w:type="spellEnd"/>
-      <w:r>
-        <w:t xml:space="preserve"> DSC for configuration inside the virtual machine.</w:t>
-      </w:r>
-      <w:r>
-        <w:t xml:space="preserve"> A release pipeline will be used as is proper for a virtual machine deployment.</w:t>
-      </w:r>
-    </w:p>
-    <w:p>
-      <w:r>
-        <w:t>Here is a graphic of the pipeline that will be constructed:</w:t>
-      </w:r>
-    </w:p>
     <w:p>
       <w:r>
         <w:rPr>
           <w:noProof/>
         </w:rPr>
         <w:drawing>
-          <wp:inline distT="0" distB="0" distL="0" distR="0" wp14:anchorId="4E520236" wp14:editId="5CD8E528">
-            <wp:extent cx="5943600" cy="4218305"/>
-            <wp:effectExtent l="0" t="0" r="0" b="0"/>
-            <wp:docPr id="13" name="Picture 13"/>
+          <wp:inline distT="0" distB="0" distL="0" distR="0" wp14:anchorId="28EDD5AE" wp14:editId="472B2B48">
+            <wp:extent cx="3352800" cy="866775"/>
+            <wp:effectExtent l="0" t="0" r="0" b="9525"/>
+            <wp:docPr id="18" name="Picture 18"/>
             <wp:cNvGraphicFramePr>
               <a:graphicFrameLocks xmlns:a="http://schemas.openxmlformats.org/drawingml/2006/main" noChangeAspect="1"/>
             </wp:cNvGraphicFramePr>
@@ -6058,6 +5996,116 @@
                   <pic:spPr>
                     <a:xfrm>
                       <a:off x="0" y="0"/>
+                      <a:ext cx="3352800" cy="866775"/>
+                    </a:xfrm>
+                    <a:prstGeom prst="rect">
+                      <a:avLst/>
+                    </a:prstGeom>
+                  </pic:spPr>
+                </pic:pic>
+              </a:graphicData>
+            </a:graphic>
+          </wp:inline>
+        </w:drawing>
+      </w:r>
+    </w:p>
+    <w:p/>
+    <w:p/>
+    <w:p/>
+    <w:p/>
+    <w:p/>
+    <w:p>
+      <w:pPr>
+        <w:pStyle w:val="Heading2"/>
+      </w:pPr>
+      <w:r>
+        <w:lastRenderedPageBreak/>
+        <w:t xml:space="preserve">Azure Deployment with Azure DevOps – Leveraging a Combination of </w:t>
+      </w:r>
+      <w:r>
+        <w:t xml:space="preserve">Modular </w:t>
+      </w:r>
+      <w:r>
+        <w:t>Techniques</w:t>
+      </w:r>
+      <w:r>
+        <w:t xml:space="preserve"> with a Release Pipeline</w:t>
+      </w:r>
+      <w:r>
+        <w:t xml:space="preserve"> (In Progress)</w:t>
+      </w:r>
+    </w:p>
+    <w:p/>
+    <w:p>
+      <w:r>
+        <w:t xml:space="preserve">Moving on from the previous simple example, </w:t>
+      </w:r>
+      <w:r>
+        <w:t xml:space="preserve">the next example </w:t>
+      </w:r>
+      <w:r>
+        <w:t>will use several more advanced d</w:t>
+      </w:r>
+      <w:r>
+        <w:t xml:space="preserve">eclarative </w:t>
+      </w:r>
+      <w:r>
+        <w:t>techniques executed serially by the pipeline. This will continue to allow a high degree of customization using the simple graphical pipeline interface and offer a higher degree of insurance that the desired state is reached.</w:t>
+      </w:r>
+    </w:p>
+    <w:p>
+      <w:r>
+        <w:t>This example will also deploy a VM and will instead use individual ARM templates for the NIC and virtual machine</w:t>
+      </w:r>
+      <w:r>
+        <w:t xml:space="preserve">, and then </w:t>
+      </w:r>
+      <w:proofErr w:type="spellStart"/>
+      <w:r>
+        <w:t>Powershell</w:t>
+      </w:r>
+      <w:proofErr w:type="spellEnd"/>
+      <w:r>
+        <w:t xml:space="preserve"> DSC for configuration inside the virtual machine.</w:t>
+      </w:r>
+      <w:r>
+        <w:t xml:space="preserve"> A release pipeline will be used as is proper for a virtual machine deployment.</w:t>
+      </w:r>
+    </w:p>
+    <w:p>
+      <w:r>
+        <w:t>Here is a graphic of the pipeline that will be constructed:</w:t>
+      </w:r>
+    </w:p>
+    <w:p>
+      <w:r>
+        <w:rPr>
+          <w:noProof/>
+        </w:rPr>
+        <w:drawing>
+          <wp:inline distT="0" distB="0" distL="0" distR="0" wp14:anchorId="4E520236" wp14:editId="5CD8E528">
+            <wp:extent cx="5943600" cy="4218305"/>
+            <wp:effectExtent l="0" t="0" r="0" b="0"/>
+            <wp:docPr id="13" name="Picture 13"/>
+            <wp:cNvGraphicFramePr>
+              <a:graphicFrameLocks xmlns:a="http://schemas.openxmlformats.org/drawingml/2006/main" noChangeAspect="1"/>
+            </wp:cNvGraphicFramePr>
+            <a:graphic xmlns:a="http://schemas.openxmlformats.org/drawingml/2006/main">
+              <a:graphicData uri="http://schemas.openxmlformats.org/drawingml/2006/picture">
+                <pic:pic xmlns:pic="http://schemas.openxmlformats.org/drawingml/2006/picture">
+                  <pic:nvPicPr>
+                    <pic:cNvPr id="1" name=""/>
+                    <pic:cNvPicPr/>
+                  </pic:nvPicPr>
+                  <pic:blipFill>
+                    <a:blip r:embed="rId47"/>
+                    <a:stretch>
+                      <a:fillRect/>
+                    </a:stretch>
+                  </pic:blipFill>
+                  <pic:spPr>
+                    <a:xfrm>
+                      <a:off x="0" y="0"/>
                       <a:ext cx="5943600" cy="4218305"/>
                     </a:xfrm>
                     <a:prstGeom prst="rect">
@@ -6079,8 +6127,6 @@
       <w:r>
         <w:t>Example to be continued as soon as possible</w:t>
       </w:r>
-      <w:bookmarkStart w:id="2" w:name="_GoBack"/>
-      <w:bookmarkEnd w:id="2"/>
     </w:p>
     <w:p/>
     <w:sectPr>

</xml_diff>